<commit_message>
thoda changes karya che
</commit_message>
<xml_diff>
--- a/review paper/Draft 4 - Review Paper.docx
+++ b/review paper/Draft 4 - Review Paper.docx
@@ -280,7 +280,91 @@
           <w:sz w:val="18"/>
           <w:szCs w:val="18"/>
         </w:rPr>
-        <w:t>Abstract: The stock market has its biggest challenge of predicting the stock prices. The stock price data represents a financial time series data which becomes more difficult to predict due to its characteristics and dynamic nature. The use of Support Vector Machines (SVM) and Artificial Neural Networks (ANN) is wide in the prediction of stock market prices and its movements. The different methods of learning implemented by the algorithms gives a unique perspective for various insights. ARIMA Model method is a way to integrate technical analysis for making cognizant financial decision. The most commonly used forecasting methods include ANN, RNN, LSTM, SVM, and ARIMA analysis.</w:t>
+        <w:t>Abstract: The stock market has its biggest challenge of predicting the stock prices. The stock price data represents a financial time series data which becomes more difficult to predict due to its characteristics and dynamic nature. The use of Support Vector Machines (SVM) and Artificial Neural Networks (ANN) is wide in the prediction of stock market prices and its movements. The different methods of learning implemented by the algorithms gives a unique perspective for various insights</w:t>
+      </w:r>
+      <w:r>
+        <w:rPr>
+          <w:rFonts w:ascii="Times New Roman" w:hAnsi="Times New Roman" w:cs="Times New Roman"/>
+          <w:b/>
+          <w:bCs/>
+          <w:i/>
+          <w:iCs/>
+          <w:sz w:val="18"/>
+          <w:szCs w:val="18"/>
+        </w:rPr>
+        <w:t xml:space="preserve">. </w:t>
+      </w:r>
+      <w:r>
+        <w:rPr>
+          <w:rFonts w:ascii="Times New Roman" w:hAnsi="Times New Roman" w:cs="Times New Roman"/>
+          <w:b/>
+          <w:bCs/>
+          <w:i/>
+          <w:iCs/>
+          <w:sz w:val="18"/>
+          <w:szCs w:val="18"/>
+        </w:rPr>
+        <w:t xml:space="preserve">The commonly used forecasting methods </w:t>
+      </w:r>
+      <w:r>
+        <w:rPr>
+          <w:rFonts w:ascii="Times New Roman" w:hAnsi="Times New Roman" w:cs="Times New Roman"/>
+          <w:b/>
+          <w:bCs/>
+          <w:i/>
+          <w:iCs/>
+          <w:sz w:val="18"/>
+          <w:szCs w:val="18"/>
+        </w:rPr>
+        <w:t xml:space="preserve">are </w:t>
+      </w:r>
+      <w:r>
+        <w:rPr>
+          <w:rFonts w:ascii="Times New Roman" w:hAnsi="Times New Roman" w:cs="Times New Roman"/>
+          <w:b/>
+          <w:bCs/>
+          <w:i/>
+          <w:iCs/>
+          <w:sz w:val="18"/>
+          <w:szCs w:val="18"/>
+        </w:rPr>
+        <w:t>ANN, RNN, LSTM, SVM, and ARIMA analysis</w:t>
+      </w:r>
+      <w:r>
+        <w:rPr>
+          <w:rFonts w:ascii="Times New Roman" w:hAnsi="Times New Roman" w:cs="Times New Roman"/>
+          <w:b/>
+          <w:bCs/>
+          <w:i/>
+          <w:iCs/>
+          <w:sz w:val="18"/>
+          <w:szCs w:val="18"/>
+        </w:rPr>
+        <w:t xml:space="preserve">. </w:t>
+      </w:r>
+      <w:r>
+        <w:rPr>
+          <w:rFonts w:ascii="Times New Roman" w:hAnsi="Times New Roman" w:cs="Times New Roman"/>
+          <w:b/>
+          <w:bCs/>
+          <w:i/>
+          <w:iCs/>
+          <w:sz w:val="18"/>
+          <w:szCs w:val="18"/>
+        </w:rPr>
+        <w:t>ARIMA Model method is a way to integrate technical analysis for making cognizant financial decision.</w:t>
+      </w:r>
+      <w:r>
+        <w:rPr>
+          <w:rFonts w:ascii="Times New Roman" w:hAnsi="Times New Roman" w:cs="Times New Roman"/>
+          <w:b/>
+          <w:bCs/>
+          <w:i/>
+          <w:iCs/>
+          <w:sz w:val="18"/>
+          <w:szCs w:val="18"/>
+        </w:rPr>
+        <w:t xml:space="preserve"> It can be used to predict short as well as long term stock prices or any other values that are tightly bounded with time, such as climate change or any statistical analysis. It can be merged with other models and algorithms for more veracity to the insights produced.</w:t>
       </w:r>
     </w:p>
     <w:p>
@@ -678,6 +762,14 @@
           <w:sz w:val="20"/>
           <w:szCs w:val="20"/>
         </w:rPr>
+        <w:t xml:space="preserve"> </w:t>
+      </w:r>
+      <w:r>
+        <w:rPr>
+          <w:color w:val="000000" w:themeColor="text1"/>
+          <w:sz w:val="20"/>
+          <w:szCs w:val="20"/>
+        </w:rPr>
         <w:t>ORGANIZATION OF PAPER</w:t>
       </w:r>
     </w:p>
@@ -784,16 +876,7 @@
           <w:sz w:val="20"/>
           <w:szCs w:val="20"/>
         </w:rPr>
-        <w:t xml:space="preserve">Section 3 we have discussed the research methodologies carried out and the investigation of the factors weighed in for long-term prediction of values and </w:t>
-      </w:r>
-      <w:r>
-        <w:rPr>
-          <w:rFonts w:ascii="Times New Roman" w:hAnsi="Times New Roman" w:cs="Times New Roman"/>
-          <w:color w:val="000000" w:themeColor="text1"/>
-          <w:sz w:val="20"/>
-          <w:szCs w:val="20"/>
-        </w:rPr>
-        <w:t>short-term predictions of values through ARIMA models, considering two particular researches for banking stock market data (3.1) and forecasting demand of food (3.2). Section 4 concludes the paper and discusses future directions.</w:t>
+        <w:t>Section 3 we have discussed the research methodologies carried out and the investigation of the factors weighed in for long-term prediction of values and short-term predictions of values through ARIMA models, considering two particular researches for banking stock market data (3.1) and forecasting demand of food (3.2). Section 4 concludes the paper and discusses future directions.</w:t>
       </w:r>
     </w:p>
     <w:p>
@@ -1008,7 +1091,7 @@
           <w:sz w:val="20"/>
           <w:szCs w:val="20"/>
         </w:rPr>
-        <w:t xml:space="preserve">Traditional statistical models that include exponential smoothing, moving average, and ARIMA make its prediction linear. Today, Support Vector Machines (SVM) and Artificial Neural Networks (ANN) are widely used to predict stock price movements. Artificial neural networks are widely used to solve many problems because of their versatility. ANN can be viewed as a computational or mathematical model that is inspired by the functional or structural properties of biological </w:t>
+        <w:t xml:space="preserve">Traditional statistical models that include exponential smoothing, moving average, and ARIMA make its prediction linear. Today, Support Vector Machines (SVM) and Artificial </w:t>
       </w:r>
       <w:r>
         <w:rPr>
@@ -1018,7 +1101,7 @@
           <w:szCs w:val="20"/>
         </w:rPr>
         <w:lastRenderedPageBreak/>
-        <w:t xml:space="preserve">neural networks. These neural networks are designed to extract patterns from noisy data. A large sample of data known as the training phase then feeds the data into the network that was not included in the training phase, this phase is known as the validation or prediction phase. The only reason for this procedure is to predict new results. Algorithms provide an accuracy of 99.9% using Levenberg-Marquardt, scaled conjugate gradient and Bayesian regularization. </w:t>
+        <w:t xml:space="preserve">Neural Networks (ANN) are widely used to predict stock price movements. Artificial neural networks are widely used to solve many problems because of their versatility. ANN can be viewed as a computational or mathematical model that is inspired by the functional or structural properties of biological neural networks. These neural networks are designed to extract patterns from noisy data. A large sample of data known as the training phase then feeds the data into the network that was not included in the training phase, this phase is known as the validation or prediction phase. The only reason for this procedure is to predict new results. Algorithms provide an accuracy of 99.9% using Levenberg-Marquardt, scaled conjugate gradient and Bayesian regularization. </w:t>
       </w:r>
     </w:p>
     <w:p>
@@ -1103,9 +1186,9 @@
           <w:szCs w:val="20"/>
         </w:rPr>
         <w:drawing>
-          <wp:inline distT="0" distB="0" distL="0" distR="0" wp14:anchorId="702C581A" wp14:editId="4582F234">
-            <wp:extent cx="2380988" cy="2236206"/>
-            <wp:effectExtent l="0" t="0" r="635" b="0"/>
+          <wp:inline distT="0" distB="0" distL="0" distR="0" wp14:anchorId="702C581A" wp14:editId="62910926">
+            <wp:extent cx="3123446" cy="2933517"/>
+            <wp:effectExtent l="0" t="0" r="1270" b="635"/>
             <wp:docPr id="1" name="Picture 1" descr="&#10;                        figure&#10;                    "/>
             <wp:cNvGraphicFramePr>
               <a:graphicFrameLocks xmlns:a="http://schemas.openxmlformats.org/drawingml/2006/main" noChangeAspect="1"/>
@@ -1135,7 +1218,7 @@
                   <pic:spPr bwMode="auto">
                     <a:xfrm>
                       <a:off x="0" y="0"/>
-                      <a:ext cx="2397302" cy="2251528"/>
+                      <a:ext cx="3150986" cy="2959382"/>
                     </a:xfrm>
                     <a:prstGeom prst="rect">
                       <a:avLst/>
@@ -1230,8 +1313,8 @@
                   <w:rFonts w:ascii="Cambria Math" w:eastAsia="Times New Roman" w:hAnsi="Cambria Math" w:cs="Times New Roman"/>
                   <w:iCs/>
                   <w:color w:val="000000" w:themeColor="text1"/>
-                  <w:sz w:val="20"/>
-                  <w:szCs w:val="20"/>
+                  <w:sz w:val="24"/>
+                  <w:szCs w:val="24"/>
                 </w:rPr>
               </m:ctrlPr>
             </m:sSubPr>
@@ -1243,8 +1326,8 @@
                 <w:rPr>
                   <w:rFonts w:ascii="Cambria Math" w:eastAsia="Times New Roman" w:hAnsi="Cambria Math" w:cs="Times New Roman"/>
                   <w:color w:val="000000" w:themeColor="text1"/>
-                  <w:sz w:val="20"/>
-                  <w:szCs w:val="20"/>
+                  <w:sz w:val="24"/>
+                  <w:szCs w:val="24"/>
                 </w:rPr>
                 <m:t>Y</m:t>
               </m:r>
@@ -1257,8 +1340,8 @@
                 <w:rPr>
                   <w:rFonts w:ascii="Cambria Math" w:eastAsia="Times New Roman" w:hAnsi="Cambria Math" w:cs="Times New Roman"/>
                   <w:color w:val="000000" w:themeColor="text1"/>
-                  <w:sz w:val="20"/>
-                  <w:szCs w:val="20"/>
+                  <w:sz w:val="24"/>
+                  <w:szCs w:val="24"/>
                 </w:rPr>
                 <m:t>j</m:t>
               </m:r>
@@ -1268,8 +1351,8 @@
             <w:rPr>
               <w:rFonts w:ascii="Cambria Math" w:eastAsia="Times New Roman" w:hAnsi="Cambria Math" w:cs="Times New Roman"/>
               <w:color w:val="000000" w:themeColor="text1"/>
-              <w:sz w:val="20"/>
-              <w:szCs w:val="20"/>
+              <w:sz w:val="24"/>
+              <w:szCs w:val="24"/>
             </w:rPr>
             <m:t>=f(</m:t>
           </m:r>
@@ -1285,8 +1368,8 @@
                   <w:i/>
                   <w:iCs/>
                   <w:color w:val="000000" w:themeColor="text1"/>
-                  <w:sz w:val="20"/>
-                  <w:szCs w:val="20"/>
+                  <w:sz w:val="24"/>
+                  <w:szCs w:val="24"/>
                 </w:rPr>
               </m:ctrlPr>
             </m:naryPr>
@@ -1301,8 +1384,8 @@
                       <w:i/>
                       <w:iCs/>
                       <w:color w:val="000000" w:themeColor="text1"/>
-                      <w:sz w:val="20"/>
-                      <w:szCs w:val="20"/>
+                      <w:sz w:val="24"/>
+                      <w:szCs w:val="24"/>
                     </w:rPr>
                   </m:ctrlPr>
                 </m:sSubPr>
@@ -1311,8 +1394,8 @@
                     <w:rPr>
                       <w:rFonts w:ascii="Cambria Math" w:eastAsia="Times New Roman" w:hAnsi="Cambria Math" w:cs="Times New Roman"/>
                       <w:color w:val="000000" w:themeColor="text1"/>
-                      <w:sz w:val="20"/>
-                      <w:szCs w:val="20"/>
+                      <w:sz w:val="24"/>
+                      <w:szCs w:val="24"/>
                     </w:rPr>
                     <m:t>w</m:t>
                   </m:r>
@@ -1322,8 +1405,8 @@
                     <w:rPr>
                       <w:rFonts w:ascii="Cambria Math" w:eastAsia="Times New Roman" w:hAnsi="Cambria Math" w:cs="Times New Roman"/>
                       <w:color w:val="000000" w:themeColor="text1"/>
-                      <w:sz w:val="20"/>
-                      <w:szCs w:val="20"/>
+                      <w:sz w:val="24"/>
+                      <w:szCs w:val="24"/>
                     </w:rPr>
                     <m:t>ij</m:t>
                   </m:r>
@@ -1339,8 +1422,8 @@
                   <w:i/>
                   <w:iCs/>
                   <w:color w:val="000000" w:themeColor="text1"/>
-                  <w:sz w:val="20"/>
-                  <w:szCs w:val="20"/>
+                  <w:sz w:val="24"/>
+                  <w:szCs w:val="24"/>
                 </w:rPr>
               </m:ctrlPr>
             </m:sSubPr>
@@ -1349,8 +1432,8 @@
                 <w:rPr>
                   <w:rFonts w:ascii="Cambria Math" w:eastAsia="Times New Roman" w:hAnsi="Cambria Math" w:cs="Times New Roman"/>
                   <w:color w:val="000000" w:themeColor="text1"/>
-                  <w:sz w:val="20"/>
-                  <w:szCs w:val="20"/>
+                  <w:sz w:val="24"/>
+                  <w:szCs w:val="24"/>
                 </w:rPr>
                 <m:t>X</m:t>
               </m:r>
@@ -1360,8 +1443,8 @@
                 <w:rPr>
                   <w:rFonts w:ascii="Cambria Math" w:eastAsia="Times New Roman" w:hAnsi="Cambria Math" w:cs="Times New Roman"/>
                   <w:color w:val="000000" w:themeColor="text1"/>
-                  <w:sz w:val="20"/>
-                  <w:szCs w:val="20"/>
+                  <w:sz w:val="24"/>
+                  <w:szCs w:val="24"/>
                 </w:rPr>
                 <m:t>ij</m:t>
               </m:r>
@@ -1371,165 +1454,13 @@
             <w:rPr>
               <w:rFonts w:ascii="Cambria Math" w:eastAsia="Times New Roman" w:hAnsi="Cambria Math" w:cs="Times New Roman"/>
               <w:color w:val="000000" w:themeColor="text1"/>
-              <w:sz w:val="20"/>
-              <w:szCs w:val="20"/>
+              <w:sz w:val="24"/>
+              <w:szCs w:val="24"/>
             </w:rPr>
             <m:t>)</m:t>
           </m:r>
         </m:oMath>
       </m:oMathPara>
-    </w:p>
-    <w:p>
-      <w:pPr>
-        <w:spacing w:after="0" w:afterAutospacing="0"/>
-        <w:jc w:val="center"/>
-        <w:rPr>
-          <w:rFonts w:ascii="Times New Roman" w:eastAsia="Times New Roman" w:hAnsi="Times New Roman" w:cs="Times New Roman"/>
-          <w:b/>
-          <w:bCs/>
-          <w:color w:val="000000" w:themeColor="text1"/>
-          <w:sz w:val="20"/>
-          <w:szCs w:val="20"/>
-        </w:rPr>
-      </w:pPr>
-      <w:r>
-        <w:rPr>
-          <w:rStyle w:val="mi"/>
-          <w:rFonts w:ascii="Times New Roman" w:hAnsi="Times New Roman" w:cs="Times New Roman"/>
-          <w:color w:val="000000" w:themeColor="text1"/>
-          <w:sz w:val="20"/>
-          <w:szCs w:val="20"/>
-          <w:bdr w:val="none" w:sz="0" w:space="0" w:color="auto" w:frame="1"/>
-          <w:shd w:val="clear" w:color="auto" w:fill="FFFFFF"/>
-        </w:rPr>
-        <w:t>Y</w:t>
-      </w:r>
-      <w:r>
-        <w:rPr>
-          <w:rStyle w:val="mi"/>
-          <w:rFonts w:ascii="Times New Roman" w:hAnsi="Times New Roman" w:cs="Times New Roman"/>
-          <w:color w:val="000000" w:themeColor="text1"/>
-          <w:sz w:val="20"/>
-          <w:szCs w:val="20"/>
-          <w:bdr w:val="none" w:sz="0" w:space="0" w:color="auto" w:frame="1"/>
-          <w:shd w:val="clear" w:color="auto" w:fill="FFFFFF"/>
-          <w:vertAlign w:val="subscript"/>
-        </w:rPr>
-        <w:t>j</w:t>
-      </w:r>
-      <w:r>
-        <w:rPr>
-          <w:rStyle w:val="mo"/>
-          <w:rFonts w:ascii="Times New Roman" w:hAnsi="Times New Roman" w:cs="Times New Roman"/>
-          <w:color w:val="000000" w:themeColor="text1"/>
-          <w:sz w:val="20"/>
-          <w:szCs w:val="20"/>
-          <w:bdr w:val="none" w:sz="0" w:space="0" w:color="auto" w:frame="1"/>
-          <w:shd w:val="clear" w:color="auto" w:fill="FFFFFF"/>
-        </w:rPr>
-        <w:t>=</w:t>
-      </w:r>
-      <w:r>
-        <w:rPr>
-          <w:rStyle w:val="mi"/>
-          <w:rFonts w:ascii="Times New Roman" w:hAnsi="Times New Roman" w:cs="Times New Roman"/>
-          <w:color w:val="000000" w:themeColor="text1"/>
-          <w:sz w:val="20"/>
-          <w:szCs w:val="20"/>
-          <w:bdr w:val="none" w:sz="0" w:space="0" w:color="auto" w:frame="1"/>
-          <w:shd w:val="clear" w:color="auto" w:fill="FFFFFF"/>
-        </w:rPr>
-        <w:t>f</w:t>
-      </w:r>
-      <w:r>
-        <w:rPr>
-          <w:rStyle w:val="mo"/>
-          <w:rFonts w:ascii="Times New Roman" w:hAnsi="Times New Roman" w:cs="Times New Roman"/>
-          <w:color w:val="000000" w:themeColor="text1"/>
-          <w:sz w:val="20"/>
-          <w:szCs w:val="20"/>
-          <w:bdr w:val="none" w:sz="0" w:space="0" w:color="auto" w:frame="1"/>
-          <w:shd w:val="clear" w:color="auto" w:fill="FFFFFF"/>
-        </w:rPr>
-        <w:t>(∑</w:t>
-      </w:r>
-      <w:proofErr w:type="spellStart"/>
-      <w:r>
-        <w:rPr>
-          <w:rStyle w:val="mi"/>
-          <w:rFonts w:ascii="Times New Roman" w:hAnsi="Times New Roman" w:cs="Times New Roman"/>
-          <w:color w:val="000000" w:themeColor="text1"/>
-          <w:sz w:val="20"/>
-          <w:szCs w:val="20"/>
-          <w:bdr w:val="none" w:sz="0" w:space="0" w:color="auto" w:frame="1"/>
-          <w:shd w:val="clear" w:color="auto" w:fill="FFFFFF"/>
-          <w:vertAlign w:val="subscript"/>
-        </w:rPr>
-        <w:t>i</w:t>
-      </w:r>
-      <w:r>
-        <w:rPr>
-          <w:rStyle w:val="mi"/>
-          <w:rFonts w:ascii="Times New Roman" w:hAnsi="Times New Roman" w:cs="Times New Roman"/>
-          <w:color w:val="000000" w:themeColor="text1"/>
-          <w:sz w:val="20"/>
-          <w:szCs w:val="20"/>
-          <w:bdr w:val="none" w:sz="0" w:space="0" w:color="auto" w:frame="1"/>
-          <w:shd w:val="clear" w:color="auto" w:fill="FFFFFF"/>
-        </w:rPr>
-        <w:t>w</w:t>
-      </w:r>
-      <w:r>
-        <w:rPr>
-          <w:rStyle w:val="mi"/>
-          <w:rFonts w:ascii="Times New Roman" w:hAnsi="Times New Roman" w:cs="Times New Roman"/>
-          <w:color w:val="000000" w:themeColor="text1"/>
-          <w:sz w:val="20"/>
-          <w:szCs w:val="20"/>
-          <w:bdr w:val="none" w:sz="0" w:space="0" w:color="auto" w:frame="1"/>
-          <w:shd w:val="clear" w:color="auto" w:fill="FFFFFF"/>
-          <w:vertAlign w:val="subscript"/>
-        </w:rPr>
-        <w:t>ij</w:t>
-      </w:r>
-      <w:r>
-        <w:rPr>
-          <w:rStyle w:val="mi"/>
-          <w:rFonts w:ascii="Times New Roman" w:hAnsi="Times New Roman" w:cs="Times New Roman"/>
-          <w:color w:val="000000" w:themeColor="text1"/>
-          <w:sz w:val="20"/>
-          <w:szCs w:val="20"/>
-          <w:bdr w:val="none" w:sz="0" w:space="0" w:color="auto" w:frame="1"/>
-          <w:shd w:val="clear" w:color="auto" w:fill="FFFFFF"/>
-        </w:rPr>
-        <w:t>X</w:t>
-      </w:r>
-      <w:r>
-        <w:rPr>
-          <w:rStyle w:val="mi"/>
-          <w:rFonts w:ascii="Times New Roman" w:hAnsi="Times New Roman" w:cs="Times New Roman"/>
-          <w:color w:val="000000" w:themeColor="text1"/>
-          <w:sz w:val="20"/>
-          <w:szCs w:val="20"/>
-          <w:bdr w:val="none" w:sz="0" w:space="0" w:color="auto" w:frame="1"/>
-          <w:shd w:val="clear" w:color="auto" w:fill="FFFFFF"/>
-          <w:vertAlign w:val="subscript"/>
-        </w:rPr>
-        <w:t>ij</w:t>
-      </w:r>
-      <w:proofErr w:type="spellEnd"/>
-      <w:r>
-        <w:rPr>
-          <w:rStyle w:val="mo"/>
-          <w:rFonts w:ascii="Times New Roman" w:hAnsi="Times New Roman" w:cs="Times New Roman"/>
-          <w:color w:val="000000" w:themeColor="text1"/>
-          <w:sz w:val="20"/>
-          <w:szCs w:val="20"/>
-          <w:bdr w:val="none" w:sz="0" w:space="0" w:color="auto" w:frame="1"/>
-          <w:shd w:val="clear" w:color="auto" w:fill="FFFFFF"/>
-        </w:rPr>
-        <w:t>)</w:t>
-      </w:r>
     </w:p>
     <w:p>
       <w:pPr>
@@ -1621,7 +1552,16 @@
           <w:sz w:val="20"/>
           <w:szCs w:val="20"/>
         </w:rPr>
-        <w:t>RNN is a class of ANN where connections are established based on directed graphs along a temporal sequence. The first layer is normally a feed ahead neural community observed with the aid of using recurrent neural community layer in which a few statistics it had within side the preceding time-step is remembered with the aid of using a reminiscence function. Forward propagation is carried out on this case. It saves statistics required for its future use. If the prediction is wrong, the getting to know price is hired to make small changes. Hence, making it progressively boom closer to making the proper prediction in the course of the backpropagation.</w:t>
+        <w:t>RNN is a class of ANN where connections are established based on directed graphs along a temporal sequence. The first layer is normally a feed ahead neural community observed with the aid of using recurrent neural community layer in which a few statistics it had within side the preceding time-</w:t>
+      </w:r>
+      <w:r>
+        <w:rPr>
+          <w:rFonts w:ascii="Times New Roman" w:hAnsi="Times New Roman" w:cs="Times New Roman"/>
+          <w:color w:val="000000" w:themeColor="text1"/>
+          <w:sz w:val="20"/>
+          <w:szCs w:val="20"/>
+        </w:rPr>
+        <w:t>step is remembered with the aid of using a reminiscence function. Forward propagation is carried out on this case. It saves statistics required for its future use. If the prediction is wrong, the getting to know price is hired to make small changes. Hence, making it progressively boom closer to making the proper prediction in the course of the backpropagation.</w:t>
       </w:r>
       <w:r>
         <w:rPr>
@@ -1835,7 +1775,17 @@
           <w:sz w:val="20"/>
           <w:szCs w:val="20"/>
         </w:rPr>
-        <w:t>The LSTM module is composed of a cell, a data door, a front door and a door with a view. The cell collects values over arbitrary time intervals, and the three inputs manipulate the development of records inside and out of the cell. Thus, the predominant benefit of the LSTM is each LSTM unit collects statistics for both, an extended or quick period of time (ergo the name) without explicitly using the activation function inside the recurrent components. This lets in LSTMs to take care of the evaporating slope issue – as the value positioned away withinside the reminiscence cell isn't always iteratively adjusted; the inclination does not disappear while it is modelled by the LSTM model.  The paper suggests that the algorithm is able to prove the with minimum loss rate of 0.0024 and if the epoch batch rates are increased then training will be more efficient.</w:t>
+        <w:t xml:space="preserve">The LSTM module is composed of a cell, a data door, a front door and a door with a view. The cell collects values over arbitrary time intervals, and the three inputs manipulate the development of records inside and out of the cell. Thus, the predominant benefit of the LSTM is each LSTM unit collects statistics for both, an extended or quick period of time (ergo the name) without explicitly using the activation function inside the recurrent components. This lets in LSTMs to take care of the evaporating slope issue – as the value positioned away withinside the reminiscence cell isn't always iteratively adjusted; the inclination does not disappear while it is modelled by the LSTM model.  The paper suggests that the algorithm is able to prove the with minimum loss rate of </w:t>
+      </w:r>
+      <w:r>
+        <w:rPr>
+          <w:rFonts w:ascii="Times New Roman" w:hAnsi="Times New Roman" w:cs="Times New Roman"/>
+          <w:color w:val="000000" w:themeColor="text1"/>
+          <w:sz w:val="20"/>
+          <w:szCs w:val="20"/>
+        </w:rPr>
+        <w:lastRenderedPageBreak/>
+        <w:t>0.0024 and if the epoch batch rates are increased then training will be more efficient.</w:t>
       </w:r>
       <w:r>
         <w:rPr>
@@ -1869,16 +1819,35 @@
       <w:r>
         <w:rPr>
           <w:rFonts w:ascii="Times New Roman" w:hAnsi="Times New Roman" w:cs="Times New Roman"/>
+          <w:color w:val="000000" w:themeColor="text1"/>
+          <w:sz w:val="20"/>
+          <w:szCs w:val="20"/>
+        </w:rPr>
+        <w:t xml:space="preserve">In the Figure 2, the general system architecture of LSTM is demonstrated. </w:t>
+      </w:r>
+    </w:p>
+    <w:p>
+      <w:pPr>
+        <w:jc w:val="both"/>
+        <w:rPr>
+          <w:rFonts w:ascii="Times New Roman" w:hAnsi="Times New Roman" w:cs="Times New Roman"/>
+          <w:color w:val="000000" w:themeColor="text1"/>
+          <w:sz w:val="20"/>
+          <w:szCs w:val="20"/>
+        </w:rPr>
+      </w:pPr>
+      <w:r>
+        <w:rPr>
+          <w:rFonts w:ascii="Times New Roman" w:hAnsi="Times New Roman" w:cs="Times New Roman"/>
           <w:noProof/>
           <w:color w:val="000000" w:themeColor="text1"/>
           <w:sz w:val="20"/>
           <w:szCs w:val="20"/>
         </w:rPr>
-        <w:lastRenderedPageBreak/>
         <w:drawing>
-          <wp:inline distT="0" distB="0" distL="0" distR="0" wp14:anchorId="2A3B44E2" wp14:editId="18940F96">
-            <wp:extent cx="2525486" cy="2023790"/>
-            <wp:effectExtent l="0" t="0" r="8255" b="0"/>
+          <wp:inline distT="0" distB="0" distL="0" distR="0" wp14:anchorId="2A3B44E2" wp14:editId="6267734E">
+            <wp:extent cx="3060915" cy="2452854"/>
+            <wp:effectExtent l="0" t="0" r="6350" b="5080"/>
             <wp:docPr id="2" name="Picture 2"/>
             <wp:cNvGraphicFramePr>
               <a:graphicFrameLocks xmlns:a="http://schemas.openxmlformats.org/drawingml/2006/main" noChangeAspect="1"/>
@@ -1899,7 +1868,7 @@
                   <pic:spPr>
                     <a:xfrm>
                       <a:off x="0" y="0"/>
-                      <a:ext cx="2527907" cy="2025730"/>
+                      <a:ext cx="3072228" cy="2461920"/>
                     </a:xfrm>
                     <a:prstGeom prst="rect">
                       <a:avLst/>
@@ -2253,16 +2222,7 @@
           <w:sz w:val="20"/>
           <w:szCs w:val="20"/>
         </w:rPr>
-        <w:t xml:space="preserve">t's a generalization of the less complicated Autoregressive Moving Average and adds the notion of </w:t>
-      </w:r>
-      <w:r>
-        <w:rPr>
-          <w:rFonts w:ascii="Times New Roman" w:hAnsi="Times New Roman" w:cs="Times New Roman"/>
-          <w:color w:val="000000" w:themeColor="text1"/>
-          <w:sz w:val="20"/>
-          <w:szCs w:val="20"/>
-        </w:rPr>
-        <w:t>integration. This acronym is descriptive, capturing the key aspects of the model itself.</w:t>
+        <w:t>t's a generalization of the less complicated Autoregressive Moving Average and adds the notion of integration. This acronym is descriptive, capturing the key aspects of the model itself.</w:t>
       </w:r>
     </w:p>
     <w:p>
@@ -2326,62 +2286,6 @@
           <w:szCs w:val="20"/>
         </w:rPr>
         <w:t xml:space="preserve"> The auto regression is given by:</w:t>
-      </w:r>
-    </w:p>
-    <w:p>
-      <w:pPr>
-        <w:spacing w:after="0" w:afterAutospacing="0"/>
-        <w:jc w:val="center"/>
-        <w:rPr>
-          <w:rFonts w:ascii="Times New Roman" w:hAnsi="Times New Roman" w:cs="Times New Roman"/>
-          <w:color w:val="000000" w:themeColor="text1"/>
-          <w:sz w:val="20"/>
-          <w:szCs w:val="20"/>
-        </w:rPr>
-      </w:pPr>
-      <w:r>
-        <w:rPr>
-          <w:rFonts w:ascii="Times New Roman" w:hAnsi="Times New Roman" w:cs="Times New Roman"/>
-          <w:noProof/>
-          <w:color w:val="000000" w:themeColor="text1"/>
-          <w:sz w:val="20"/>
-          <w:szCs w:val="20"/>
-        </w:rPr>
-        <w:drawing>
-          <wp:inline distT="0" distB="0" distL="0" distR="0" wp14:anchorId="7B6C1F41" wp14:editId="7874756F">
-            <wp:extent cx="2606723" cy="724485"/>
-            <wp:effectExtent l="0" t="0" r="3175" b="0"/>
-            <wp:docPr id="5" name="Picture 5"/>
-            <wp:cNvGraphicFramePr>
-              <a:graphicFrameLocks xmlns:a="http://schemas.openxmlformats.org/drawingml/2006/main" noChangeAspect="1"/>
-            </wp:cNvGraphicFramePr>
-            <a:graphic xmlns:a="http://schemas.openxmlformats.org/drawingml/2006/main">
-              <a:graphicData uri="http://schemas.openxmlformats.org/drawingml/2006/picture">
-                <pic:pic xmlns:pic="http://schemas.openxmlformats.org/drawingml/2006/picture">
-                  <pic:nvPicPr>
-                    <pic:cNvPr id="1" name=""/>
-                    <pic:cNvPicPr/>
-                  </pic:nvPicPr>
-                  <pic:blipFill>
-                    <a:blip r:embed="rId15"/>
-                    <a:stretch>
-                      <a:fillRect/>
-                    </a:stretch>
-                  </pic:blipFill>
-                  <pic:spPr>
-                    <a:xfrm>
-                      <a:off x="0" y="0"/>
-                      <a:ext cx="2632779" cy="731727"/>
-                    </a:xfrm>
-                    <a:prstGeom prst="rect">
-                      <a:avLst/>
-                    </a:prstGeom>
-                  </pic:spPr>
-                </pic:pic>
-              </a:graphicData>
-            </a:graphic>
-          </wp:inline>
-        </w:drawing>
       </w:r>
     </w:p>
     <w:p>
@@ -2416,8 +2320,8 @@
                   <w:rFonts w:ascii="Cambria Math" w:hAnsi="Cambria Math" w:cs="Times New Roman"/>
                   <w:i/>
                   <w:color w:val="000000" w:themeColor="text1"/>
-                  <w:sz w:val="20"/>
-                  <w:szCs w:val="20"/>
+                  <w:sz w:val="24"/>
+                  <w:szCs w:val="24"/>
                 </w:rPr>
               </m:ctrlPr>
             </m:sSubPr>
@@ -2426,8 +2330,8 @@
                 <w:rPr>
                   <w:rFonts w:ascii="Cambria Math" w:hAnsi="Cambria Math" w:cs="Times New Roman"/>
                   <w:color w:val="000000" w:themeColor="text1"/>
-                  <w:sz w:val="20"/>
-                  <w:szCs w:val="20"/>
+                  <w:sz w:val="24"/>
+                  <w:szCs w:val="24"/>
                 </w:rPr>
                 <m:t>X</m:t>
               </m:r>
@@ -2437,8 +2341,8 @@
                 <w:rPr>
                   <w:rFonts w:ascii="Cambria Math" w:hAnsi="Cambria Math" w:cs="Times New Roman"/>
                   <w:color w:val="000000" w:themeColor="text1"/>
-                  <w:sz w:val="20"/>
-                  <w:szCs w:val="20"/>
+                  <w:sz w:val="24"/>
+                  <w:szCs w:val="24"/>
                 </w:rPr>
                 <m:t>t</m:t>
               </m:r>
@@ -2448,19 +2352,10 @@
             <w:rPr>
               <w:rFonts w:ascii="Cambria Math" w:hAnsi="Cambria Math" w:cs="Times New Roman"/>
               <w:color w:val="000000" w:themeColor="text1"/>
-              <w:sz w:val="20"/>
-              <w:szCs w:val="20"/>
+              <w:sz w:val="24"/>
+              <w:szCs w:val="24"/>
             </w:rPr>
-            <m:t xml:space="preserve"> = </m:t>
-          </m:r>
-          <m:r>
-            <w:rPr>
-              <w:rFonts w:ascii="Cambria Math" w:hAnsi="Cambria Math" w:cs="Times New Roman"/>
-              <w:color w:val="000000" w:themeColor="text1"/>
-              <w:sz w:val="20"/>
-              <w:szCs w:val="20"/>
-            </w:rPr>
-            <m:t xml:space="preserve">c+ </m:t>
+            <m:t xml:space="preserve"> = c+ </m:t>
           </m:r>
           <m:nary>
             <m:naryPr>
@@ -2471,8 +2366,8 @@
                   <w:rFonts w:ascii="Cambria Math" w:hAnsi="Cambria Math" w:cs="Times New Roman"/>
                   <w:i/>
                   <w:color w:val="000000" w:themeColor="text1"/>
-                  <w:sz w:val="20"/>
-                  <w:szCs w:val="20"/>
+                  <w:sz w:val="24"/>
+                  <w:szCs w:val="24"/>
                 </w:rPr>
               </m:ctrlPr>
             </m:naryPr>
@@ -2481,8 +2376,8 @@
                 <w:rPr>
                   <w:rFonts w:ascii="Cambria Math" w:hAnsi="Cambria Math" w:cs="Times New Roman"/>
                   <w:color w:val="000000" w:themeColor="text1"/>
-                  <w:sz w:val="20"/>
-                  <w:szCs w:val="20"/>
+                  <w:sz w:val="24"/>
+                  <w:szCs w:val="24"/>
                 </w:rPr>
                 <m:t>i=1</m:t>
               </m:r>
@@ -2492,8 +2387,8 @@
                 <w:rPr>
                   <w:rFonts w:ascii="Cambria Math" w:hAnsi="Cambria Math" w:cs="Times New Roman"/>
                   <w:color w:val="000000" w:themeColor="text1"/>
-                  <w:sz w:val="20"/>
-                  <w:szCs w:val="20"/>
+                  <w:sz w:val="24"/>
+                  <w:szCs w:val="24"/>
                 </w:rPr>
                 <m:t>p</m:t>
               </m:r>
@@ -2506,8 +2401,8 @@
                       <w:rFonts w:ascii="Cambria Math" w:hAnsi="Cambria Math" w:cs="Times New Roman"/>
                       <w:i/>
                       <w:color w:val="000000" w:themeColor="text1"/>
-                      <w:sz w:val="20"/>
-                      <w:szCs w:val="20"/>
+                      <w:sz w:val="24"/>
+                      <w:szCs w:val="24"/>
                     </w:rPr>
                   </m:ctrlPr>
                 </m:sSubPr>
@@ -2516,8 +2411,8 @@
                     <w:rPr>
                       <w:rFonts w:ascii="Cambria Math" w:hAnsi="Cambria Math" w:cs="Times New Roman"/>
                       <w:color w:val="000000" w:themeColor="text1"/>
-                      <w:sz w:val="20"/>
-                      <w:szCs w:val="20"/>
+                      <w:sz w:val="24"/>
+                      <w:szCs w:val="24"/>
                     </w:rPr>
                     <m:t>φ</m:t>
                   </m:r>
@@ -2527,8 +2422,8 @@
                     <w:rPr>
                       <w:rFonts w:ascii="Cambria Math" w:hAnsi="Cambria Math" w:cs="Times New Roman"/>
                       <w:color w:val="000000" w:themeColor="text1"/>
-                      <w:sz w:val="20"/>
-                      <w:szCs w:val="20"/>
+                      <w:sz w:val="24"/>
+                      <w:szCs w:val="24"/>
                     </w:rPr>
                     <m:t>i</m:t>
                   </m:r>
@@ -2541,8 +2436,8 @@
                       <w:rFonts w:ascii="Cambria Math" w:hAnsi="Cambria Math" w:cs="Times New Roman"/>
                       <w:i/>
                       <w:color w:val="000000" w:themeColor="text1"/>
-                      <w:sz w:val="20"/>
-                      <w:szCs w:val="20"/>
+                      <w:sz w:val="24"/>
+                      <w:szCs w:val="24"/>
                     </w:rPr>
                   </m:ctrlPr>
                 </m:sSubPr>
@@ -2551,8 +2446,8 @@
                     <w:rPr>
                       <w:rFonts w:ascii="Cambria Math" w:hAnsi="Cambria Math" w:cs="Times New Roman"/>
                       <w:color w:val="000000" w:themeColor="text1"/>
-                      <w:sz w:val="20"/>
-                      <w:szCs w:val="20"/>
+                      <w:sz w:val="24"/>
+                      <w:szCs w:val="24"/>
                     </w:rPr>
                     <m:t>X</m:t>
                   </m:r>
@@ -2562,8 +2457,8 @@
                     <w:rPr>
                       <w:rFonts w:ascii="Cambria Math" w:hAnsi="Cambria Math" w:cs="Times New Roman"/>
                       <w:color w:val="000000" w:themeColor="text1"/>
-                      <w:sz w:val="20"/>
-                      <w:szCs w:val="20"/>
+                      <w:sz w:val="24"/>
+                      <w:szCs w:val="24"/>
                     </w:rPr>
                     <m:t>t-i</m:t>
                   </m:r>
@@ -2575,17 +2470,234 @@
             <w:rPr>
               <w:rFonts w:ascii="Cambria Math" w:hAnsi="Cambria Math" w:cs="Times New Roman"/>
               <w:color w:val="000000" w:themeColor="text1"/>
-              <w:sz w:val="20"/>
-              <w:szCs w:val="20"/>
+              <w:sz w:val="24"/>
+              <w:szCs w:val="24"/>
             </w:rPr>
-            <m:t xml:space="preserve"> </m:t>
+            <m:t xml:space="preserve"> + </m:t>
           </m:r>
+          <m:sSub>
+            <m:sSubPr>
+              <m:ctrlPr>
+                <w:rPr>
+                  <w:rFonts w:ascii="Cambria Math" w:hAnsi="Cambria Math" w:cs="Times New Roman"/>
+                  <w:i/>
+                  <w:color w:val="000000" w:themeColor="text1"/>
+                  <w:sz w:val="24"/>
+                  <w:szCs w:val="24"/>
+                </w:rPr>
+              </m:ctrlPr>
+            </m:sSubPr>
+            <m:e>
+              <m:r>
+                <w:rPr>
+                  <w:rFonts w:ascii="Cambria Math" w:hAnsi="Cambria Math" w:cs="Times New Roman"/>
+                  <w:color w:val="000000" w:themeColor="text1"/>
+                  <w:sz w:val="24"/>
+                  <w:szCs w:val="24"/>
+                </w:rPr>
+                <m:t>ε</m:t>
+              </m:r>
+            </m:e>
+            <m:sub>
+              <m:r>
+                <w:rPr>
+                  <w:rFonts w:ascii="Cambria Math" w:hAnsi="Cambria Math" w:cs="Times New Roman"/>
+                  <w:color w:val="000000" w:themeColor="text1"/>
+                  <w:sz w:val="24"/>
+                  <w:szCs w:val="24"/>
+                </w:rPr>
+                <m:t>t</m:t>
+              </m:r>
+            </m:sub>
+          </m:sSub>
+        </m:oMath>
+      </m:oMathPara>
+    </w:p>
+    <w:p>
+      <w:pPr>
+        <w:spacing w:after="0" w:afterAutospacing="0"/>
+        <w:jc w:val="center"/>
+        <w:rPr>
+          <w:rFonts w:ascii="Times New Roman" w:hAnsi="Times New Roman" w:cs="Times New Roman"/>
+          <w:color w:val="000000" w:themeColor="text1"/>
+          <w:sz w:val="20"/>
+          <w:szCs w:val="20"/>
+        </w:rPr>
+      </w:pPr>
+    </w:p>
+    <w:p>
+      <w:pPr>
+        <w:spacing w:after="0" w:afterAutospacing="0"/>
+        <w:jc w:val="both"/>
+        <w:rPr>
+          <w:rFonts w:ascii="Times New Roman" w:hAnsi="Times New Roman" w:cs="Times New Roman"/>
+          <w:color w:val="000000" w:themeColor="text1"/>
+          <w:sz w:val="20"/>
+          <w:szCs w:val="20"/>
+        </w:rPr>
+      </w:pPr>
+    </w:p>
+    <w:p>
+      <w:pPr>
+        <w:spacing w:after="0" w:afterAutospacing="0"/>
+        <w:jc w:val="both"/>
+        <w:rPr>
+          <w:rFonts w:ascii="Times New Roman" w:hAnsi="Times New Roman" w:cs="Times New Roman"/>
+          <w:color w:val="000000" w:themeColor="text1"/>
+          <w:sz w:val="20"/>
+          <w:szCs w:val="20"/>
+        </w:rPr>
+      </w:pPr>
+      <w:r>
+        <w:rPr>
+          <w:rFonts w:ascii="Times New Roman" w:hAnsi="Times New Roman" w:cs="Times New Roman"/>
+          <w:color w:val="000000" w:themeColor="text1"/>
+          <w:sz w:val="20"/>
+          <w:szCs w:val="20"/>
+        </w:rPr>
+        <w:t>• I: Integrated. the utilization of differencing of raw observations (e.g., subtracting an observation from an observation at the previous time step) so as to create the statistic stationary.</w:t>
+      </w:r>
+    </w:p>
+    <w:p>
+      <w:pPr>
+        <w:spacing w:after="0" w:afterAutospacing="0"/>
+        <w:jc w:val="both"/>
+        <w:rPr>
+          <w:rFonts w:ascii="Times New Roman" w:hAnsi="Times New Roman" w:cs="Times New Roman"/>
+          <w:color w:val="000000" w:themeColor="text1"/>
+          <w:sz w:val="20"/>
+          <w:szCs w:val="20"/>
+        </w:rPr>
+      </w:pPr>
+      <w:r>
+        <w:rPr>
+          <w:rFonts w:ascii="Times New Roman" w:hAnsi="Times New Roman" w:cs="Times New Roman"/>
+          <w:color w:val="000000" w:themeColor="text1"/>
+          <w:sz w:val="20"/>
+          <w:szCs w:val="20"/>
+        </w:rPr>
+        <w:t>• MA: Moving Average. A model that uses the dependency between an observation and a residual error from a moving average model applied to lagged observations.</w:t>
+      </w:r>
+      <w:r>
+        <w:rPr>
+          <w:rFonts w:ascii="Times New Roman" w:hAnsi="Times New Roman" w:cs="Times New Roman"/>
+          <w:color w:val="000000" w:themeColor="text1"/>
+          <w:sz w:val="20"/>
+          <w:szCs w:val="20"/>
+        </w:rPr>
+        <w:t xml:space="preserve"> The moving average is given by:</w:t>
+      </w:r>
+    </w:p>
+    <w:p>
+      <w:pPr>
+        <w:spacing w:after="0" w:afterAutospacing="0"/>
+        <w:jc w:val="both"/>
+        <w:rPr>
+          <w:rFonts w:ascii="Times New Roman" w:hAnsi="Times New Roman" w:cs="Times New Roman"/>
+          <w:color w:val="000000" w:themeColor="text1"/>
+          <w:sz w:val="20"/>
+          <w:szCs w:val="20"/>
+        </w:rPr>
+      </w:pPr>
+    </w:p>
+    <w:p>
+      <w:pPr>
+        <w:spacing w:after="0" w:afterAutospacing="0"/>
+        <w:jc w:val="both"/>
+        <w:rPr>
+          <w:rFonts w:ascii="Times New Roman" w:eastAsiaTheme="minorEastAsia" w:hAnsi="Times New Roman" w:cs="Times New Roman"/>
+          <w:color w:val="000000" w:themeColor="text1"/>
+          <w:sz w:val="20"/>
+          <w:szCs w:val="20"/>
+        </w:rPr>
+      </w:pPr>
+      <m:oMathPara>
+        <m:oMath>
+          <m:sSub>
+            <m:sSubPr>
+              <m:ctrlPr>
+                <w:rPr>
+                  <w:rFonts w:ascii="Cambria Math" w:hAnsi="Cambria Math" w:cs="Times New Roman"/>
+                  <w:i/>
+                  <w:color w:val="000000" w:themeColor="text1"/>
+                  <w:sz w:val="24"/>
+                  <w:szCs w:val="24"/>
+                </w:rPr>
+              </m:ctrlPr>
+            </m:sSubPr>
+            <m:e>
+              <m:r>
+                <w:rPr>
+                  <w:rFonts w:ascii="Cambria Math" w:hAnsi="Cambria Math" w:cs="Times New Roman"/>
+                  <w:color w:val="000000" w:themeColor="text1"/>
+                  <w:sz w:val="24"/>
+                  <w:szCs w:val="24"/>
+                </w:rPr>
+                <m:t>X</m:t>
+              </m:r>
+            </m:e>
+            <m:sub>
+              <m:r>
+                <w:rPr>
+                  <w:rFonts w:ascii="Cambria Math" w:hAnsi="Cambria Math" w:cs="Times New Roman"/>
+                  <w:color w:val="000000" w:themeColor="text1"/>
+                  <w:sz w:val="24"/>
+                  <w:szCs w:val="24"/>
+                </w:rPr>
+                <m:t>t</m:t>
+              </m:r>
+            </m:sub>
+          </m:sSub>
           <m:r>
             <w:rPr>
               <w:rFonts w:ascii="Cambria Math" w:hAnsi="Cambria Math" w:cs="Times New Roman"/>
               <w:color w:val="000000" w:themeColor="text1"/>
-              <w:sz w:val="20"/>
-              <w:szCs w:val="20"/>
+              <w:sz w:val="24"/>
+              <w:szCs w:val="24"/>
+            </w:rPr>
+            <m:t xml:space="preserve"> = μ+ </m:t>
+          </m:r>
+          <m:sSub>
+            <m:sSubPr>
+              <m:ctrlPr>
+                <w:rPr>
+                  <w:rFonts w:ascii="Cambria Math" w:hAnsi="Cambria Math" w:cs="Times New Roman"/>
+                  <w:i/>
+                  <w:color w:val="000000" w:themeColor="text1"/>
+                  <w:sz w:val="24"/>
+                  <w:szCs w:val="24"/>
+                </w:rPr>
+              </m:ctrlPr>
+            </m:sSubPr>
+            <m:e>
+              <m:r>
+                <w:rPr>
+                  <w:rFonts w:ascii="Cambria Math" w:hAnsi="Cambria Math" w:cs="Times New Roman"/>
+                  <w:color w:val="000000" w:themeColor="text1"/>
+                  <w:sz w:val="24"/>
+                  <w:szCs w:val="24"/>
+                </w:rPr>
+                <m:t>ε</m:t>
+              </m:r>
+            </m:e>
+            <m:sub>
+              <m:r>
+                <w:rPr>
+                  <w:rFonts w:ascii="Cambria Math" w:hAnsi="Cambria Math" w:cs="Times New Roman"/>
+                  <w:color w:val="000000" w:themeColor="text1"/>
+                  <w:sz w:val="24"/>
+                  <w:szCs w:val="24"/>
+                </w:rPr>
+                <m:t>t</m:t>
+              </m:r>
+            </m:sub>
+          </m:sSub>
+          <m:r>
+            <w:rPr>
+              <w:rFonts w:ascii="Cambria Math" w:hAnsi="Cambria Math" w:cs="Times New Roman"/>
+              <w:color w:val="000000" w:themeColor="text1"/>
+              <w:sz w:val="24"/>
+              <w:szCs w:val="24"/>
             </w:rPr>
             <m:t xml:space="preserve">+ </m:t>
           </m:r>
@@ -2596,8 +2708,8 @@
                   <w:rFonts w:ascii="Cambria Math" w:hAnsi="Cambria Math" w:cs="Times New Roman"/>
                   <w:i/>
                   <w:color w:val="000000" w:themeColor="text1"/>
-                  <w:sz w:val="20"/>
-                  <w:szCs w:val="20"/>
+                  <w:sz w:val="24"/>
+                  <w:szCs w:val="24"/>
                 </w:rPr>
               </m:ctrlPr>
             </m:sSubPr>
@@ -2606,278 +2718,8 @@
                 <w:rPr>
                   <w:rFonts w:ascii="Cambria Math" w:hAnsi="Cambria Math" w:cs="Times New Roman"/>
                   <w:color w:val="000000" w:themeColor="text1"/>
-                  <w:sz w:val="20"/>
-                  <w:szCs w:val="20"/>
-                </w:rPr>
-                <m:t>ε</m:t>
-              </m:r>
-            </m:e>
-            <m:sub>
-              <m:r>
-                <w:rPr>
-                  <w:rFonts w:ascii="Cambria Math" w:hAnsi="Cambria Math" w:cs="Times New Roman"/>
-                  <w:color w:val="000000" w:themeColor="text1"/>
-                  <w:sz w:val="20"/>
-                  <w:szCs w:val="20"/>
-                </w:rPr>
-                <m:t>t</m:t>
-              </m:r>
-            </m:sub>
-          </m:sSub>
-        </m:oMath>
-      </m:oMathPara>
-    </w:p>
-    <w:p>
-      <w:pPr>
-        <w:spacing w:after="0" w:afterAutospacing="0"/>
-        <w:jc w:val="center"/>
-        <w:rPr>
-          <w:rFonts w:ascii="Times New Roman" w:hAnsi="Times New Roman" w:cs="Times New Roman"/>
-          <w:color w:val="000000" w:themeColor="text1"/>
-          <w:sz w:val="20"/>
-          <w:szCs w:val="20"/>
-        </w:rPr>
-      </w:pPr>
-    </w:p>
-    <w:p>
-      <w:pPr>
-        <w:spacing w:after="0" w:afterAutospacing="0"/>
-        <w:jc w:val="both"/>
-        <w:rPr>
-          <w:rFonts w:ascii="Times New Roman" w:hAnsi="Times New Roman" w:cs="Times New Roman"/>
-          <w:color w:val="000000" w:themeColor="text1"/>
-          <w:sz w:val="20"/>
-          <w:szCs w:val="20"/>
-        </w:rPr>
-      </w:pPr>
-    </w:p>
-    <w:p>
-      <w:pPr>
-        <w:spacing w:after="0" w:afterAutospacing="0"/>
-        <w:jc w:val="both"/>
-        <w:rPr>
-          <w:rFonts w:ascii="Times New Roman" w:hAnsi="Times New Roman" w:cs="Times New Roman"/>
-          <w:color w:val="000000" w:themeColor="text1"/>
-          <w:sz w:val="20"/>
-          <w:szCs w:val="20"/>
-        </w:rPr>
-      </w:pPr>
-      <w:r>
-        <w:rPr>
-          <w:rFonts w:ascii="Times New Roman" w:hAnsi="Times New Roman" w:cs="Times New Roman"/>
-          <w:color w:val="000000" w:themeColor="text1"/>
-          <w:sz w:val="20"/>
-          <w:szCs w:val="20"/>
-        </w:rPr>
-        <w:t>• I: Integrated. the utilization of differencing of raw observations (e.g., subtracting an observation from an observation at the previous time step) so as to create the statistic stationary.</w:t>
-      </w:r>
-    </w:p>
-    <w:p>
-      <w:pPr>
-        <w:spacing w:after="0" w:afterAutospacing="0"/>
-        <w:jc w:val="both"/>
-        <w:rPr>
-          <w:rFonts w:ascii="Times New Roman" w:hAnsi="Times New Roman" w:cs="Times New Roman"/>
-          <w:color w:val="000000" w:themeColor="text1"/>
-          <w:sz w:val="20"/>
-          <w:szCs w:val="20"/>
-        </w:rPr>
-      </w:pPr>
-      <w:r>
-        <w:rPr>
-          <w:rFonts w:ascii="Times New Roman" w:hAnsi="Times New Roman" w:cs="Times New Roman"/>
-          <w:color w:val="000000" w:themeColor="text1"/>
-          <w:sz w:val="20"/>
-          <w:szCs w:val="20"/>
-        </w:rPr>
-        <w:t>• MA: Moving Average. A model that uses the dependency between an observation and a residual error from a moving average model applied to lagged observations.</w:t>
-      </w:r>
-      <w:r>
-        <w:rPr>
-          <w:rFonts w:ascii="Times New Roman" w:hAnsi="Times New Roman" w:cs="Times New Roman"/>
-          <w:color w:val="000000" w:themeColor="text1"/>
-          <w:sz w:val="20"/>
-          <w:szCs w:val="20"/>
-        </w:rPr>
-        <w:t xml:space="preserve"> The moving average is given by:</w:t>
-      </w:r>
-    </w:p>
-    <w:p>
-      <w:pPr>
-        <w:spacing w:after="0" w:afterAutospacing="0"/>
-        <w:jc w:val="both"/>
-        <w:rPr>
-          <w:rFonts w:ascii="Times New Roman" w:hAnsi="Times New Roman" w:cs="Times New Roman"/>
-          <w:color w:val="000000" w:themeColor="text1"/>
-          <w:sz w:val="20"/>
-          <w:szCs w:val="20"/>
-        </w:rPr>
-      </w:pPr>
-      <w:r>
-        <w:rPr>
-          <w:rFonts w:ascii="Times New Roman" w:hAnsi="Times New Roman" w:cs="Times New Roman"/>
-          <w:noProof/>
-          <w:color w:val="000000" w:themeColor="text1"/>
-          <w:sz w:val="20"/>
-          <w:szCs w:val="20"/>
-        </w:rPr>
-        <w:drawing>
-          <wp:inline distT="0" distB="0" distL="0" distR="0" wp14:anchorId="74C5262C" wp14:editId="25C29321">
-            <wp:extent cx="3340771" cy="506730"/>
-            <wp:effectExtent l="0" t="0" r="0" b="7620"/>
-            <wp:docPr id="6" name="Picture 6"/>
-            <wp:cNvGraphicFramePr>
-              <a:graphicFrameLocks xmlns:a="http://schemas.openxmlformats.org/drawingml/2006/main" noChangeAspect="1"/>
-            </wp:cNvGraphicFramePr>
-            <a:graphic xmlns:a="http://schemas.openxmlformats.org/drawingml/2006/main">
-              <a:graphicData uri="http://schemas.openxmlformats.org/drawingml/2006/picture">
-                <pic:pic xmlns:pic="http://schemas.openxmlformats.org/drawingml/2006/picture">
-                  <pic:nvPicPr>
-                    <pic:cNvPr id="1" name=""/>
-                    <pic:cNvPicPr/>
-                  </pic:nvPicPr>
-                  <pic:blipFill>
-                    <a:blip r:embed="rId16"/>
-                    <a:stretch>
-                      <a:fillRect/>
-                    </a:stretch>
-                  </pic:blipFill>
-                  <pic:spPr>
-                    <a:xfrm>
-                      <a:off x="0" y="0"/>
-                      <a:ext cx="3425888" cy="519641"/>
-                    </a:xfrm>
-                    <a:prstGeom prst="rect">
-                      <a:avLst/>
-                    </a:prstGeom>
-                  </pic:spPr>
-                </pic:pic>
-              </a:graphicData>
-            </a:graphic>
-          </wp:inline>
-        </w:drawing>
-      </w:r>
-    </w:p>
-    <w:p>
-      <w:pPr>
-        <w:spacing w:after="0" w:afterAutospacing="0"/>
-        <w:jc w:val="both"/>
-        <w:rPr>
-          <w:rFonts w:ascii="Times New Roman" w:hAnsi="Times New Roman" w:cs="Times New Roman"/>
-          <w:color w:val="000000" w:themeColor="text1"/>
-          <w:sz w:val="20"/>
-          <w:szCs w:val="20"/>
-        </w:rPr>
-      </w:pPr>
-      <m:oMathPara>
-        <m:oMath>
-          <m:sSub>
-            <m:sSubPr>
-              <m:ctrlPr>
-                <w:rPr>
-                  <w:rFonts w:ascii="Cambria Math" w:hAnsi="Cambria Math" w:cs="Times New Roman"/>
-                  <w:i/>
-                  <w:color w:val="000000" w:themeColor="text1"/>
-                  <w:sz w:val="20"/>
-                  <w:szCs w:val="20"/>
-                </w:rPr>
-              </m:ctrlPr>
-            </m:sSubPr>
-            <m:e>
-              <m:r>
-                <w:rPr>
-                  <w:rFonts w:ascii="Cambria Math" w:hAnsi="Cambria Math" w:cs="Times New Roman"/>
-                  <w:color w:val="000000" w:themeColor="text1"/>
-                  <w:sz w:val="20"/>
-                  <w:szCs w:val="20"/>
-                </w:rPr>
-                <m:t>X</m:t>
-              </m:r>
-            </m:e>
-            <m:sub>
-              <m:r>
-                <w:rPr>
-                  <w:rFonts w:ascii="Cambria Math" w:hAnsi="Cambria Math" w:cs="Times New Roman"/>
-                  <w:color w:val="000000" w:themeColor="text1"/>
-                  <w:sz w:val="20"/>
-                  <w:szCs w:val="20"/>
-                </w:rPr>
-                <m:t>t</m:t>
-              </m:r>
-            </m:sub>
-          </m:sSub>
-          <m:r>
-            <w:rPr>
-              <w:rFonts w:ascii="Cambria Math" w:hAnsi="Cambria Math" w:cs="Times New Roman"/>
-              <w:color w:val="000000" w:themeColor="text1"/>
-              <w:sz w:val="20"/>
-              <w:szCs w:val="20"/>
-            </w:rPr>
-            <m:t xml:space="preserve"> = μ+ </m:t>
-          </m:r>
-          <m:sSub>
-            <m:sSubPr>
-              <m:ctrlPr>
-                <w:rPr>
-                  <w:rFonts w:ascii="Cambria Math" w:hAnsi="Cambria Math" w:cs="Times New Roman"/>
-                  <w:i/>
-                  <w:color w:val="000000" w:themeColor="text1"/>
-                  <w:sz w:val="20"/>
-                  <w:szCs w:val="20"/>
-                </w:rPr>
-              </m:ctrlPr>
-            </m:sSubPr>
-            <m:e>
-              <m:r>
-                <w:rPr>
-                  <w:rFonts w:ascii="Cambria Math" w:hAnsi="Cambria Math" w:cs="Times New Roman"/>
-                  <w:color w:val="000000" w:themeColor="text1"/>
-                  <w:sz w:val="20"/>
-                  <w:szCs w:val="20"/>
-                </w:rPr>
-                <m:t>ε</m:t>
-              </m:r>
-            </m:e>
-            <m:sub>
-              <m:r>
-                <w:rPr>
-                  <w:rFonts w:ascii="Cambria Math" w:hAnsi="Cambria Math" w:cs="Times New Roman"/>
-                  <w:color w:val="000000" w:themeColor="text1"/>
-                  <w:sz w:val="20"/>
-                  <w:szCs w:val="20"/>
-                </w:rPr>
-                <m:t>t</m:t>
-              </m:r>
-            </m:sub>
-          </m:sSub>
-          <m:r>
-            <w:rPr>
-              <w:rFonts w:ascii="Cambria Math" w:hAnsi="Cambria Math" w:cs="Times New Roman"/>
-              <w:color w:val="000000" w:themeColor="text1"/>
-              <w:sz w:val="20"/>
-              <w:szCs w:val="20"/>
-            </w:rPr>
-            <m:t xml:space="preserve">+ </m:t>
-          </m:r>
-          <m:sSub>
-            <m:sSubPr>
-              <m:ctrlPr>
-                <w:rPr>
-                  <w:rFonts w:ascii="Cambria Math" w:hAnsi="Cambria Math" w:cs="Times New Roman"/>
-                  <w:i/>
-                  <w:color w:val="000000" w:themeColor="text1"/>
-                  <w:sz w:val="20"/>
-                  <w:szCs w:val="20"/>
-                </w:rPr>
-              </m:ctrlPr>
-            </m:sSubPr>
-            <m:e>
-              <m:r>
-                <w:rPr>
-                  <w:rFonts w:ascii="Cambria Math" w:hAnsi="Cambria Math" w:cs="Times New Roman"/>
-                  <w:color w:val="000000" w:themeColor="text1"/>
-                  <w:sz w:val="20"/>
-                  <w:szCs w:val="20"/>
+                  <w:sz w:val="24"/>
+                  <w:szCs w:val="24"/>
                 </w:rPr>
                 <m:t>θ</m:t>
               </m:r>
@@ -2887,8 +2729,8 @@
                 <w:rPr>
                   <w:rFonts w:ascii="Cambria Math" w:hAnsi="Cambria Math" w:cs="Times New Roman"/>
                   <w:color w:val="000000" w:themeColor="text1"/>
-                  <w:sz w:val="20"/>
-                  <w:szCs w:val="20"/>
+                  <w:sz w:val="24"/>
+                  <w:szCs w:val="24"/>
                 </w:rPr>
                 <m:t>1</m:t>
               </m:r>
@@ -2901,8 +2743,8 @@
                   <w:rFonts w:ascii="Cambria Math" w:hAnsi="Cambria Math" w:cs="Times New Roman"/>
                   <w:i/>
                   <w:color w:val="000000" w:themeColor="text1"/>
-                  <w:sz w:val="20"/>
-                  <w:szCs w:val="20"/>
+                  <w:sz w:val="24"/>
+                  <w:szCs w:val="24"/>
                 </w:rPr>
               </m:ctrlPr>
             </m:sSubPr>
@@ -2911,8 +2753,8 @@
                 <w:rPr>
                   <w:rFonts w:ascii="Cambria Math" w:hAnsi="Cambria Math" w:cs="Times New Roman"/>
                   <w:color w:val="000000" w:themeColor="text1"/>
-                  <w:sz w:val="20"/>
-                  <w:szCs w:val="20"/>
+                  <w:sz w:val="24"/>
+                  <w:szCs w:val="24"/>
                 </w:rPr>
                 <m:t>ε</m:t>
               </m:r>
@@ -2922,19 +2764,10 @@
                 <w:rPr>
                   <w:rFonts w:ascii="Cambria Math" w:hAnsi="Cambria Math" w:cs="Times New Roman"/>
                   <w:color w:val="000000" w:themeColor="text1"/>
-                  <w:sz w:val="20"/>
-                  <w:szCs w:val="20"/>
+                  <w:sz w:val="24"/>
+                  <w:szCs w:val="24"/>
                 </w:rPr>
-                <m:t>t-</m:t>
-              </m:r>
-              <m:r>
-                <w:rPr>
-                  <w:rFonts w:ascii="Cambria Math" w:hAnsi="Cambria Math" w:cs="Times New Roman"/>
-                  <w:color w:val="000000" w:themeColor="text1"/>
-                  <w:sz w:val="20"/>
-                  <w:szCs w:val="20"/>
-                </w:rPr>
-                <m:t>1</m:t>
+                <m:t>t-1</m:t>
               </m:r>
             </m:sub>
           </m:sSub>
@@ -2942,8 +2775,8 @@
             <w:rPr>
               <w:rFonts w:ascii="Cambria Math" w:hAnsi="Cambria Math" w:cs="Times New Roman"/>
               <w:color w:val="000000" w:themeColor="text1"/>
-              <w:sz w:val="20"/>
-              <w:szCs w:val="20"/>
+              <w:sz w:val="24"/>
+              <w:szCs w:val="24"/>
             </w:rPr>
             <m:t xml:space="preserve">+…+ </m:t>
           </m:r>
@@ -2954,8 +2787,8 @@
                   <w:rFonts w:ascii="Cambria Math" w:hAnsi="Cambria Math" w:cs="Times New Roman"/>
                   <w:i/>
                   <w:color w:val="000000" w:themeColor="text1"/>
-                  <w:sz w:val="20"/>
-                  <w:szCs w:val="20"/>
+                  <w:sz w:val="24"/>
+                  <w:szCs w:val="24"/>
                 </w:rPr>
               </m:ctrlPr>
             </m:sSubPr>
@@ -2964,8 +2797,8 @@
                 <w:rPr>
                   <w:rFonts w:ascii="Cambria Math" w:hAnsi="Cambria Math" w:cs="Times New Roman"/>
                   <w:color w:val="000000" w:themeColor="text1"/>
-                  <w:sz w:val="20"/>
-                  <w:szCs w:val="20"/>
+                  <w:sz w:val="24"/>
+                  <w:szCs w:val="24"/>
                 </w:rPr>
                 <m:t>θ</m:t>
               </m:r>
@@ -2975,8 +2808,8 @@
                 <w:rPr>
                   <w:rFonts w:ascii="Cambria Math" w:hAnsi="Cambria Math" w:cs="Times New Roman"/>
                   <w:color w:val="000000" w:themeColor="text1"/>
-                  <w:sz w:val="20"/>
-                  <w:szCs w:val="20"/>
+                  <w:sz w:val="24"/>
+                  <w:szCs w:val="24"/>
                 </w:rPr>
                 <m:t>q</m:t>
               </m:r>
@@ -2989,8 +2822,8 @@
                   <w:rFonts w:ascii="Cambria Math" w:hAnsi="Cambria Math" w:cs="Times New Roman"/>
                   <w:i/>
                   <w:color w:val="000000" w:themeColor="text1"/>
-                  <w:sz w:val="20"/>
-                  <w:szCs w:val="20"/>
+                  <w:sz w:val="24"/>
+                  <w:szCs w:val="24"/>
                 </w:rPr>
               </m:ctrlPr>
             </m:sSubPr>
@@ -2999,8 +2832,8 @@
                 <w:rPr>
                   <w:rFonts w:ascii="Cambria Math" w:hAnsi="Cambria Math" w:cs="Times New Roman"/>
                   <w:color w:val="000000" w:themeColor="text1"/>
-                  <w:sz w:val="20"/>
-                  <w:szCs w:val="20"/>
+                  <w:sz w:val="24"/>
+                  <w:szCs w:val="24"/>
                 </w:rPr>
                 <m:t>ε</m:t>
               </m:r>
@@ -3010,8 +2843,8 @@
                 <w:rPr>
                   <w:rFonts w:ascii="Cambria Math" w:hAnsi="Cambria Math" w:cs="Times New Roman"/>
                   <w:color w:val="000000" w:themeColor="text1"/>
-                  <w:sz w:val="20"/>
-                  <w:szCs w:val="20"/>
+                  <w:sz w:val="24"/>
+                  <w:szCs w:val="24"/>
                 </w:rPr>
                 <m:t>t-q</m:t>
               </m:r>
@@ -3031,6 +2864,18 @@
           <w:szCs w:val="20"/>
         </w:rPr>
       </w:pPr>
+    </w:p>
+    <w:p>
+      <w:pPr>
+        <w:spacing w:after="0" w:afterAutospacing="0"/>
+        <w:jc w:val="both"/>
+        <w:rPr>
+          <w:rFonts w:ascii="Times New Roman" w:hAnsi="Times New Roman" w:cs="Times New Roman"/>
+          <w:color w:val="000000" w:themeColor="text1"/>
+          <w:sz w:val="20"/>
+          <w:szCs w:val="20"/>
+        </w:rPr>
+      </w:pPr>
       <w:r>
         <w:rPr>
           <w:rFonts w:ascii="Times New Roman" w:hAnsi="Times New Roman" w:cs="Times New Roman"/>
@@ -3134,7 +2979,7 @@
           <w:sz w:val="20"/>
           <w:szCs w:val="20"/>
         </w:rPr>
-        <w:t xml:space="preserve">A linear regression model is created with the necessary number and kind of terms, and the statistics is prepared using a degree of differencing if you want to make it stationary, that is, to remove fashion and seasonal systems that have a negative impact on the regression model. A charge of zero can be used for a parameter, indicating that the parameter is no longer in use. In this way, the ARIMA version can be set up to behave like an ARMA version, or even a simple AR, I, or MA version. When using an ARIMA version for a temporal collection, the underlying system that generated the observations must also be an ARIMA system. This could also be beneficial appear obvious however, it allows to encourage the desire to confirm </w:t>
+        <w:t xml:space="preserve">A linear regression model is created with the necessary number and kind of terms, and the statistics is prepared using a degree of differencing if you want to make it stationary, that is, to remove fashion and seasonal systems that have a negative impact on the regression model. A charge of zero can be used for a parameter, indicating that the parameter is no longer in use. In this way, the ARIMA version can be set up to behave like an ARMA version, or even a simple AR, I, or MA version. </w:t>
       </w:r>
       <w:r>
         <w:rPr>
@@ -3144,7 +2989,7 @@
           <w:szCs w:val="20"/>
         </w:rPr>
         <w:lastRenderedPageBreak/>
-        <w:t>the model's assumptions within the raw observations and within the residual forecasting errors from the model.</w:t>
+        <w:t>When using an ARIMA version for a temporal collection, the underlying system that generated the observations must also be an ARIMA system. This could also be beneficial appear obvious however, it allows to encourage the desire to confirm the model's assumptions within the raw observations and within the residual forecasting errors from the model.</w:t>
       </w:r>
       <w:r>
         <w:rPr>
@@ -3154,74 +2999,6 @@
           <w:szCs w:val="20"/>
         </w:rPr>
         <w:t xml:space="preserve"> Primarily ARIMA model is denoted as:</w:t>
-      </w:r>
-    </w:p>
-    <w:p>
-      <w:pPr>
-        <w:spacing w:after="0" w:afterAutospacing="0"/>
-        <w:jc w:val="both"/>
-        <w:rPr>
-          <w:rFonts w:ascii="Times New Roman" w:hAnsi="Times New Roman" w:cs="Times New Roman"/>
-          <w:color w:val="000000" w:themeColor="text1"/>
-          <w:sz w:val="20"/>
-          <w:szCs w:val="20"/>
-        </w:rPr>
-      </w:pPr>
-    </w:p>
-    <w:p>
-      <w:pPr>
-        <w:spacing w:after="0" w:afterAutospacing="0"/>
-        <w:jc w:val="both"/>
-        <w:rPr>
-          <w:rFonts w:ascii="Times New Roman" w:hAnsi="Times New Roman" w:cs="Times New Roman"/>
-          <w:color w:val="000000" w:themeColor="text1"/>
-          <w:sz w:val="20"/>
-          <w:szCs w:val="20"/>
-        </w:rPr>
-      </w:pPr>
-      <w:r>
-        <w:rPr>
-          <w:rFonts w:ascii="Times New Roman" w:hAnsi="Times New Roman" w:cs="Times New Roman"/>
-          <w:noProof/>
-          <w:color w:val="000000" w:themeColor="text1"/>
-          <w:sz w:val="20"/>
-          <w:szCs w:val="20"/>
-        </w:rPr>
-        <w:drawing>
-          <wp:inline distT="0" distB="0" distL="0" distR="0" wp14:anchorId="3503E6BD" wp14:editId="637E6392">
-            <wp:extent cx="3060071" cy="243237"/>
-            <wp:effectExtent l="0" t="0" r="6985" b="4445"/>
-            <wp:docPr id="7" name="Picture 7"/>
-            <wp:cNvGraphicFramePr>
-              <a:graphicFrameLocks xmlns:a="http://schemas.openxmlformats.org/drawingml/2006/main" noChangeAspect="1"/>
-            </wp:cNvGraphicFramePr>
-            <a:graphic xmlns:a="http://schemas.openxmlformats.org/drawingml/2006/main">
-              <a:graphicData uri="http://schemas.openxmlformats.org/drawingml/2006/picture">
-                <pic:pic xmlns:pic="http://schemas.openxmlformats.org/drawingml/2006/picture">
-                  <pic:nvPicPr>
-                    <pic:cNvPr id="1" name=""/>
-                    <pic:cNvPicPr/>
-                  </pic:nvPicPr>
-                  <pic:blipFill>
-                    <a:blip r:embed="rId17"/>
-                    <a:stretch>
-                      <a:fillRect/>
-                    </a:stretch>
-                  </pic:blipFill>
-                  <pic:spPr>
-                    <a:xfrm>
-                      <a:off x="0" y="0"/>
-                      <a:ext cx="3456060" cy="274713"/>
-                    </a:xfrm>
-                    <a:prstGeom prst="rect">
-                      <a:avLst/>
-                    </a:prstGeom>
-                  </pic:spPr>
-                </pic:pic>
-              </a:graphicData>
-            </a:graphic>
-          </wp:inline>
-        </w:drawing>
       </w:r>
     </w:p>
     <w:p>
@@ -3256,8 +3033,8 @@
                   <w:rFonts w:ascii="Cambria Math" w:hAnsi="Cambria Math" w:cs="Times New Roman"/>
                   <w:i/>
                   <w:color w:val="000000" w:themeColor="text1"/>
-                  <w:sz w:val="20"/>
-                  <w:szCs w:val="20"/>
+                  <w:sz w:val="24"/>
+                  <w:szCs w:val="24"/>
                 </w:rPr>
               </m:ctrlPr>
             </m:sSubPr>
@@ -3266,8 +3043,8 @@
                 <w:rPr>
                   <w:rFonts w:ascii="Cambria Math" w:hAnsi="Cambria Math" w:cs="Times New Roman"/>
                   <w:color w:val="000000" w:themeColor="text1"/>
-                  <w:sz w:val="20"/>
-                  <w:szCs w:val="20"/>
+                  <w:sz w:val="24"/>
+                  <w:szCs w:val="24"/>
                 </w:rPr>
                 <m:t>X</m:t>
               </m:r>
@@ -3277,8 +3054,8 @@
                 <w:rPr>
                   <w:rFonts w:ascii="Cambria Math" w:hAnsi="Cambria Math" w:cs="Times New Roman"/>
                   <w:color w:val="000000" w:themeColor="text1"/>
-                  <w:sz w:val="20"/>
-                  <w:szCs w:val="20"/>
+                  <w:sz w:val="24"/>
+                  <w:szCs w:val="24"/>
                 </w:rPr>
                 <m:t>t</m:t>
               </m:r>
@@ -3288,10 +3065,10 @@
             <w:rPr>
               <w:rFonts w:ascii="Cambria Math" w:hAnsi="Cambria Math" w:cs="Times New Roman"/>
               <w:color w:val="000000" w:themeColor="text1"/>
-              <w:sz w:val="20"/>
-              <w:szCs w:val="20"/>
+              <w:sz w:val="24"/>
+              <w:szCs w:val="24"/>
             </w:rPr>
-            <m:t xml:space="preserve">- </m:t>
+            <m:t>-</m:t>
           </m:r>
           <m:sSub>
             <m:sSubPr>
@@ -3300,8 +3077,8 @@
                   <w:rFonts w:ascii="Cambria Math" w:hAnsi="Cambria Math" w:cs="Times New Roman"/>
                   <w:i/>
                   <w:color w:val="000000" w:themeColor="text1"/>
-                  <w:sz w:val="20"/>
-                  <w:szCs w:val="20"/>
+                  <w:sz w:val="24"/>
+                  <w:szCs w:val="24"/>
                 </w:rPr>
               </m:ctrlPr>
             </m:sSubPr>
@@ -3310,8 +3087,8 @@
                 <w:rPr>
                   <w:rFonts w:ascii="Cambria Math" w:hAnsi="Cambria Math" w:cs="Times New Roman"/>
                   <w:color w:val="000000" w:themeColor="text1"/>
-                  <w:sz w:val="20"/>
-                  <w:szCs w:val="20"/>
+                  <w:sz w:val="24"/>
+                  <w:szCs w:val="24"/>
                 </w:rPr>
                 <m:t>α</m:t>
               </m:r>
@@ -3321,8 +3098,8 @@
                 <w:rPr>
                   <w:rFonts w:ascii="Cambria Math" w:hAnsi="Cambria Math" w:cs="Times New Roman"/>
                   <w:color w:val="000000" w:themeColor="text1"/>
-                  <w:sz w:val="20"/>
-                  <w:szCs w:val="20"/>
+                  <w:sz w:val="24"/>
+                  <w:szCs w:val="24"/>
                 </w:rPr>
                 <m:t>1</m:t>
               </m:r>
@@ -3335,8 +3112,8 @@
                   <w:rFonts w:ascii="Cambria Math" w:hAnsi="Cambria Math" w:cs="Times New Roman"/>
                   <w:i/>
                   <w:color w:val="000000" w:themeColor="text1"/>
-                  <w:sz w:val="20"/>
-                  <w:szCs w:val="20"/>
+                  <w:sz w:val="24"/>
+                  <w:szCs w:val="24"/>
                 </w:rPr>
               </m:ctrlPr>
             </m:sSubPr>
@@ -3345,8 +3122,8 @@
                 <w:rPr>
                   <w:rFonts w:ascii="Cambria Math" w:hAnsi="Cambria Math" w:cs="Times New Roman"/>
                   <w:color w:val="000000" w:themeColor="text1"/>
-                  <w:sz w:val="20"/>
-                  <w:szCs w:val="20"/>
+                  <w:sz w:val="24"/>
+                  <w:szCs w:val="24"/>
                 </w:rPr>
                 <m:t>X</m:t>
               </m:r>
@@ -3356,8 +3133,8 @@
                 <w:rPr>
                   <w:rFonts w:ascii="Cambria Math" w:hAnsi="Cambria Math" w:cs="Times New Roman"/>
                   <w:color w:val="000000" w:themeColor="text1"/>
-                  <w:sz w:val="20"/>
-                  <w:szCs w:val="20"/>
+                  <w:sz w:val="24"/>
+                  <w:szCs w:val="24"/>
                 </w:rPr>
                 <m:t>t-i</m:t>
               </m:r>
@@ -3367,10 +3144,10 @@
             <w:rPr>
               <w:rFonts w:ascii="Cambria Math" w:hAnsi="Cambria Math" w:cs="Times New Roman"/>
               <w:color w:val="000000" w:themeColor="text1"/>
-              <w:sz w:val="20"/>
-              <w:szCs w:val="20"/>
+              <w:sz w:val="24"/>
+              <w:szCs w:val="24"/>
             </w:rPr>
-            <m:t xml:space="preserve">-…- </m:t>
+            <m:t>-…-</m:t>
           </m:r>
           <m:sSub>
             <m:sSubPr>
@@ -3379,8 +3156,8 @@
                   <w:rFonts w:ascii="Cambria Math" w:hAnsi="Cambria Math" w:cs="Times New Roman"/>
                   <w:i/>
                   <w:color w:val="000000" w:themeColor="text1"/>
-                  <w:sz w:val="20"/>
-                  <w:szCs w:val="20"/>
+                  <w:sz w:val="24"/>
+                  <w:szCs w:val="24"/>
                 </w:rPr>
               </m:ctrlPr>
             </m:sSubPr>
@@ -3389,8 +3166,8 @@
                 <w:rPr>
                   <w:rFonts w:ascii="Cambria Math" w:hAnsi="Cambria Math" w:cs="Times New Roman"/>
                   <w:color w:val="000000" w:themeColor="text1"/>
-                  <w:sz w:val="20"/>
-                  <w:szCs w:val="20"/>
+                  <w:sz w:val="24"/>
+                  <w:szCs w:val="24"/>
                 </w:rPr>
                 <m:t>α</m:t>
               </m:r>
@@ -3400,8 +3177,8 @@
                 <w:rPr>
                   <w:rFonts w:ascii="Cambria Math" w:hAnsi="Cambria Math" w:cs="Times New Roman"/>
                   <w:color w:val="000000" w:themeColor="text1"/>
-                  <w:sz w:val="20"/>
-                  <w:szCs w:val="20"/>
+                  <w:sz w:val="24"/>
+                  <w:szCs w:val="24"/>
                 </w:rPr>
                 <m:t>p`</m:t>
               </m:r>
@@ -3414,8 +3191,8 @@
                   <w:rFonts w:ascii="Cambria Math" w:hAnsi="Cambria Math" w:cs="Times New Roman"/>
                   <w:i/>
                   <w:color w:val="000000" w:themeColor="text1"/>
-                  <w:sz w:val="20"/>
-                  <w:szCs w:val="20"/>
+                  <w:sz w:val="24"/>
+                  <w:szCs w:val="24"/>
                 </w:rPr>
               </m:ctrlPr>
             </m:sSubPr>
@@ -3424,8 +3201,8 @@
                 <w:rPr>
                   <w:rFonts w:ascii="Cambria Math" w:hAnsi="Cambria Math" w:cs="Times New Roman"/>
                   <w:color w:val="000000" w:themeColor="text1"/>
-                  <w:sz w:val="20"/>
-                  <w:szCs w:val="20"/>
+                  <w:sz w:val="24"/>
+                  <w:szCs w:val="24"/>
                 </w:rPr>
                 <m:t>X</m:t>
               </m:r>
@@ -3435,19 +3212,10 @@
                 <w:rPr>
                   <w:rFonts w:ascii="Cambria Math" w:hAnsi="Cambria Math" w:cs="Times New Roman"/>
                   <w:color w:val="000000" w:themeColor="text1"/>
-                  <w:sz w:val="20"/>
-                  <w:szCs w:val="20"/>
+                  <w:sz w:val="24"/>
+                  <w:szCs w:val="24"/>
                 </w:rPr>
-                <m:t>t-</m:t>
-              </m:r>
-              <m:r>
-                <w:rPr>
-                  <w:rFonts w:ascii="Cambria Math" w:hAnsi="Cambria Math" w:cs="Times New Roman"/>
-                  <w:color w:val="000000" w:themeColor="text1"/>
-                  <w:sz w:val="20"/>
-                  <w:szCs w:val="20"/>
-                </w:rPr>
-                <m:t>p`</m:t>
+                <m:t>t-p`</m:t>
               </m:r>
             </m:sub>
           </m:sSub>
@@ -3455,10 +3223,10 @@
             <w:rPr>
               <w:rFonts w:ascii="Cambria Math" w:hAnsi="Cambria Math" w:cs="Times New Roman"/>
               <w:color w:val="000000" w:themeColor="text1"/>
-              <w:sz w:val="20"/>
-              <w:szCs w:val="20"/>
+              <w:sz w:val="24"/>
+              <w:szCs w:val="24"/>
             </w:rPr>
-            <m:t xml:space="preserve"> = </m:t>
+            <m:t>=</m:t>
           </m:r>
           <m:sSub>
             <m:sSubPr>
@@ -3467,8 +3235,8 @@
                   <w:rFonts w:ascii="Cambria Math" w:hAnsi="Cambria Math" w:cs="Times New Roman"/>
                   <w:i/>
                   <w:color w:val="000000" w:themeColor="text1"/>
-                  <w:sz w:val="20"/>
-                  <w:szCs w:val="20"/>
+                  <w:sz w:val="24"/>
+                  <w:szCs w:val="24"/>
                 </w:rPr>
               </m:ctrlPr>
             </m:sSubPr>
@@ -3477,8 +3245,8 @@
                 <w:rPr>
                   <w:rFonts w:ascii="Cambria Math" w:hAnsi="Cambria Math" w:cs="Times New Roman"/>
                   <w:color w:val="000000" w:themeColor="text1"/>
-                  <w:sz w:val="20"/>
-                  <w:szCs w:val="20"/>
+                  <w:sz w:val="24"/>
+                  <w:szCs w:val="24"/>
                 </w:rPr>
                 <m:t>ε</m:t>
               </m:r>
@@ -3488,8 +3256,8 @@
                 <w:rPr>
                   <w:rFonts w:ascii="Cambria Math" w:hAnsi="Cambria Math" w:cs="Times New Roman"/>
                   <w:color w:val="000000" w:themeColor="text1"/>
-                  <w:sz w:val="20"/>
-                  <w:szCs w:val="20"/>
+                  <w:sz w:val="24"/>
+                  <w:szCs w:val="24"/>
                 </w:rPr>
                 <m:t>t</m:t>
               </m:r>
@@ -3499,8 +3267,8 @@
             <w:rPr>
               <w:rFonts w:ascii="Cambria Math" w:hAnsi="Cambria Math" w:cs="Times New Roman"/>
               <w:color w:val="000000" w:themeColor="text1"/>
-              <w:sz w:val="20"/>
-              <w:szCs w:val="20"/>
+              <w:sz w:val="24"/>
+              <w:szCs w:val="24"/>
             </w:rPr>
             <m:t xml:space="preserve">+ </m:t>
           </m:r>
@@ -3511,8 +3279,8 @@
                   <w:rFonts w:ascii="Cambria Math" w:hAnsi="Cambria Math" w:cs="Times New Roman"/>
                   <w:i/>
                   <w:color w:val="000000" w:themeColor="text1"/>
-                  <w:sz w:val="20"/>
-                  <w:szCs w:val="20"/>
+                  <w:sz w:val="24"/>
+                  <w:szCs w:val="24"/>
                 </w:rPr>
               </m:ctrlPr>
             </m:sSubPr>
@@ -3521,8 +3289,8 @@
                 <w:rPr>
                   <w:rFonts w:ascii="Cambria Math" w:hAnsi="Cambria Math" w:cs="Times New Roman"/>
                   <w:color w:val="000000" w:themeColor="text1"/>
-                  <w:sz w:val="20"/>
-                  <w:szCs w:val="20"/>
+                  <w:sz w:val="24"/>
+                  <w:szCs w:val="24"/>
                 </w:rPr>
                 <m:t>θ</m:t>
               </m:r>
@@ -3532,8 +3300,8 @@
                 <w:rPr>
                   <w:rFonts w:ascii="Cambria Math" w:hAnsi="Cambria Math" w:cs="Times New Roman"/>
                   <w:color w:val="000000" w:themeColor="text1"/>
-                  <w:sz w:val="20"/>
-                  <w:szCs w:val="20"/>
+                  <w:sz w:val="24"/>
+                  <w:szCs w:val="24"/>
                 </w:rPr>
                 <m:t>1</m:t>
               </m:r>
@@ -3546,8 +3314,8 @@
                   <w:rFonts w:ascii="Cambria Math" w:hAnsi="Cambria Math" w:cs="Times New Roman"/>
                   <w:i/>
                   <w:color w:val="000000" w:themeColor="text1"/>
-                  <w:sz w:val="20"/>
-                  <w:szCs w:val="20"/>
+                  <w:sz w:val="24"/>
+                  <w:szCs w:val="24"/>
                 </w:rPr>
               </m:ctrlPr>
             </m:sSubPr>
@@ -3556,8 +3324,8 @@
                 <w:rPr>
                   <w:rFonts w:ascii="Cambria Math" w:hAnsi="Cambria Math" w:cs="Times New Roman"/>
                   <w:color w:val="000000" w:themeColor="text1"/>
-                  <w:sz w:val="20"/>
-                  <w:szCs w:val="20"/>
+                  <w:sz w:val="24"/>
+                  <w:szCs w:val="24"/>
                 </w:rPr>
                 <m:t>ε</m:t>
               </m:r>
@@ -3567,19 +3335,10 @@
                 <w:rPr>
                   <w:rFonts w:ascii="Cambria Math" w:hAnsi="Cambria Math" w:cs="Times New Roman"/>
                   <w:color w:val="000000" w:themeColor="text1"/>
-                  <w:sz w:val="20"/>
-                  <w:szCs w:val="20"/>
+                  <w:sz w:val="24"/>
+                  <w:szCs w:val="24"/>
                 </w:rPr>
-                <m:t>t-</m:t>
-              </m:r>
-              <m:r>
-                <w:rPr>
-                  <w:rFonts w:ascii="Cambria Math" w:hAnsi="Cambria Math" w:cs="Times New Roman"/>
-                  <w:color w:val="000000" w:themeColor="text1"/>
-                  <w:sz w:val="20"/>
-                  <w:szCs w:val="20"/>
-                </w:rPr>
-                <m:t>1</m:t>
+                <m:t>t-1</m:t>
               </m:r>
             </m:sub>
           </m:sSub>
@@ -3587,8 +3346,8 @@
             <w:rPr>
               <w:rFonts w:ascii="Cambria Math" w:hAnsi="Cambria Math" w:cs="Times New Roman"/>
               <w:color w:val="000000" w:themeColor="text1"/>
-              <w:sz w:val="20"/>
-              <w:szCs w:val="20"/>
+              <w:sz w:val="24"/>
+              <w:szCs w:val="24"/>
             </w:rPr>
             <m:t xml:space="preserve">+…+ </m:t>
           </m:r>
@@ -3599,8 +3358,8 @@
                   <w:rFonts w:ascii="Cambria Math" w:hAnsi="Cambria Math" w:cs="Times New Roman"/>
                   <w:i/>
                   <w:color w:val="000000" w:themeColor="text1"/>
-                  <w:sz w:val="20"/>
-                  <w:szCs w:val="20"/>
+                  <w:sz w:val="24"/>
+                  <w:szCs w:val="24"/>
                 </w:rPr>
               </m:ctrlPr>
             </m:sSubPr>
@@ -3609,8 +3368,8 @@
                 <w:rPr>
                   <w:rFonts w:ascii="Cambria Math" w:hAnsi="Cambria Math" w:cs="Times New Roman"/>
                   <w:color w:val="000000" w:themeColor="text1"/>
-                  <w:sz w:val="20"/>
-                  <w:szCs w:val="20"/>
+                  <w:sz w:val="24"/>
+                  <w:szCs w:val="24"/>
                 </w:rPr>
                 <m:t>θ</m:t>
               </m:r>
@@ -3620,8 +3379,8 @@
                 <w:rPr>
                   <w:rFonts w:ascii="Cambria Math" w:hAnsi="Cambria Math" w:cs="Times New Roman"/>
                   <w:color w:val="000000" w:themeColor="text1"/>
-                  <w:sz w:val="20"/>
-                  <w:szCs w:val="20"/>
+                  <w:sz w:val="24"/>
+                  <w:szCs w:val="24"/>
                 </w:rPr>
                 <m:t>q</m:t>
               </m:r>
@@ -3634,8 +3393,8 @@
                   <w:rFonts w:ascii="Cambria Math" w:hAnsi="Cambria Math" w:cs="Times New Roman"/>
                   <w:i/>
                   <w:color w:val="000000" w:themeColor="text1"/>
-                  <w:sz w:val="20"/>
-                  <w:szCs w:val="20"/>
+                  <w:sz w:val="24"/>
+                  <w:szCs w:val="24"/>
                 </w:rPr>
               </m:ctrlPr>
             </m:sSubPr>
@@ -3644,8 +3403,8 @@
                 <w:rPr>
                   <w:rFonts w:ascii="Cambria Math" w:hAnsi="Cambria Math" w:cs="Times New Roman"/>
                   <w:color w:val="000000" w:themeColor="text1"/>
-                  <w:sz w:val="20"/>
-                  <w:szCs w:val="20"/>
+                  <w:sz w:val="24"/>
+                  <w:szCs w:val="24"/>
                 </w:rPr>
                 <m:t>ε</m:t>
               </m:r>
@@ -3655,8 +3414,8 @@
                 <w:rPr>
                   <w:rFonts w:ascii="Cambria Math" w:hAnsi="Cambria Math" w:cs="Times New Roman"/>
                   <w:color w:val="000000" w:themeColor="text1"/>
-                  <w:sz w:val="20"/>
-                  <w:szCs w:val="20"/>
+                  <w:sz w:val="24"/>
+                  <w:szCs w:val="24"/>
                 </w:rPr>
                 <m:t>t-q</m:t>
               </m:r>
@@ -3695,27 +3454,7 @@
           <w:sz w:val="20"/>
           <w:szCs w:val="20"/>
         </w:rPr>
-        <w:t xml:space="preserve">The Seasonal Autoregressive Integrated Moving Average (SARIMA) version of ARIMA is used for seasonal time collection forecasting. ARIMA and its distinctive versions are primarily based totally at the famous </w:t>
-      </w:r>
-      <w:proofErr w:type="gramStart"/>
-      <w:r>
-        <w:rPr>
-          <w:rFonts w:ascii="Times New Roman" w:hAnsi="Times New Roman" w:cs="Times New Roman"/>
-          <w:color w:val="000000" w:themeColor="text1"/>
-          <w:sz w:val="20"/>
-          <w:szCs w:val="20"/>
-        </w:rPr>
-        <w:t>Box</w:t>
-      </w:r>
-      <w:proofErr w:type="gramEnd"/>
-      <w:r>
-        <w:rPr>
-          <w:rFonts w:ascii="Times New Roman" w:hAnsi="Times New Roman" w:cs="Times New Roman"/>
-          <w:color w:val="000000" w:themeColor="text1"/>
-          <w:sz w:val="20"/>
-          <w:szCs w:val="20"/>
-        </w:rPr>
-        <w:t xml:space="preserve">-Jenkins precept and so those also are extensively referred to as the Box-Jenkins models. </w:t>
+        <w:t xml:space="preserve">The Seasonal Autoregressive Integrated Moving Average (SARIMA) version of ARIMA is used for seasonal time collection forecasting. ARIMA and its distinctive versions are primarily based totally at the famous Box-Jenkins precept and so those also are extensively referred to as the Box-Jenkins models. </w:t>
       </w:r>
       <w:r>
         <w:rPr>
@@ -4065,29 +3804,7 @@
           <w:sz w:val="20"/>
           <w:szCs w:val="20"/>
         </w:rPr>
-        <w:t>Based on the Box–</w:t>
-      </w:r>
-      <w:proofErr w:type="gramStart"/>
-      <w:r>
-        <w:rPr>
-          <w:b w:val="0"/>
-          <w:bCs w:val="0"/>
-          <w:color w:val="000000" w:themeColor="text1"/>
-          <w:sz w:val="20"/>
-          <w:szCs w:val="20"/>
-        </w:rPr>
-        <w:t>Jenkins</w:t>
-      </w:r>
-      <w:proofErr w:type="gramEnd"/>
-      <w:r>
-        <w:rPr>
-          <w:b w:val="0"/>
-          <w:bCs w:val="0"/>
-          <w:color w:val="000000" w:themeColor="text1"/>
-          <w:sz w:val="20"/>
-          <w:szCs w:val="20"/>
-        </w:rPr>
-        <w:t xml:space="preserve"> approach, the study was carried out in three parts: identification, estimation, and verification. [</w:t>
+        <w:t>Based on the Box–Jenkins approach, the study was carried out in three parts: identification, estimation, and verification. [</w:t>
       </w:r>
       <w:r>
         <w:rPr>
@@ -4175,7 +3892,7 @@
         </w:rPr>
         <w:t> </w:t>
       </w:r>
-      <w:hyperlink r:id="rId18" w:tooltip="Akaike information criterion" w:history="1">
+      <w:hyperlink r:id="rId15" w:tooltip="Akaike information criterion" w:history="1">
         <w:r>
           <w:rPr>
             <w:rStyle w:val="Hyperlink"/>
@@ -4255,51 +3972,6 @@
           <w:szCs w:val="20"/>
         </w:rPr>
       </w:pPr>
-      <w:r>
-        <w:rPr>
-          <w:b w:val="0"/>
-          <w:bCs w:val="0"/>
-          <w:noProof/>
-          <w:color w:val="000000" w:themeColor="text1"/>
-          <w:sz w:val="20"/>
-          <w:szCs w:val="20"/>
-        </w:rPr>
-        <w:drawing>
-          <wp:inline distT="0" distB="0" distL="0" distR="0" wp14:anchorId="3620DEB7" wp14:editId="004D44A7">
-            <wp:extent cx="2881160" cy="402609"/>
-            <wp:effectExtent l="0" t="0" r="0" b="0"/>
-            <wp:docPr id="8" name="Picture 8"/>
-            <wp:cNvGraphicFramePr>
-              <a:graphicFrameLocks xmlns:a="http://schemas.openxmlformats.org/drawingml/2006/main" noChangeAspect="1"/>
-            </wp:cNvGraphicFramePr>
-            <a:graphic xmlns:a="http://schemas.openxmlformats.org/drawingml/2006/main">
-              <a:graphicData uri="http://schemas.openxmlformats.org/drawingml/2006/picture">
-                <pic:pic xmlns:pic="http://schemas.openxmlformats.org/drawingml/2006/picture">
-                  <pic:nvPicPr>
-                    <pic:cNvPr id="1" name=""/>
-                    <pic:cNvPicPr/>
-                  </pic:nvPicPr>
-                  <pic:blipFill>
-                    <a:blip r:embed="rId19"/>
-                    <a:stretch>
-                      <a:fillRect/>
-                    </a:stretch>
-                  </pic:blipFill>
-                  <pic:spPr>
-                    <a:xfrm>
-                      <a:off x="0" y="0"/>
-                      <a:ext cx="3033473" cy="423893"/>
-                    </a:xfrm>
-                    <a:prstGeom prst="rect">
-                      <a:avLst/>
-                    </a:prstGeom>
-                  </pic:spPr>
-                </pic:pic>
-              </a:graphicData>
-            </a:graphic>
-          </wp:inline>
-        </w:drawing>
-      </w:r>
     </w:p>
     <w:p>
       <w:pPr>
@@ -4308,21 +3980,22 @@
         <w:spacing w:before="0" w:beforeAutospacing="0" w:after="0" w:afterAutospacing="0"/>
         <w:jc w:val="both"/>
         <w:rPr>
-          <w:b w:val="0"/>
-          <w:bCs w:val="0"/>
-          <w:color w:val="000000" w:themeColor="text1"/>
-          <w:sz w:val="20"/>
-          <w:szCs w:val="20"/>
+          <w:color w:val="000000" w:themeColor="text1"/>
+          <w:sz w:val="24"/>
+          <w:szCs w:val="24"/>
         </w:rPr>
       </w:pPr>
       <m:oMathPara>
         <m:oMath>
           <m:r>
+            <m:rPr>
+              <m:sty m:val="bi"/>
+            </m:rPr>
             <w:rPr>
               <w:rFonts w:ascii="Cambria Math" w:hAnsi="Cambria Math"/>
               <w:color w:val="000000" w:themeColor="text1"/>
-              <w:sz w:val="20"/>
-              <w:szCs w:val="20"/>
+              <w:sz w:val="24"/>
+              <w:szCs w:val="24"/>
             </w:rPr>
             <m:t>AIC= -2</m:t>
           </m:r>
@@ -4335,21 +4008,21 @@
                   <w:bCs w:val="0"/>
                   <w:i/>
                   <w:color w:val="000000" w:themeColor="text1"/>
-                  <w:sz w:val="20"/>
-                  <w:szCs w:val="20"/>
+                  <w:sz w:val="24"/>
+                  <w:szCs w:val="24"/>
                 </w:rPr>
               </m:ctrlPr>
             </m:funcPr>
             <m:fName>
               <m:r>
                 <m:rPr>
-                  <m:sty m:val="p"/>
+                  <m:sty m:val="b"/>
                 </m:rPr>
                 <w:rPr>
                   <w:rFonts w:ascii="Cambria Math" w:hAnsi="Cambria Math"/>
                   <w:color w:val="000000" w:themeColor="text1"/>
-                  <w:sz w:val="20"/>
-                  <w:szCs w:val="20"/>
+                  <w:sz w:val="24"/>
+                  <w:szCs w:val="24"/>
                 </w:rPr>
                 <m:t>log</m:t>
               </m:r>
@@ -4364,18 +4037,21 @@
                       <w:bCs w:val="0"/>
                       <w:i/>
                       <w:color w:val="000000" w:themeColor="text1"/>
-                      <w:sz w:val="20"/>
-                      <w:szCs w:val="20"/>
+                      <w:sz w:val="24"/>
+                      <w:szCs w:val="24"/>
                     </w:rPr>
                   </m:ctrlPr>
                 </m:dPr>
                 <m:e>
                   <m:r>
+                    <m:rPr>
+                      <m:sty m:val="bi"/>
+                    </m:rPr>
                     <w:rPr>
                       <w:rFonts w:ascii="Cambria Math" w:hAnsi="Cambria Math"/>
                       <w:color w:val="000000" w:themeColor="text1"/>
-                      <w:sz w:val="20"/>
-                      <w:szCs w:val="20"/>
+                      <w:sz w:val="24"/>
+                      <w:szCs w:val="24"/>
                     </w:rPr>
                     <m:t>L</m:t>
                   </m:r>
@@ -4384,11 +4060,14 @@
             </m:e>
           </m:func>
           <m:r>
+            <m:rPr>
+              <m:sty m:val="bi"/>
+            </m:rPr>
             <w:rPr>
               <w:rFonts w:ascii="Cambria Math" w:hAnsi="Cambria Math"/>
               <w:color w:val="000000" w:themeColor="text1"/>
-              <w:sz w:val="20"/>
-              <w:szCs w:val="20"/>
+              <w:sz w:val="24"/>
+              <w:szCs w:val="24"/>
             </w:rPr>
             <m:t>+2(p+q+k)</m:t>
           </m:r>
@@ -4409,16 +4088,6 @@
           <w:szCs w:val="20"/>
         </w:rPr>
       </w:pPr>
-      <w:r>
-        <w:rPr>
-          <w:b w:val="0"/>
-          <w:bCs w:val="0"/>
-          <w:color w:val="000000" w:themeColor="text1"/>
-          <w:sz w:val="20"/>
-          <w:szCs w:val="20"/>
-        </w:rPr>
-        <w:t xml:space="preserve">where L is the likelihood of the data and k=d. SBC or BIC is calculated by </w:t>
-      </w:r>
     </w:p>
     <w:p>
       <w:pPr>
@@ -4438,46 +4107,11 @@
         <w:rPr>
           <w:b w:val="0"/>
           <w:bCs w:val="0"/>
-          <w:noProof/>
-          <w:color w:val="000000" w:themeColor="text1"/>
-          <w:sz w:val="20"/>
-          <w:szCs w:val="20"/>
-        </w:rPr>
-        <w:drawing>
-          <wp:inline distT="0" distB="0" distL="0" distR="0" wp14:anchorId="462E40AA" wp14:editId="53594251">
-            <wp:extent cx="3088698" cy="341194"/>
-            <wp:effectExtent l="0" t="0" r="0" b="1905"/>
-            <wp:docPr id="9" name="Picture 9"/>
-            <wp:cNvGraphicFramePr>
-              <a:graphicFrameLocks xmlns:a="http://schemas.openxmlformats.org/drawingml/2006/main" noChangeAspect="1"/>
-            </wp:cNvGraphicFramePr>
-            <a:graphic xmlns:a="http://schemas.openxmlformats.org/drawingml/2006/main">
-              <a:graphicData uri="http://schemas.openxmlformats.org/drawingml/2006/picture">
-                <pic:pic xmlns:pic="http://schemas.openxmlformats.org/drawingml/2006/picture">
-                  <pic:nvPicPr>
-                    <pic:cNvPr id="1" name=""/>
-                    <pic:cNvPicPr/>
-                  </pic:nvPicPr>
-                  <pic:blipFill>
-                    <a:blip r:embed="rId20"/>
-                    <a:stretch>
-                      <a:fillRect/>
-                    </a:stretch>
-                  </pic:blipFill>
-                  <pic:spPr>
-                    <a:xfrm>
-                      <a:off x="0" y="0"/>
-                      <a:ext cx="3307084" cy="365318"/>
-                    </a:xfrm>
-                    <a:prstGeom prst="rect">
-                      <a:avLst/>
-                    </a:prstGeom>
-                  </pic:spPr>
-                </pic:pic>
-              </a:graphicData>
-            </a:graphic>
-          </wp:inline>
-        </w:drawing>
+          <w:color w:val="000000" w:themeColor="text1"/>
+          <w:sz w:val="20"/>
+          <w:szCs w:val="20"/>
+        </w:rPr>
+        <w:t xml:space="preserve">where L is the likelihood of the data and k=d. SBC or BIC is calculated by </w:t>
       </w:r>
     </w:p>
     <w:p>
@@ -4494,34 +4128,34 @@
           <w:szCs w:val="20"/>
         </w:rPr>
       </w:pPr>
+    </w:p>
+    <w:p>
+      <w:pPr>
+        <w:pStyle w:val="Heading3"/>
+        <w:shd w:val="clear" w:color="auto" w:fill="FCFCFC"/>
+        <w:spacing w:before="0" w:beforeAutospacing="0" w:after="0" w:afterAutospacing="0"/>
+        <w:jc w:val="both"/>
+        <w:rPr>
+          <w:b w:val="0"/>
+          <w:bCs w:val="0"/>
+          <w:color w:val="000000" w:themeColor="text1"/>
+          <w:sz w:val="20"/>
+          <w:szCs w:val="20"/>
+        </w:rPr>
+      </w:pPr>
       <m:oMathPara>
         <m:oMath>
           <m:r>
+            <m:rPr>
+              <m:sty m:val="bi"/>
+            </m:rPr>
             <w:rPr>
               <w:rFonts w:ascii="Cambria Math" w:hAnsi="Cambria Math"/>
               <w:color w:val="000000" w:themeColor="text1"/>
-              <w:sz w:val="20"/>
-              <w:szCs w:val="20"/>
+              <w:sz w:val="24"/>
+              <w:szCs w:val="24"/>
             </w:rPr>
-            <m:t>BIC=</m:t>
-          </m:r>
-          <m:r>
-            <w:rPr>
-              <w:rFonts w:ascii="Cambria Math" w:hAnsi="Cambria Math"/>
-              <w:color w:val="000000" w:themeColor="text1"/>
-              <w:sz w:val="20"/>
-              <w:szCs w:val="20"/>
-            </w:rPr>
-            <m:t>AIC</m:t>
-          </m:r>
-          <m:r>
-            <w:rPr>
-              <w:rFonts w:ascii="Cambria Math" w:hAnsi="Cambria Math"/>
-              <w:color w:val="000000" w:themeColor="text1"/>
-              <w:sz w:val="20"/>
-              <w:szCs w:val="20"/>
-            </w:rPr>
-            <m:t>+(</m:t>
+            <m:t>BIC=AIC+(</m:t>
           </m:r>
           <m:d>
             <m:dPr>
@@ -4532,8 +4166,8 @@
                   <w:bCs w:val="0"/>
                   <w:i/>
                   <w:color w:val="000000" w:themeColor="text1"/>
-                  <w:sz w:val="20"/>
-                  <w:szCs w:val="20"/>
+                  <w:sz w:val="24"/>
+                  <w:szCs w:val="24"/>
                 </w:rPr>
               </m:ctrlPr>
             </m:dPr>
@@ -4547,32 +4181,35 @@
                       <w:bCs w:val="0"/>
                       <w:i/>
                       <w:color w:val="000000" w:themeColor="text1"/>
-                      <w:sz w:val="20"/>
-                      <w:szCs w:val="20"/>
+                      <w:sz w:val="24"/>
+                      <w:szCs w:val="24"/>
                     </w:rPr>
                   </m:ctrlPr>
                 </m:funcPr>
                 <m:fName>
                   <m:r>
                     <m:rPr>
-                      <m:sty m:val="p"/>
+                      <m:sty m:val="b"/>
                     </m:rPr>
                     <w:rPr>
                       <w:rFonts w:ascii="Cambria Math" w:hAnsi="Cambria Math"/>
                       <w:color w:val="000000" w:themeColor="text1"/>
-                      <w:sz w:val="20"/>
-                      <w:szCs w:val="20"/>
+                      <w:sz w:val="24"/>
+                      <w:szCs w:val="24"/>
                     </w:rPr>
                     <m:t>log</m:t>
                   </m:r>
                 </m:fName>
                 <m:e>
                   <m:r>
+                    <m:rPr>
+                      <m:sty m:val="bi"/>
+                    </m:rPr>
                     <w:rPr>
                       <w:rFonts w:ascii="Cambria Math" w:hAnsi="Cambria Math"/>
                       <w:color w:val="000000" w:themeColor="text1"/>
-                      <w:sz w:val="20"/>
-                      <w:szCs w:val="20"/>
+                      <w:sz w:val="24"/>
+                      <w:szCs w:val="24"/>
                     </w:rPr>
                     <m:t>T</m:t>
                   </m:r>
@@ -4581,40 +4218,16 @@
             </m:e>
           </m:d>
           <m:r>
+            <m:rPr>
+              <m:sty m:val="bi"/>
+            </m:rPr>
             <w:rPr>
               <w:rFonts w:ascii="Cambria Math" w:hAnsi="Cambria Math"/>
               <w:color w:val="000000" w:themeColor="text1"/>
-              <w:sz w:val="20"/>
-              <w:szCs w:val="20"/>
+              <w:sz w:val="24"/>
+              <w:szCs w:val="24"/>
             </w:rPr>
-            <m:t>-</m:t>
-          </m:r>
-          <m:r>
-            <w:rPr>
-              <w:rFonts w:ascii="Cambria Math" w:hAnsi="Cambria Math"/>
-              <w:color w:val="000000" w:themeColor="text1"/>
-              <w:sz w:val="20"/>
-              <w:szCs w:val="20"/>
-            </w:rPr>
-            <m:t>2</m:t>
-          </m:r>
-          <m:r>
-            <w:rPr>
-              <w:rFonts w:ascii="Cambria Math" w:hAnsi="Cambria Math"/>
-              <w:color w:val="000000" w:themeColor="text1"/>
-              <w:sz w:val="20"/>
-              <w:szCs w:val="20"/>
-            </w:rPr>
-            <m:t>)</m:t>
-          </m:r>
-          <m:r>
-            <w:rPr>
-              <w:rFonts w:ascii="Cambria Math" w:hAnsi="Cambria Math"/>
-              <w:color w:val="000000" w:themeColor="text1"/>
-              <w:sz w:val="20"/>
-              <w:szCs w:val="20"/>
-            </w:rPr>
-            <m:t>(p+q+k)</m:t>
+            <m:t>-2)(p+q+k)</m:t>
           </m:r>
         </m:oMath>
       </m:oMathPara>
@@ -4658,7 +4271,7 @@
         </w:rPr>
         <w:t xml:space="preserve">where AIC is </w:t>
       </w:r>
-      <w:hyperlink r:id="rId21" w:tooltip="Akaike information criterion" w:history="1">
+      <w:hyperlink r:id="rId16" w:tooltip="Akaike information criterion" w:history="1">
         <w:r>
           <w:rPr>
             <w:rStyle w:val="Hyperlink"/>
@@ -4977,7 +4590,7 @@
           <w:sz w:val="20"/>
           <w:szCs w:val="20"/>
         </w:rPr>
-        <w:t xml:space="preserve"> ARIMA model can be used with a wide variety of algorithms </w:t>
+        <w:t xml:space="preserve"> </w:t>
       </w:r>
       <w:r>
         <w:rPr>
@@ -4987,7 +4600,7 @@
           <w:szCs w:val="20"/>
         </w:rPr>
         <w:lastRenderedPageBreak/>
-        <w:t>mentioned before to predict values for climate change or seasonal data for prices of stock commodities.</w:t>
+        <w:t>ARIMA model can be used with a wide variety of algorithms mentioned before to predict values for climate change or seasonal data for prices of stock commodities.</w:t>
       </w:r>
       <w:r>
         <w:rPr>
@@ -5100,61 +4713,7 @@
           <w:sz w:val="20"/>
           <w:szCs w:val="20"/>
         </w:rPr>
-        <w:t xml:space="preserve">[1] A survey on ARIMA forecasting using time series model ZA </w:t>
-      </w:r>
-      <w:proofErr w:type="spellStart"/>
-      <w:r>
-        <w:rPr>
-          <w:rFonts w:ascii="Times New Roman" w:hAnsi="Times New Roman" w:cs="Times New Roman"/>
-          <w:sz w:val="20"/>
-          <w:szCs w:val="20"/>
-        </w:rPr>
-        <w:t>Farhath</w:t>
-      </w:r>
-      <w:proofErr w:type="spellEnd"/>
-      <w:r>
-        <w:rPr>
-          <w:rFonts w:ascii="Times New Roman" w:hAnsi="Times New Roman" w:cs="Times New Roman"/>
-          <w:sz w:val="20"/>
-          <w:szCs w:val="20"/>
-        </w:rPr>
-        <w:t xml:space="preserve">, B </w:t>
-      </w:r>
-      <w:proofErr w:type="spellStart"/>
-      <w:r>
-        <w:rPr>
-          <w:rFonts w:ascii="Times New Roman" w:hAnsi="Times New Roman" w:cs="Times New Roman"/>
-          <w:sz w:val="20"/>
-          <w:szCs w:val="20"/>
-        </w:rPr>
-        <w:t>Arputhamary</w:t>
-      </w:r>
-      <w:proofErr w:type="spellEnd"/>
-      <w:r>
-        <w:rPr>
-          <w:rFonts w:ascii="Times New Roman" w:hAnsi="Times New Roman" w:cs="Times New Roman"/>
-          <w:sz w:val="20"/>
-          <w:szCs w:val="20"/>
-        </w:rPr>
-        <w:t xml:space="preserve">, L </w:t>
-      </w:r>
-      <w:proofErr w:type="spellStart"/>
-      <w:r>
-        <w:rPr>
-          <w:rFonts w:ascii="Times New Roman" w:hAnsi="Times New Roman" w:cs="Times New Roman"/>
-          <w:sz w:val="20"/>
-          <w:szCs w:val="20"/>
-        </w:rPr>
-        <w:t>Arockiam</w:t>
-      </w:r>
-      <w:proofErr w:type="spellEnd"/>
-      <w:r>
-        <w:rPr>
-          <w:rFonts w:ascii="Times New Roman" w:hAnsi="Times New Roman" w:cs="Times New Roman"/>
-          <w:sz w:val="20"/>
-          <w:szCs w:val="20"/>
-        </w:rPr>
-        <w:t xml:space="preserve"> – 2016 Cited by 36 Related articles </w:t>
+        <w:t xml:space="preserve">[1] A survey on ARIMA forecasting using time series model ZA Farhath, B Arputhamary, L Arockiam – 2016 Cited by 36 Related articles </w:t>
       </w:r>
     </w:p>
     <w:p>
@@ -5176,93 +4735,49 @@
           <w:szCs w:val="20"/>
           <w:shd w:val="clear" w:color="auto" w:fill="FFFFFF"/>
         </w:rPr>
-        <w:t xml:space="preserve">[2] </w:t>
-      </w:r>
-      <w:proofErr w:type="spellStart"/>
-      <w:r>
-        <w:rPr>
-          <w:rFonts w:ascii="Times New Roman" w:hAnsi="Times New Roman" w:cs="Times New Roman"/>
-          <w:color w:val="000000"/>
+        <w:t>[2] Meesad, P., &amp; Rasel, R. I. (2013). Predicting stock market price using support vector regression. 2013 International Conference on Informatics, Electronics and Vision (ICIEV). doi:10.1109/iciev.2013.6572570</w:t>
+      </w:r>
+    </w:p>
+    <w:p>
+      <w:pPr>
+        <w:jc w:val="both"/>
+        <w:rPr>
+          <w:rFonts w:ascii="Times New Roman" w:hAnsi="Times New Roman" w:cs="Times New Roman"/>
+          <w:color w:val="202124"/>
           <w:sz w:val="20"/>
           <w:szCs w:val="20"/>
           <w:shd w:val="clear" w:color="auto" w:fill="FFFFFF"/>
         </w:rPr>
-        <w:t>Meesad</w:t>
-      </w:r>
-      <w:proofErr w:type="spellEnd"/>
-      <w:r>
-        <w:rPr>
-          <w:rFonts w:ascii="Times New Roman" w:hAnsi="Times New Roman" w:cs="Times New Roman"/>
-          <w:color w:val="000000"/>
+      </w:pPr>
+      <w:r>
+        <w:rPr>
+          <w:rFonts w:ascii="Times New Roman" w:hAnsi="Times New Roman" w:cs="Times New Roman"/>
+          <w:color w:val="000000" w:themeColor="text1"/>
+          <w:sz w:val="20"/>
+          <w:szCs w:val="20"/>
+        </w:rPr>
+        <w:t>[3]</w:t>
+      </w:r>
+      <w:r>
+        <w:rPr>
+          <w:rFonts w:ascii="Times New Roman" w:hAnsi="Times New Roman" w:cs="Times New Roman"/>
+          <w:color w:val="000000" w:themeColor="text1"/>
+          <w:sz w:val="20"/>
+          <w:szCs w:val="20"/>
+        </w:rPr>
+        <w:t xml:space="preserve"> </w:t>
+      </w:r>
+      <w:r>
+        <w:rPr>
+          <w:rFonts w:ascii="Times New Roman" w:hAnsi="Times New Roman" w:cs="Times New Roman"/>
+          <w:color w:val="202124"/>
           <w:sz w:val="20"/>
           <w:szCs w:val="20"/>
           <w:shd w:val="clear" w:color="auto" w:fill="FFFFFF"/>
         </w:rPr>
-        <w:t>, P., &amp; Rasel, R. I. (2013). Predicting stock market price using support vector regression. 2013 International Conference on Informatics, Electronics and Vision (ICIEV). doi:10.1109/iciev.2013.6572570</w:t>
-      </w:r>
-    </w:p>
-    <w:p>
-      <w:pPr>
-        <w:jc w:val="both"/>
-        <w:rPr>
-          <w:rFonts w:ascii="Times New Roman" w:hAnsi="Times New Roman" w:cs="Times New Roman"/>
-          <w:color w:val="202124"/>
-          <w:sz w:val="20"/>
-          <w:szCs w:val="20"/>
-          <w:shd w:val="clear" w:color="auto" w:fill="FFFFFF"/>
-        </w:rPr>
-      </w:pPr>
-      <w:r>
-        <w:rPr>
-          <w:rFonts w:ascii="Times New Roman" w:hAnsi="Times New Roman" w:cs="Times New Roman"/>
-          <w:color w:val="000000" w:themeColor="text1"/>
-          <w:sz w:val="20"/>
-          <w:szCs w:val="20"/>
-        </w:rPr>
-        <w:t>[3]</w:t>
-      </w:r>
-      <w:r>
-        <w:rPr>
-          <w:rFonts w:ascii="Times New Roman" w:hAnsi="Times New Roman" w:cs="Times New Roman"/>
-          <w:color w:val="000000" w:themeColor="text1"/>
-          <w:sz w:val="20"/>
-          <w:szCs w:val="20"/>
-        </w:rPr>
-        <w:t xml:space="preserve"> </w:t>
-      </w:r>
-      <w:r>
-        <w:rPr>
-          <w:rFonts w:ascii="Times New Roman" w:hAnsi="Times New Roman" w:cs="Times New Roman"/>
-          <w:color w:val="202124"/>
-          <w:sz w:val="20"/>
-          <w:szCs w:val="20"/>
-          <w:shd w:val="clear" w:color="auto" w:fill="FFFFFF"/>
-        </w:rPr>
-        <w:t xml:space="preserve">Ina Khandelwal, </w:t>
-      </w:r>
-      <w:proofErr w:type="spellStart"/>
-      <w:r>
-        <w:rPr>
-          <w:rFonts w:ascii="Times New Roman" w:hAnsi="Times New Roman" w:cs="Times New Roman"/>
-          <w:color w:val="202124"/>
-          <w:sz w:val="20"/>
-          <w:szCs w:val="20"/>
-          <w:shd w:val="clear" w:color="auto" w:fill="FFFFFF"/>
-        </w:rPr>
-        <w:t>Ratnadip</w:t>
-      </w:r>
-      <w:proofErr w:type="spellEnd"/>
-      <w:r>
-        <w:rPr>
-          <w:rFonts w:ascii="Times New Roman" w:hAnsi="Times New Roman" w:cs="Times New Roman"/>
-          <w:color w:val="202124"/>
-          <w:sz w:val="20"/>
-          <w:szCs w:val="20"/>
-          <w:shd w:val="clear" w:color="auto" w:fill="FFFFFF"/>
-        </w:rPr>
-        <w:t xml:space="preserve"> Adhikari, Ghanshyam Verma, Time Series Forecasting Using Hybrid ARIMA and ANN Models Based on DWT Decomposition, Procedia Computer Science, Volume 48, 2015, Pages 173-179, ISSN 1877-0509, </w:t>
-      </w:r>
-      <w:hyperlink r:id="rId22" w:tgtFrame="_blank" w:history="1">
+        <w:t xml:space="preserve">Ina Khandelwal, Ratnadip Adhikari, Ghanshyam Verma, Time Series Forecasting Using Hybrid ARIMA and ANN Models Based on DWT Decomposition, Procedia Computer Science, Volume 48, 2015, Pages 173-179, ISSN 1877-0509, </w:t>
+      </w:r>
+      <w:hyperlink r:id="rId17" w:tgtFrame="_blank" w:history="1">
         <w:r>
           <w:rPr>
             <w:rStyle w:val="Hyperlink"/>
@@ -5311,53 +4826,9 @@
           <w:szCs w:val="20"/>
           <w:shd w:val="clear" w:color="auto" w:fill="FFFFFF"/>
         </w:rPr>
-        <w:t xml:space="preserve">Selvamuthu, D., Kumar, V. &amp; Mishra, A. Indian stock market prediction using artificial neural networks on tick data. </w:t>
-      </w:r>
-      <w:proofErr w:type="spellStart"/>
-      <w:r>
-        <w:rPr>
-          <w:rFonts w:ascii="Times New Roman" w:hAnsi="Times New Roman" w:cs="Times New Roman"/>
-          <w:color w:val="202124"/>
-          <w:sz w:val="20"/>
-          <w:szCs w:val="20"/>
-          <w:shd w:val="clear" w:color="auto" w:fill="FFFFFF"/>
-        </w:rPr>
-        <w:t>Financ</w:t>
-      </w:r>
-      <w:proofErr w:type="spellEnd"/>
-      <w:r>
-        <w:rPr>
-          <w:rFonts w:ascii="Times New Roman" w:hAnsi="Times New Roman" w:cs="Times New Roman"/>
-          <w:color w:val="202124"/>
-          <w:sz w:val="20"/>
-          <w:szCs w:val="20"/>
-          <w:shd w:val="clear" w:color="auto" w:fill="FFFFFF"/>
-        </w:rPr>
-        <w:t xml:space="preserve"> </w:t>
-      </w:r>
-      <w:proofErr w:type="spellStart"/>
-      <w:r>
-        <w:rPr>
-          <w:rFonts w:ascii="Times New Roman" w:hAnsi="Times New Roman" w:cs="Times New Roman"/>
-          <w:color w:val="202124"/>
-          <w:sz w:val="20"/>
-          <w:szCs w:val="20"/>
-          <w:shd w:val="clear" w:color="auto" w:fill="FFFFFF"/>
-        </w:rPr>
-        <w:t>Innov</w:t>
-      </w:r>
-      <w:proofErr w:type="spellEnd"/>
-      <w:r>
-        <w:rPr>
-          <w:rFonts w:ascii="Times New Roman" w:hAnsi="Times New Roman" w:cs="Times New Roman"/>
-          <w:color w:val="202124"/>
-          <w:sz w:val="20"/>
-          <w:szCs w:val="20"/>
-          <w:shd w:val="clear" w:color="auto" w:fill="FFFFFF"/>
-        </w:rPr>
-        <w:t xml:space="preserve"> 5, 16 (2019). </w:t>
-      </w:r>
-      <w:hyperlink r:id="rId23" w:tgtFrame="_blank" w:history="1">
+        <w:t xml:space="preserve">Selvamuthu, D., Kumar, V. &amp; Mishra, A. Indian stock market prediction using artificial neural networks on tick data. Financ Innov 5, 16 (2019). </w:t>
+      </w:r>
+      <w:hyperlink r:id="rId18" w:tgtFrame="_blank" w:history="1">
         <w:r>
           <w:rPr>
             <w:rStyle w:val="Hyperlink"/>
@@ -5388,7 +4859,7 @@
         </w:rPr>
         <w:t>[5]</w:t>
       </w:r>
-      <w:hyperlink r:id="rId24" w:history="1">
+      <w:hyperlink r:id="rId19" w:history="1">
         <w:r>
           <w:rPr>
             <w:rStyle w:val="Hyperlink"/>
@@ -5418,7 +4889,7 @@
         </w:rPr>
         <w:t>[</w:t>
       </w:r>
-      <w:hyperlink r:id="rId25" w:history="1">
+      <w:hyperlink r:id="rId20" w:history="1">
         <w:r>
           <w:rPr>
             <w:rStyle w:val="Hyperlink"/>
@@ -5468,9 +4939,27 @@
           <w:szCs w:val="20"/>
           <w:shd w:val="clear" w:color="auto" w:fill="FFFFFF"/>
         </w:rPr>
-        <w:t xml:space="preserve">Pramod, &amp; Pm, </w:t>
-      </w:r>
-      <w:proofErr w:type="spellStart"/>
+        <w:t>Pramod, &amp; Pm, Mallikarjuna. (2021). Stock Price Prediction Using LSTM. Test Engineering and Management. 83. 5246-5251.</w:t>
+      </w:r>
+    </w:p>
+    <w:p>
+      <w:pPr>
+        <w:jc w:val="both"/>
+        <w:rPr>
+          <w:rFonts w:ascii="Times New Roman" w:hAnsi="Times New Roman" w:cs="Times New Roman"/>
+          <w:color w:val="FF0000"/>
+          <w:sz w:val="20"/>
+          <w:szCs w:val="20"/>
+        </w:rPr>
+      </w:pPr>
+      <w:r>
+        <w:rPr>
+          <w:rFonts w:ascii="Times New Roman" w:hAnsi="Times New Roman" w:cs="Times New Roman"/>
+          <w:sz w:val="20"/>
+          <w:szCs w:val="20"/>
+        </w:rPr>
+        <w:t xml:space="preserve">[7] </w:t>
+      </w:r>
       <w:r>
         <w:rPr>
           <w:rFonts w:ascii="Times New Roman" w:hAnsi="Times New Roman" w:cs="Times New Roman"/>
@@ -5479,58 +4968,18 @@
           <w:szCs w:val="20"/>
           <w:shd w:val="clear" w:color="auto" w:fill="FFFFFF"/>
         </w:rPr>
-        <w:t>Mallikarjuna</w:t>
-      </w:r>
-      <w:proofErr w:type="spellEnd"/>
-      <w:r>
-        <w:rPr>
-          <w:rFonts w:ascii="Times New Roman" w:hAnsi="Times New Roman" w:cs="Times New Roman"/>
-          <w:color w:val="202124"/>
-          <w:sz w:val="20"/>
-          <w:szCs w:val="20"/>
-          <w:shd w:val="clear" w:color="auto" w:fill="FFFFFF"/>
-        </w:rPr>
-        <w:t>. (2021). Stock Price Prediction Using LSTM. Test Engineering and Management. 83. 5246-5251.</w:t>
-      </w:r>
-    </w:p>
-    <w:p>
-      <w:pPr>
-        <w:jc w:val="both"/>
+        <w:t>Madge, Saahil and Swati Bhatt. “Predicting Stock Price Direction using Support Vector Machines.” (2015).</w:t>
+      </w:r>
+      <w:r>
         <w:rPr>
           <w:rFonts w:ascii="Times New Roman" w:hAnsi="Times New Roman" w:cs="Times New Roman"/>
           <w:color w:val="FF0000"/>
           <w:sz w:val="20"/>
           <w:szCs w:val="20"/>
         </w:rPr>
-      </w:pPr>
-      <w:r>
-        <w:rPr>
-          <w:rFonts w:ascii="Times New Roman" w:hAnsi="Times New Roman" w:cs="Times New Roman"/>
-          <w:sz w:val="20"/>
-          <w:szCs w:val="20"/>
-        </w:rPr>
-        <w:t xml:space="preserve">[7] </w:t>
-      </w:r>
-      <w:r>
-        <w:rPr>
-          <w:rFonts w:ascii="Times New Roman" w:hAnsi="Times New Roman" w:cs="Times New Roman"/>
-          <w:color w:val="202124"/>
-          <w:sz w:val="20"/>
-          <w:szCs w:val="20"/>
-          <w:shd w:val="clear" w:color="auto" w:fill="FFFFFF"/>
-        </w:rPr>
-        <w:t>Madge, Saahil and Swati Bhatt. “Predicting Stock Price Direction using Support Vector Machines.” (2015).</w:t>
-      </w:r>
-      <w:r>
-        <w:rPr>
-          <w:rFonts w:ascii="Times New Roman" w:hAnsi="Times New Roman" w:cs="Times New Roman"/>
-          <w:color w:val="FF0000"/>
-          <w:sz w:val="20"/>
-          <w:szCs w:val="20"/>
-        </w:rPr>
         <w:t xml:space="preserve"> (Predicting Stock Price Direction using Support Vector Machines Saahil Madge </w:t>
       </w:r>
-      <w:hyperlink r:id="rId26" w:history="1">
+      <w:hyperlink r:id="rId21" w:history="1">
         <w:r>
           <w:rPr>
             <w:rStyle w:val="Hyperlink"/>
@@ -5568,7 +5017,7 @@
         </w:rPr>
         <w:t xml:space="preserve">[8] </w:t>
       </w:r>
-      <w:hyperlink r:id="rId27" w:history="1">
+      <w:hyperlink r:id="rId22" w:history="1">
         <w:r>
           <w:rPr>
             <w:rStyle w:val="Hyperlink"/>
@@ -5576,27 +5025,7 @@
             <w:sz w:val="20"/>
             <w:szCs w:val="20"/>
           </w:rPr>
-          <w:t xml:space="preserve">How Does Support Vector Machine (SVM) Algorithm Works </w:t>
-        </w:r>
-        <w:proofErr w:type="gramStart"/>
-        <w:r>
-          <w:rPr>
-            <w:rStyle w:val="Hyperlink"/>
-            <w:rFonts w:ascii="Times New Roman" w:hAnsi="Times New Roman" w:cs="Times New Roman"/>
-            <w:sz w:val="20"/>
-            <w:szCs w:val="20"/>
-          </w:rPr>
-          <w:t>In</w:t>
-        </w:r>
-        <w:proofErr w:type="gramEnd"/>
-        <w:r>
-          <w:rPr>
-            <w:rStyle w:val="Hyperlink"/>
-            <w:rFonts w:ascii="Times New Roman" w:hAnsi="Times New Roman" w:cs="Times New Roman"/>
-            <w:sz w:val="20"/>
-            <w:szCs w:val="20"/>
-          </w:rPr>
-          <w:t xml:space="preserve"> Machine Learning? | Analytics Steps</w:t>
+          <w:t>How Does Support Vector Machine (SVM) Algorithm Works In Machine Learning? | Analytics Steps</w:t>
         </w:r>
       </w:hyperlink>
     </w:p>
@@ -5610,7 +5039,7 @@
           <w:szCs w:val="20"/>
         </w:rPr>
       </w:pPr>
-      <w:hyperlink r:id="rId28" w:history="1">
+      <w:hyperlink r:id="rId23" w:history="1">
         <w:r>
           <w:rPr>
             <w:rStyle w:val="Hyperlink"/>
@@ -5715,61 +5144,7 @@
           <w:sz w:val="20"/>
           <w:szCs w:val="20"/>
         </w:rPr>
-        <w:t xml:space="preserve">Fattah, Jamal &amp; </w:t>
-      </w:r>
-      <w:proofErr w:type="spellStart"/>
-      <w:r>
-        <w:rPr>
-          <w:rFonts w:ascii="Times New Roman" w:hAnsi="Times New Roman" w:cs="Times New Roman"/>
-          <w:sz w:val="20"/>
-          <w:szCs w:val="20"/>
-        </w:rPr>
-        <w:t>Ezzine</w:t>
-      </w:r>
-      <w:proofErr w:type="spellEnd"/>
-      <w:r>
-        <w:rPr>
-          <w:rFonts w:ascii="Times New Roman" w:hAnsi="Times New Roman" w:cs="Times New Roman"/>
-          <w:sz w:val="20"/>
-          <w:szCs w:val="20"/>
-        </w:rPr>
-        <w:t xml:space="preserve">, Latifa &amp; Aman, Zineb &amp; </w:t>
-      </w:r>
-      <w:proofErr w:type="spellStart"/>
-      <w:r>
-        <w:rPr>
-          <w:rFonts w:ascii="Times New Roman" w:hAnsi="Times New Roman" w:cs="Times New Roman"/>
-          <w:sz w:val="20"/>
-          <w:szCs w:val="20"/>
-        </w:rPr>
-        <w:t>Moussami</w:t>
-      </w:r>
-      <w:proofErr w:type="spellEnd"/>
-      <w:r>
-        <w:rPr>
-          <w:rFonts w:ascii="Times New Roman" w:hAnsi="Times New Roman" w:cs="Times New Roman"/>
-          <w:sz w:val="20"/>
-          <w:szCs w:val="20"/>
-        </w:rPr>
-        <w:t xml:space="preserve">, Haj &amp; </w:t>
-      </w:r>
-      <w:proofErr w:type="spellStart"/>
-      <w:r>
-        <w:rPr>
-          <w:rFonts w:ascii="Times New Roman" w:hAnsi="Times New Roman" w:cs="Times New Roman"/>
-          <w:sz w:val="20"/>
-          <w:szCs w:val="20"/>
-        </w:rPr>
-        <w:t>Lachhab</w:t>
-      </w:r>
-      <w:proofErr w:type="spellEnd"/>
-      <w:r>
-        <w:rPr>
-          <w:rFonts w:ascii="Times New Roman" w:hAnsi="Times New Roman" w:cs="Times New Roman"/>
-          <w:sz w:val="20"/>
-          <w:szCs w:val="20"/>
-        </w:rPr>
-        <w:t>, Abdeslam. (2018). Forecasting of demand using ARIMA model. International Journal of Engineering Business Management. 10. 184797901880867. 10.1177/1847979018808673.</w:t>
+        <w:t>Fattah, Jamal &amp; Ezzine, Latifa &amp; Aman, Zineb &amp; Moussami, Haj &amp; Lachhab, Abdeslam. (2018). Forecasting of demand using ARIMA model. International Journal of Engineering Business Management. 10. 184797901880867. 10.1177/1847979018808673.</w:t>
       </w:r>
       <w:r>
         <w:rPr>

</xml_diff>

<commit_message>
3 days to go part 2
</commit_message>
<xml_diff>
--- a/review paper/Draft 4 - Review Paper.docx
+++ b/review paper/Draft 4 - Review Paper.docx
@@ -950,61 +950,7 @@
           <w:sz w:val="20"/>
           <w:szCs w:val="20"/>
         </w:rPr>
-        <w:t>The rest of the paper is organized as follows: Section 3 has a discussion of the methodologies used for time series analysis includ</w:t>
-      </w:r>
-      <w:r>
-        <w:rPr>
-          <w:rFonts w:ascii="Times New Roman" w:hAnsi="Times New Roman" w:cs="Times New Roman"/>
-          <w:color w:val="000000" w:themeColor="text1"/>
-          <w:sz w:val="20"/>
-          <w:szCs w:val="20"/>
-        </w:rPr>
-        <w:t>ing</w:t>
-      </w:r>
-      <w:r>
-        <w:rPr>
-          <w:rFonts w:ascii="Times New Roman" w:hAnsi="Times New Roman" w:cs="Times New Roman"/>
-          <w:color w:val="000000" w:themeColor="text1"/>
-          <w:sz w:val="20"/>
-          <w:szCs w:val="20"/>
-        </w:rPr>
-        <w:t xml:space="preserve"> six types of algorithms (ANN, RNN, LSTM, SVM, ARIMA) which help to make the quality prediction of the historical data. Section 4 includes the investigation of the factors weighed in for long-term prediction of values and short-term predictions of values through ARIMA models, considering two particular researches for banking stock market data </w:t>
-      </w:r>
-      <w:r>
-        <w:rPr>
-          <w:rFonts w:ascii="Times New Roman" w:hAnsi="Times New Roman" w:cs="Times New Roman"/>
-          <w:color w:val="000000" w:themeColor="text1"/>
-          <w:sz w:val="20"/>
-          <w:szCs w:val="20"/>
-        </w:rPr>
-        <w:t>(A)</w:t>
-      </w:r>
-      <w:r>
-        <w:rPr>
-          <w:rFonts w:ascii="Times New Roman" w:hAnsi="Times New Roman" w:cs="Times New Roman"/>
-          <w:color w:val="000000" w:themeColor="text1"/>
-          <w:sz w:val="20"/>
-          <w:szCs w:val="20"/>
-        </w:rPr>
-        <w:t xml:space="preserve"> and forecasting demand of food (</w:t>
-      </w:r>
-      <w:r>
-        <w:rPr>
-          <w:rFonts w:ascii="Times New Roman" w:hAnsi="Times New Roman" w:cs="Times New Roman"/>
-          <w:color w:val="000000" w:themeColor="text1"/>
-          <w:sz w:val="20"/>
-          <w:szCs w:val="20"/>
-        </w:rPr>
-        <w:t>B</w:t>
-      </w:r>
-      <w:r>
-        <w:rPr>
-          <w:rFonts w:ascii="Times New Roman" w:hAnsi="Times New Roman" w:cs="Times New Roman"/>
-          <w:color w:val="000000" w:themeColor="text1"/>
-          <w:sz w:val="20"/>
-          <w:szCs w:val="20"/>
-        </w:rPr>
-        <w:t>). Session 5 concludes the paper and discusses future directions</w:t>
+        <w:t>The rest of the paper is organized as follows: Section 3 has a discussion of the methodologies used for time series analysis including six types of algorithms (ANN, RNN, LSTM, SVM, ARIMA) which help to make the quality prediction of the historical data. Section 4 includes the investigation of the factors weighed in for long-term prediction of values and short-term predictions of values through ARIMA models, considering two particular researches for banking stock market data (A) and forecasting demand of food (B). Session 5 concludes the paper and discusses future directions</w:t>
       </w:r>
       <w:r>
         <w:rPr>
@@ -3623,7 +3569,17 @@
           <w:szCs w:val="20"/>
           <w:shd w:val="clear" w:color="auto" w:fill="FFFFFF"/>
         </w:rPr>
-        <w:t>Both finite impulse and infinite impulse recurrent networks can have additional stored states, and the storage can be under direct control by the neural network. The storage can also be replaced by another network or graph if that incorporates time delays or has feedback loops. Such controlled states are referred to as gated state or gated memory, and are part of </w:t>
+        <w:t xml:space="preserve">Both finite impulse and infinite impulse recurrent networks can have additional stored states, and the storage can be under direct control by the neural network. The storage can also be replaced by another network or graph if that incorporates time delays or has feedback loops. Such controlled states are </w:t>
+      </w:r>
+      <w:r>
+        <w:rPr>
+          <w:rFonts w:ascii="Times New Roman" w:hAnsi="Times New Roman" w:cs="Times New Roman"/>
+          <w:color w:val="000000" w:themeColor="text1"/>
+          <w:sz w:val="20"/>
+          <w:szCs w:val="20"/>
+          <w:shd w:val="clear" w:color="auto" w:fill="FFFFFF"/>
+        </w:rPr>
+        <w:t>referred to as gated state or gated memory, and are part of </w:t>
       </w:r>
       <w:hyperlink r:id="rId12" w:tooltip="Long short-term memory" w:history="1">
         <w:r>
@@ -3676,7 +3632,7 @@
       <w:r>
         <w:rPr>
           <w:rFonts w:ascii="Times New Roman" w:hAnsi="Times New Roman" w:cs="Times New Roman"/>
-          <w:color w:val="70AD47" w:themeColor="accent6"/>
+          <w:color w:val="000000" w:themeColor="text1"/>
           <w:sz w:val="20"/>
           <w:szCs w:val="20"/>
           <w:shd w:val="clear" w:color="auto" w:fill="FFFFFF"/>
@@ -3686,7 +3642,7 @@
       <w:r>
         <w:rPr>
           <w:rFonts w:ascii="Times New Roman" w:hAnsi="Times New Roman" w:cs="Times New Roman"/>
-          <w:color w:val="70AD47" w:themeColor="accent6"/>
+          <w:color w:val="000000" w:themeColor="text1"/>
           <w:sz w:val="20"/>
           <w:szCs w:val="20"/>
           <w:shd w:val="clear" w:color="auto" w:fill="FFFFFF"/>
@@ -5276,22 +5232,32 @@
           <w:szCs w:val="20"/>
           <w:shd w:val="clear" w:color="auto" w:fill="FFFFFF"/>
         </w:rPr>
-        <w:t xml:space="preserve">The penalty term that is passed as hyperparameter in SVM when it comes to linearly separable and nonlinear solutions is called 'C', which is called the degree of tolerance. The decision limit depends on a small margin and fewer support vectors. </w:t>
-      </w:r>
-      <w:r>
-        <w:rPr>
-          <w:rFonts w:ascii="Times New Roman" w:hAnsi="Times New Roman" w:cs="Times New Roman"/>
-          <w:color w:val="70AD47" w:themeColor="accent6"/>
+        <w:t xml:space="preserve">The penalty term that is passed as hyperparameter in SVM when it comes to linearly separable and nonlinear solutions is called 'C', which is called the degree of tolerance. The </w:t>
+      </w:r>
+      <w:r>
+        <w:rPr>
+          <w:rFonts w:ascii="Times New Roman" w:hAnsi="Times New Roman" w:cs="Times New Roman"/>
+          <w:color w:val="000000" w:themeColor="text1"/>
           <w:sz w:val="20"/>
           <w:szCs w:val="20"/>
           <w:shd w:val="clear" w:color="auto" w:fill="FFFFFF"/>
         </w:rPr>
+        <w:t xml:space="preserve">decision limit depends on a small margin and fewer support vectors. </w:t>
+      </w:r>
+      <w:r>
+        <w:rPr>
+          <w:rFonts w:ascii="Times New Roman" w:hAnsi="Times New Roman" w:cs="Times New Roman"/>
+          <w:color w:val="000000" w:themeColor="text1"/>
+          <w:sz w:val="20"/>
+          <w:szCs w:val="20"/>
+          <w:shd w:val="clear" w:color="auto" w:fill="FFFFFF"/>
+        </w:rPr>
         <w:t>Therefore, the</w:t>
       </w:r>
       <w:r>
         <w:rPr>
           <w:rFonts w:ascii="Times New Roman" w:hAnsi="Times New Roman" w:cs="Times New Roman"/>
-          <w:color w:val="70AD47" w:themeColor="accent6"/>
+          <w:color w:val="000000" w:themeColor="text1"/>
           <w:sz w:val="20"/>
           <w:szCs w:val="20"/>
           <w:shd w:val="clear" w:color="auto" w:fill="FFFFFF"/>
@@ -5301,7 +5267,7 @@
       <w:r>
         <w:rPr>
           <w:rFonts w:ascii="Times New Roman" w:hAnsi="Times New Roman" w:cs="Times New Roman"/>
-          <w:color w:val="70AD47" w:themeColor="accent6"/>
+          <w:color w:val="000000" w:themeColor="text1"/>
           <w:sz w:val="20"/>
           <w:szCs w:val="20"/>
           <w:shd w:val="clear" w:color="auto" w:fill="FFFFFF"/>
@@ -5311,7 +5277,7 @@
       <w:r>
         <w:rPr>
           <w:rFonts w:ascii="Times New Roman" w:hAnsi="Times New Roman" w:cs="Times New Roman"/>
-          <w:color w:val="70AD47" w:themeColor="accent6"/>
+          <w:color w:val="000000" w:themeColor="text1"/>
           <w:sz w:val="20"/>
           <w:szCs w:val="20"/>
           <w:shd w:val="clear" w:color="auto" w:fill="FFFFFF"/>
@@ -5321,7 +5287,7 @@
       <w:r>
         <w:rPr>
           <w:rFonts w:ascii="Times New Roman" w:hAnsi="Times New Roman" w:cs="Times New Roman"/>
-          <w:color w:val="70AD47" w:themeColor="accent6"/>
+          <w:color w:val="000000" w:themeColor="text1"/>
           <w:sz w:val="20"/>
           <w:szCs w:val="20"/>
           <w:shd w:val="clear" w:color="auto" w:fill="FFFFFF"/>
@@ -5331,7 +5297,7 @@
       <w:r>
         <w:rPr>
           <w:rFonts w:ascii="Times New Roman" w:hAnsi="Times New Roman" w:cs="Times New Roman"/>
-          <w:color w:val="70AD47" w:themeColor="accent6"/>
+          <w:color w:val="000000" w:themeColor="text1"/>
           <w:sz w:val="20"/>
           <w:szCs w:val="20"/>
           <w:shd w:val="clear" w:color="auto" w:fill="FFFFFF"/>
@@ -5341,17 +5307,17 @@
       <w:r>
         <w:rPr>
           <w:rFonts w:ascii="Times New Roman" w:hAnsi="Times New Roman" w:cs="Times New Roman"/>
-          <w:color w:val="70AD47" w:themeColor="accent6"/>
+          <w:color w:val="000000" w:themeColor="text1"/>
           <w:sz w:val="20"/>
           <w:szCs w:val="20"/>
           <w:shd w:val="clear" w:color="auto" w:fill="FFFFFF"/>
         </w:rPr>
-        <w:t>are</w:t>
-      </w:r>
-      <w:r>
-        <w:rPr>
-          <w:rFonts w:ascii="Times New Roman" w:hAnsi="Times New Roman" w:cs="Times New Roman"/>
-          <w:color w:val="70AD47" w:themeColor="accent6"/>
+        <w:t>is</w:t>
+      </w:r>
+      <w:r>
+        <w:rPr>
+          <w:rFonts w:ascii="Times New Roman" w:hAnsi="Times New Roman" w:cs="Times New Roman"/>
+          <w:color w:val="000000" w:themeColor="text1"/>
           <w:sz w:val="20"/>
           <w:szCs w:val="20"/>
           <w:shd w:val="clear" w:color="auto" w:fill="FFFFFF"/>
@@ -5361,7 +5327,7 @@
       <w:r>
         <w:rPr>
           <w:rFonts w:ascii="Times New Roman" w:hAnsi="Times New Roman" w:cs="Times New Roman"/>
-          <w:color w:val="70AD47" w:themeColor="accent6"/>
+          <w:color w:val="000000" w:themeColor="text1"/>
           <w:sz w:val="20"/>
           <w:szCs w:val="20"/>
           <w:shd w:val="clear" w:color="auto" w:fill="FFFFFF"/>
@@ -5371,7 +5337,7 @@
       <w:r>
         <w:rPr>
           <w:rFonts w:ascii="Times New Roman" w:hAnsi="Times New Roman" w:cs="Times New Roman"/>
-          <w:color w:val="70AD47" w:themeColor="accent6"/>
+          <w:color w:val="000000" w:themeColor="text1"/>
           <w:sz w:val="20"/>
           <w:szCs w:val="20"/>
           <w:shd w:val="clear" w:color="auto" w:fill="FFFFFF"/>
@@ -6641,7 +6607,27 @@
           <w:sz w:val="20"/>
           <w:szCs w:val="20"/>
         </w:rPr>
-        <w:t xml:space="preserve">The Seasonal Autoregressive Integrated Moving Average (SARIMA) version of ARIMA is used for seasonal time collection forecasting. ARIMA and its distinctive versions are primarily based totally at the famous Box-Jenkins precept and so those also are extensively referred to as the Box-Jenkins models. </w:t>
+        <w:t xml:space="preserve">The Seasonal Autoregressive Integrated Moving Average (SARIMA) version of ARIMA is used for seasonal time collection forecasting. ARIMA and its distinctive versions are primarily based totally at the famous </w:t>
+      </w:r>
+      <w:proofErr w:type="gramStart"/>
+      <w:r>
+        <w:rPr>
+          <w:rFonts w:ascii="Times New Roman" w:hAnsi="Times New Roman" w:cs="Times New Roman"/>
+          <w:color w:val="000000" w:themeColor="text1"/>
+          <w:sz w:val="20"/>
+          <w:szCs w:val="20"/>
+        </w:rPr>
+        <w:t>Box</w:t>
+      </w:r>
+      <w:proofErr w:type="gramEnd"/>
+      <w:r>
+        <w:rPr>
+          <w:rFonts w:ascii="Times New Roman" w:hAnsi="Times New Roman" w:cs="Times New Roman"/>
+          <w:color w:val="000000" w:themeColor="text1"/>
+          <w:sz w:val="20"/>
+          <w:szCs w:val="20"/>
+        </w:rPr>
+        <w:t xml:space="preserve">-Jenkins precept and so those also are extensively referred to as the Box-Jenkins models. </w:t>
       </w:r>
       <w:r>
         <w:rPr>
@@ -6979,6 +6965,7 @@
         </w:rPr>
         <w:t>Based on the Box–</w:t>
       </w:r>
+      <w:proofErr w:type="gramStart"/>
       <w:r>
         <w:rPr>
           <w:b w:val="0"/>
@@ -6989,6 +6976,7 @@
         </w:rPr>
         <w:t>Jenkins</w:t>
       </w:r>
+      <w:proofErr w:type="gramEnd"/>
       <w:r>
         <w:rPr>
           <w:b w:val="0"/>
@@ -7943,7 +7931,61 @@
           <w:sz w:val="20"/>
           <w:szCs w:val="20"/>
         </w:rPr>
-        <w:t xml:space="preserve">[1] A survey on ARIMA forecasting using time series model ZA Farhath, B Arputhamary, L Arockiam – 2016 Cited by 36 Related articles </w:t>
+        <w:t xml:space="preserve">[1] A survey on ARIMA forecasting using time series model ZA </w:t>
+      </w:r>
+      <w:proofErr w:type="spellStart"/>
+      <w:r>
+        <w:rPr>
+          <w:rFonts w:ascii="Times New Roman" w:hAnsi="Times New Roman" w:cs="Times New Roman"/>
+          <w:sz w:val="20"/>
+          <w:szCs w:val="20"/>
+        </w:rPr>
+        <w:t>Farhath</w:t>
+      </w:r>
+      <w:proofErr w:type="spellEnd"/>
+      <w:r>
+        <w:rPr>
+          <w:rFonts w:ascii="Times New Roman" w:hAnsi="Times New Roman" w:cs="Times New Roman"/>
+          <w:sz w:val="20"/>
+          <w:szCs w:val="20"/>
+        </w:rPr>
+        <w:t xml:space="preserve">, B </w:t>
+      </w:r>
+      <w:proofErr w:type="spellStart"/>
+      <w:r>
+        <w:rPr>
+          <w:rFonts w:ascii="Times New Roman" w:hAnsi="Times New Roman" w:cs="Times New Roman"/>
+          <w:sz w:val="20"/>
+          <w:szCs w:val="20"/>
+        </w:rPr>
+        <w:t>Arputhamary</w:t>
+      </w:r>
+      <w:proofErr w:type="spellEnd"/>
+      <w:r>
+        <w:rPr>
+          <w:rFonts w:ascii="Times New Roman" w:hAnsi="Times New Roman" w:cs="Times New Roman"/>
+          <w:sz w:val="20"/>
+          <w:szCs w:val="20"/>
+        </w:rPr>
+        <w:t xml:space="preserve">, L </w:t>
+      </w:r>
+      <w:proofErr w:type="spellStart"/>
+      <w:r>
+        <w:rPr>
+          <w:rFonts w:ascii="Times New Roman" w:hAnsi="Times New Roman" w:cs="Times New Roman"/>
+          <w:sz w:val="20"/>
+          <w:szCs w:val="20"/>
+        </w:rPr>
+        <w:t>Arockiam</w:t>
+      </w:r>
+      <w:proofErr w:type="spellEnd"/>
+      <w:r>
+        <w:rPr>
+          <w:rFonts w:ascii="Times New Roman" w:hAnsi="Times New Roman" w:cs="Times New Roman"/>
+          <w:sz w:val="20"/>
+          <w:szCs w:val="20"/>
+        </w:rPr>
+        <w:t xml:space="preserve"> – 2016 Cited by 36 Related articles </w:t>
       </w:r>
     </w:p>
     <w:p>
@@ -7965,7 +8007,29 @@
           <w:szCs w:val="20"/>
           <w:shd w:val="clear" w:color="auto" w:fill="FFFFFF"/>
         </w:rPr>
-        <w:t>[2] Meesad, P., &amp; Rasel, R. I. (2013). Predicting stock market price using support vector regression. 2013 International Conference on Informatics, Electronics and Vision (ICIEV). doi:10.1109/iciev.2013.6572570</w:t>
+        <w:t xml:space="preserve">[2] </w:t>
+      </w:r>
+      <w:proofErr w:type="spellStart"/>
+      <w:r>
+        <w:rPr>
+          <w:rFonts w:ascii="Times New Roman" w:hAnsi="Times New Roman" w:cs="Times New Roman"/>
+          <w:color w:val="000000"/>
+          <w:sz w:val="20"/>
+          <w:szCs w:val="20"/>
+          <w:shd w:val="clear" w:color="auto" w:fill="FFFFFF"/>
+        </w:rPr>
+        <w:t>Meesad</w:t>
+      </w:r>
+      <w:proofErr w:type="spellEnd"/>
+      <w:r>
+        <w:rPr>
+          <w:rFonts w:ascii="Times New Roman" w:hAnsi="Times New Roman" w:cs="Times New Roman"/>
+          <w:color w:val="000000"/>
+          <w:sz w:val="20"/>
+          <w:szCs w:val="20"/>
+          <w:shd w:val="clear" w:color="auto" w:fill="FFFFFF"/>
+        </w:rPr>
+        <w:t>, P., &amp; Rasel, R. I. (2013). Predicting stock market price using support vector regression. 2013 International Conference on Informatics, Electronics and Vision (ICIEV). doi:10.1109/iciev.2013.6572570</w:t>
       </w:r>
     </w:p>
     <w:p>
@@ -8005,7 +8069,29 @@
           <w:szCs w:val="20"/>
           <w:shd w:val="clear" w:color="auto" w:fill="FFFFFF"/>
         </w:rPr>
-        <w:t xml:space="preserve">Ina Khandelwal, Ratnadip Adhikari, Ghanshyam Verma, Time Series Forecasting Using Hybrid ARIMA and ANN Models Based on DWT Decomposition, Procedia Computer </w:t>
+        <w:t xml:space="preserve">Ina Khandelwal, </w:t>
+      </w:r>
+      <w:proofErr w:type="spellStart"/>
+      <w:r>
+        <w:rPr>
+          <w:rFonts w:ascii="Times New Roman" w:hAnsi="Times New Roman" w:cs="Times New Roman"/>
+          <w:color w:val="202124"/>
+          <w:sz w:val="20"/>
+          <w:szCs w:val="20"/>
+          <w:shd w:val="clear" w:color="auto" w:fill="FFFFFF"/>
+        </w:rPr>
+        <w:t>Ratnadip</w:t>
+      </w:r>
+      <w:proofErr w:type="spellEnd"/>
+      <w:r>
+        <w:rPr>
+          <w:rFonts w:ascii="Times New Roman" w:hAnsi="Times New Roman" w:cs="Times New Roman"/>
+          <w:color w:val="202124"/>
+          <w:sz w:val="20"/>
+          <w:szCs w:val="20"/>
+          <w:shd w:val="clear" w:color="auto" w:fill="FFFFFF"/>
+        </w:rPr>
+        <w:t xml:space="preserve"> Adhikari, Ghanshyam Verma, Time Series Forecasting Using Hybrid ARIMA and ANN Models Based on DWT Decomposition, Procedia Computer </w:t>
       </w:r>
       <w:r>
         <w:rPr>
@@ -8066,7 +8152,51 @@
           <w:szCs w:val="20"/>
           <w:shd w:val="clear" w:color="auto" w:fill="FFFFFF"/>
         </w:rPr>
-        <w:t xml:space="preserve">Selvamuthu, D., Kumar, V. &amp; Mishra, A. Indian stock market prediction using artificial neural networks on tick data. Financ Innov 5, 16 (2019). </w:t>
+        <w:t xml:space="preserve">Selvamuthu, D., Kumar, V. &amp; Mishra, A. Indian stock market prediction using artificial neural networks on tick data. </w:t>
+      </w:r>
+      <w:proofErr w:type="spellStart"/>
+      <w:r>
+        <w:rPr>
+          <w:rFonts w:ascii="Times New Roman" w:hAnsi="Times New Roman" w:cs="Times New Roman"/>
+          <w:color w:val="202124"/>
+          <w:sz w:val="20"/>
+          <w:szCs w:val="20"/>
+          <w:shd w:val="clear" w:color="auto" w:fill="FFFFFF"/>
+        </w:rPr>
+        <w:t>Financ</w:t>
+      </w:r>
+      <w:proofErr w:type="spellEnd"/>
+      <w:r>
+        <w:rPr>
+          <w:rFonts w:ascii="Times New Roman" w:hAnsi="Times New Roman" w:cs="Times New Roman"/>
+          <w:color w:val="202124"/>
+          <w:sz w:val="20"/>
+          <w:szCs w:val="20"/>
+          <w:shd w:val="clear" w:color="auto" w:fill="FFFFFF"/>
+        </w:rPr>
+        <w:t xml:space="preserve"> </w:t>
+      </w:r>
+      <w:proofErr w:type="spellStart"/>
+      <w:r>
+        <w:rPr>
+          <w:rFonts w:ascii="Times New Roman" w:hAnsi="Times New Roman" w:cs="Times New Roman"/>
+          <w:color w:val="202124"/>
+          <w:sz w:val="20"/>
+          <w:szCs w:val="20"/>
+          <w:shd w:val="clear" w:color="auto" w:fill="FFFFFF"/>
+        </w:rPr>
+        <w:t>Innov</w:t>
+      </w:r>
+      <w:proofErr w:type="spellEnd"/>
+      <w:r>
+        <w:rPr>
+          <w:rFonts w:ascii="Times New Roman" w:hAnsi="Times New Roman" w:cs="Times New Roman"/>
+          <w:color w:val="202124"/>
+          <w:sz w:val="20"/>
+          <w:szCs w:val="20"/>
+          <w:shd w:val="clear" w:color="auto" w:fill="FFFFFF"/>
+        </w:rPr>
+        <w:t xml:space="preserve"> 5, 16 (2019). </w:t>
       </w:r>
       <w:hyperlink r:id="rId18" w:tgtFrame="_blank" w:history="1">
         <w:r>
@@ -8125,7 +8255,29 @@
           <w:szCs w:val="20"/>
           <w:shd w:val="clear" w:color="auto" w:fill="FFFFFF"/>
         </w:rPr>
-        <w:t>Pramod, &amp; Pm, Mallikarjuna. (2021). Stock Price Prediction Using LSTM. Test Engineering and Management. 83. 5246-5251.</w:t>
+        <w:t xml:space="preserve">Pramod, &amp; Pm, </w:t>
+      </w:r>
+      <w:proofErr w:type="spellStart"/>
+      <w:r>
+        <w:rPr>
+          <w:rFonts w:ascii="Times New Roman" w:hAnsi="Times New Roman" w:cs="Times New Roman"/>
+          <w:color w:val="202124"/>
+          <w:sz w:val="20"/>
+          <w:szCs w:val="20"/>
+          <w:shd w:val="clear" w:color="auto" w:fill="FFFFFF"/>
+        </w:rPr>
+        <w:t>Mallikarjuna</w:t>
+      </w:r>
+      <w:proofErr w:type="spellEnd"/>
+      <w:r>
+        <w:rPr>
+          <w:rFonts w:ascii="Times New Roman" w:hAnsi="Times New Roman" w:cs="Times New Roman"/>
+          <w:color w:val="202124"/>
+          <w:sz w:val="20"/>
+          <w:szCs w:val="20"/>
+          <w:shd w:val="clear" w:color="auto" w:fill="FFFFFF"/>
+        </w:rPr>
+        <w:t>. (2021). Stock Price Prediction Using LSTM. Test Engineering and Management. 83. 5246-5251.</w:t>
       </w:r>
     </w:p>
     <w:p>
@@ -8303,7 +8455,61 @@
           <w:sz w:val="20"/>
           <w:szCs w:val="20"/>
         </w:rPr>
-        <w:t>Fattah, Jamal &amp; Ezzine, Latifa &amp; Aman, Zineb &amp; Moussami, Haj &amp; Lachhab, Abdeslam. (2018). Forecasting of demand using ARIMA model. International Journal of Engineering Business Management. 10. 184797901880867. 10.1177/1847979018808673.</w:t>
+        <w:t xml:space="preserve">Fattah, Jamal &amp; </w:t>
+      </w:r>
+      <w:proofErr w:type="spellStart"/>
+      <w:r>
+        <w:rPr>
+          <w:rFonts w:ascii="Times New Roman" w:hAnsi="Times New Roman" w:cs="Times New Roman"/>
+          <w:sz w:val="20"/>
+          <w:szCs w:val="20"/>
+        </w:rPr>
+        <w:t>Ezzine</w:t>
+      </w:r>
+      <w:proofErr w:type="spellEnd"/>
+      <w:r>
+        <w:rPr>
+          <w:rFonts w:ascii="Times New Roman" w:hAnsi="Times New Roman" w:cs="Times New Roman"/>
+          <w:sz w:val="20"/>
+          <w:szCs w:val="20"/>
+        </w:rPr>
+        <w:t xml:space="preserve">, Latifa &amp; Aman, Zineb &amp; </w:t>
+      </w:r>
+      <w:proofErr w:type="spellStart"/>
+      <w:r>
+        <w:rPr>
+          <w:rFonts w:ascii="Times New Roman" w:hAnsi="Times New Roman" w:cs="Times New Roman"/>
+          <w:sz w:val="20"/>
+          <w:szCs w:val="20"/>
+        </w:rPr>
+        <w:t>Moussami</w:t>
+      </w:r>
+      <w:proofErr w:type="spellEnd"/>
+      <w:r>
+        <w:rPr>
+          <w:rFonts w:ascii="Times New Roman" w:hAnsi="Times New Roman" w:cs="Times New Roman"/>
+          <w:sz w:val="20"/>
+          <w:szCs w:val="20"/>
+        </w:rPr>
+        <w:t xml:space="preserve">, Haj &amp; </w:t>
+      </w:r>
+      <w:proofErr w:type="spellStart"/>
+      <w:r>
+        <w:rPr>
+          <w:rFonts w:ascii="Times New Roman" w:hAnsi="Times New Roman" w:cs="Times New Roman"/>
+          <w:sz w:val="20"/>
+          <w:szCs w:val="20"/>
+        </w:rPr>
+        <w:t>Lachhab</w:t>
+      </w:r>
+      <w:proofErr w:type="spellEnd"/>
+      <w:r>
+        <w:rPr>
+          <w:rFonts w:ascii="Times New Roman" w:hAnsi="Times New Roman" w:cs="Times New Roman"/>
+          <w:sz w:val="20"/>
+          <w:szCs w:val="20"/>
+        </w:rPr>
+        <w:t>, Abdeslam. (2018). Forecasting of demand using ARIMA model. International Journal of Engineering Business Management. 10. 184797901880867. 10.1177/1847979018808673.</w:t>
       </w:r>
       <w:r>
         <w:rPr>

</xml_diff>

<commit_message>
kale submit, have a good night ishan
</commit_message>
<xml_diff>
--- a/review paper/Draft 4 - Review Paper.docx
+++ b/review paper/Draft 4 - Review Paper.docx
@@ -81,16 +81,255 @@
         <w:jc w:val="center"/>
         <w:rPr>
           <w:rFonts w:ascii="Times New Roman" w:hAnsi="Times New Roman" w:cs="Times New Roman"/>
-          <w:b/>
-          <w:bCs/>
           <w:iCs/>
           <w:color w:val="44546A" w:themeColor="text2"/>
-          <w:sz w:val="20"/>
-          <w:szCs w:val="20"/>
+        </w:rPr>
+      </w:pPr>
+      <w:r>
+        <w:rPr>
+          <w:rFonts w:ascii="Times New Roman" w:hAnsi="Times New Roman" w:cs="Times New Roman"/>
+          <w:iCs/>
+          <w:color w:val="44546A" w:themeColor="text2"/>
+        </w:rPr>
+        <w:t>Smit Borasaniya</w:t>
+      </w:r>
+      <w:r>
+        <w:rPr>
+          <w:rFonts w:ascii="Times New Roman" w:hAnsi="Times New Roman" w:cs="Times New Roman"/>
+          <w:iCs/>
+          <w:color w:val="44546A" w:themeColor="text2"/>
+          <w:vertAlign w:val="superscript"/>
+        </w:rPr>
+        <w:t>#1</w:t>
+      </w:r>
+      <w:r>
+        <w:rPr>
+          <w:rFonts w:ascii="Times New Roman" w:hAnsi="Times New Roman" w:cs="Times New Roman"/>
+          <w:iCs/>
+          <w:color w:val="44546A" w:themeColor="text2"/>
+        </w:rPr>
+        <w:t>, Ishan Pansuriya</w:t>
+      </w:r>
+      <w:r>
+        <w:rPr>
+          <w:rFonts w:ascii="Times New Roman" w:hAnsi="Times New Roman" w:cs="Times New Roman"/>
+          <w:iCs/>
+          <w:color w:val="44546A" w:themeColor="text2"/>
+          <w:vertAlign w:val="superscript"/>
+        </w:rPr>
+        <w:t>#2</w:t>
+      </w:r>
+      <w:r>
+        <w:rPr>
+          <w:rFonts w:ascii="Times New Roman" w:hAnsi="Times New Roman" w:cs="Times New Roman"/>
+          <w:iCs/>
+          <w:color w:val="44546A" w:themeColor="text2"/>
+        </w:rPr>
+        <w:t>, Ketul Patel</w:t>
+      </w:r>
+      <w:r>
+        <w:rPr>
+          <w:rFonts w:ascii="Times New Roman" w:hAnsi="Times New Roman" w:cs="Times New Roman"/>
+          <w:iCs/>
+          <w:color w:val="44546A" w:themeColor="text2"/>
+          <w:vertAlign w:val="superscript"/>
+        </w:rPr>
+        <w:t>#3</w:t>
+      </w:r>
+      <w:r>
+        <w:rPr>
+          <w:rFonts w:ascii="Times New Roman" w:hAnsi="Times New Roman" w:cs="Times New Roman"/>
+          <w:iCs/>
+          <w:color w:val="44546A" w:themeColor="text2"/>
+        </w:rPr>
+        <w:t>, Dr. Gaurav</w:t>
+      </w:r>
+      <w:r>
+        <w:rPr>
+          <w:rFonts w:ascii="Times New Roman" w:hAnsi="Times New Roman" w:cs="Times New Roman"/>
+          <w:iCs/>
+          <w:color w:val="44546A" w:themeColor="text2"/>
+        </w:rPr>
+        <w:t xml:space="preserve"> Kumar</w:t>
+      </w:r>
+      <w:r>
+        <w:rPr>
+          <w:rFonts w:ascii="Times New Roman" w:hAnsi="Times New Roman" w:cs="Times New Roman"/>
+          <w:iCs/>
+          <w:color w:val="44546A" w:themeColor="text2"/>
+        </w:rPr>
+        <w:t xml:space="preserve"> Amet</w:t>
+      </w:r>
+      <w:r>
+        <w:rPr>
+          <w:rFonts w:ascii="Times New Roman" w:hAnsi="Times New Roman" w:cs="Times New Roman"/>
+          <w:iCs/>
+          <w:color w:val="44546A" w:themeColor="text2"/>
+        </w:rPr>
+        <w:t>a</w:t>
+      </w:r>
+      <w:r>
+        <w:rPr>
+          <w:rFonts w:ascii="Times New Roman" w:hAnsi="Times New Roman" w:cs="Times New Roman"/>
+          <w:iCs/>
+          <w:color w:val="44546A" w:themeColor="text2"/>
+          <w:vertAlign w:val="superscript"/>
+        </w:rPr>
+        <w:t>#4</w:t>
+      </w:r>
+    </w:p>
+    <w:p>
+      <w:pPr>
+        <w:spacing w:after="0" w:afterAutospacing="0"/>
+        <w:jc w:val="center"/>
+        <w:rPr>
+          <w:rFonts w:ascii="Times New Roman" w:hAnsi="Times New Roman" w:cs="Times New Roman"/>
+          <w:iCs/>
+          <w:color w:val="000000" w:themeColor="text1"/>
+          <w:sz w:val="18"/>
+          <w:szCs w:val="18"/>
+        </w:rPr>
+      </w:pPr>
+      <w:r>
+        <w:rPr>
+          <w:rFonts w:ascii="Times New Roman" w:hAnsi="Times New Roman" w:cs="Times New Roman"/>
+          <w:iCs/>
+          <w:color w:val="000000" w:themeColor="text1"/>
+          <w:sz w:val="18"/>
+          <w:szCs w:val="18"/>
+          <w:vertAlign w:val="superscript"/>
+        </w:rPr>
+        <w:t>1</w:t>
+      </w:r>
+      <w:r>
+        <w:rPr>
+          <w:rFonts w:ascii="Times New Roman" w:hAnsi="Times New Roman" w:cs="Times New Roman"/>
+          <w:iCs/>
+          <w:color w:val="000000" w:themeColor="text1"/>
+          <w:sz w:val="18"/>
+          <w:szCs w:val="18"/>
+          <w:vertAlign w:val="superscript"/>
+        </w:rPr>
+        <w:t xml:space="preserve"> </w:t>
+      </w:r>
+      <w:r>
+        <w:rPr>
+          <w:rFonts w:ascii="Times New Roman" w:hAnsi="Times New Roman" w:cs="Times New Roman"/>
+          <w:iCs/>
+          <w:color w:val="000000" w:themeColor="text1"/>
+          <w:sz w:val="18"/>
+          <w:szCs w:val="18"/>
+        </w:rPr>
+        <w:t xml:space="preserve">smit.borasaniya@gmail.com </w:t>
+      </w:r>
+    </w:p>
+    <w:p>
+      <w:pPr>
+        <w:spacing w:after="0" w:afterAutospacing="0"/>
+        <w:jc w:val="center"/>
+        <w:rPr>
+          <w:rFonts w:ascii="Times New Roman" w:hAnsi="Times New Roman" w:cs="Times New Roman"/>
+          <w:iCs/>
+          <w:color w:val="000000" w:themeColor="text1"/>
+          <w:sz w:val="18"/>
+          <w:szCs w:val="18"/>
+        </w:rPr>
+      </w:pPr>
+      <w:r>
+        <w:rPr>
+          <w:rFonts w:ascii="Times New Roman" w:hAnsi="Times New Roman" w:cs="Times New Roman"/>
+          <w:iCs/>
+          <w:color w:val="000000" w:themeColor="text1"/>
+          <w:sz w:val="18"/>
+          <w:szCs w:val="18"/>
+          <w:vertAlign w:val="superscript"/>
+        </w:rPr>
+        <w:t>2</w:t>
+      </w:r>
+      <w:r>
+        <w:rPr>
+          <w:rFonts w:ascii="Times New Roman" w:hAnsi="Times New Roman" w:cs="Times New Roman"/>
+          <w:iCs/>
+          <w:color w:val="000000" w:themeColor="text1"/>
+          <w:sz w:val="18"/>
+          <w:szCs w:val="18"/>
+          <w:vertAlign w:val="superscript"/>
+        </w:rPr>
+        <w:t xml:space="preserve"> </w:t>
+      </w:r>
+      <w:r>
+        <w:rPr>
+          <w:rFonts w:ascii="Times New Roman" w:hAnsi="Times New Roman" w:cs="Times New Roman"/>
+          <w:iCs/>
+          <w:color w:val="000000" w:themeColor="text1"/>
+          <w:sz w:val="18"/>
+          <w:szCs w:val="18"/>
+        </w:rPr>
+        <w:t>ishanpansuriya@gmail.com</w:t>
+      </w:r>
+    </w:p>
+    <w:p>
+      <w:pPr>
+        <w:spacing w:after="0" w:afterAutospacing="0"/>
+        <w:jc w:val="center"/>
+        <w:rPr>
+          <w:rFonts w:ascii="Times New Roman" w:hAnsi="Times New Roman" w:cs="Times New Roman"/>
+          <w:iCs/>
+          <w:color w:val="000000" w:themeColor="text1"/>
+          <w:sz w:val="18"/>
+          <w:szCs w:val="18"/>
+          <w:shd w:val="clear" w:color="auto" w:fill="FFFFFF"/>
+        </w:rPr>
+      </w:pPr>
+      <w:r>
+        <w:rPr>
+          <w:rFonts w:ascii="Times New Roman" w:hAnsi="Times New Roman" w:cs="Times New Roman"/>
+          <w:iCs/>
+          <w:color w:val="000000" w:themeColor="text1"/>
+          <w:sz w:val="18"/>
+          <w:szCs w:val="18"/>
+          <w:vertAlign w:val="superscript"/>
+        </w:rPr>
+        <w:t>3</w:t>
+      </w:r>
+      <w:r>
+        <w:rPr>
+          <w:rFonts w:ascii="Times New Roman" w:hAnsi="Times New Roman" w:cs="Times New Roman"/>
+          <w:iCs/>
+          <w:color w:val="000000" w:themeColor="text1"/>
+          <w:sz w:val="18"/>
+          <w:szCs w:val="18"/>
+          <w:vertAlign w:val="superscript"/>
+        </w:rPr>
+        <w:t xml:space="preserve"> </w:t>
+      </w:r>
+      <w:r>
+        <w:rPr>
+          <w:rFonts w:ascii="Times New Roman" w:hAnsi="Times New Roman" w:cs="Times New Roman"/>
+          <w:iCs/>
+          <w:color w:val="000000" w:themeColor="text1"/>
+          <w:sz w:val="18"/>
+          <w:szCs w:val="18"/>
+        </w:rPr>
+        <w:t>ketul.patel3000@gmail.com</w:t>
+      </w:r>
+    </w:p>
+    <w:p>
+      <w:pPr>
+        <w:spacing w:after="0" w:afterAutospacing="0"/>
+        <w:jc w:val="center"/>
+        <w:rPr>
+          <w:rFonts w:ascii="Times New Roman" w:hAnsi="Times New Roman" w:cs="Times New Roman"/>
+          <w:iCs/>
+          <w:color w:val="000000" w:themeColor="text1"/>
+          <w:sz w:val="18"/>
+          <w:szCs w:val="18"/>
         </w:rPr>
         <w:sectPr>
           <w:headerReference w:type="default" r:id="rId8"/>
-          <w:headerReference w:type="first" r:id="rId9"/>
+          <w:footerReference w:type="default" r:id="rId9"/>
+          <w:headerReference w:type="first" r:id="rId10"/>
+          <w:footerReference w:type="first" r:id="rId11"/>
           <w:type w:val="continuous"/>
           <w:pgSz w:w="11909" w:h="16834" w:code="9"/>
           <w:pgMar w:top="1440" w:right="749" w:bottom="1350" w:left="630" w:header="360" w:footer="0" w:gutter="0"/>
@@ -102,110 +341,48 @@
       <w:r>
         <w:rPr>
           <w:rFonts w:ascii="Times New Roman" w:hAnsi="Times New Roman" w:cs="Times New Roman"/>
-          <w:b/>
-          <w:bCs/>
           <w:iCs/>
-          <w:color w:val="44546A" w:themeColor="text2"/>
-          <w:sz w:val="20"/>
-          <w:szCs w:val="20"/>
-        </w:rPr>
-        <w:t>Smit Borasaniya</w:t>
-      </w:r>
-      <w:r>
-        <w:rPr>
-          <w:rFonts w:ascii="Times New Roman" w:hAnsi="Times New Roman" w:cs="Times New Roman"/>
-          <w:b/>
-          <w:bCs/>
+          <w:color w:val="000000" w:themeColor="text1"/>
+          <w:sz w:val="18"/>
+          <w:szCs w:val="18"/>
+          <w:shd w:val="clear" w:color="auto" w:fill="FFFFFF"/>
+          <w:vertAlign w:val="superscript"/>
+        </w:rPr>
+        <w:t>4</w:t>
+      </w:r>
+      <w:r>
+        <w:rPr>
+          <w:rFonts w:ascii="Times New Roman" w:hAnsi="Times New Roman" w:cs="Times New Roman"/>
           <w:iCs/>
-          <w:color w:val="44546A" w:themeColor="text2"/>
-          <w:sz w:val="20"/>
-          <w:szCs w:val="20"/>
-        </w:rPr>
-        <w:t xml:space="preserve">, </w:t>
-      </w:r>
-      <w:r>
-        <w:rPr>
-          <w:rFonts w:ascii="Times New Roman" w:hAnsi="Times New Roman" w:cs="Times New Roman"/>
-          <w:b/>
-          <w:bCs/>
+          <w:color w:val="000000" w:themeColor="text1"/>
+          <w:sz w:val="18"/>
+          <w:szCs w:val="18"/>
+          <w:shd w:val="clear" w:color="auto" w:fill="FFFFFF"/>
+          <w:vertAlign w:val="superscript"/>
+        </w:rPr>
+        <w:t xml:space="preserve"> </w:t>
+      </w:r>
+      <w:r>
+        <w:rPr>
+          <w:rFonts w:ascii="Times New Roman" w:hAnsi="Times New Roman" w:cs="Times New Roman"/>
           <w:iCs/>
-          <w:color w:val="44546A" w:themeColor="text2"/>
-          <w:sz w:val="20"/>
-          <w:szCs w:val="20"/>
-        </w:rPr>
-        <w:t>Ishan Pansuriya</w:t>
-      </w:r>
-      <w:r>
-        <w:rPr>
-          <w:rFonts w:ascii="Times New Roman" w:hAnsi="Times New Roman" w:cs="Times New Roman"/>
-          <w:b/>
-          <w:bCs/>
+          <w:color w:val="000000" w:themeColor="text1"/>
+          <w:sz w:val="18"/>
+          <w:szCs w:val="18"/>
+          <w:shd w:val="clear" w:color="auto" w:fill="FFFFFF"/>
+        </w:rPr>
+        <w:t>gauravameta.ce@indusuni.ac.i</w:t>
+      </w:r>
+      <w:r>
+        <w:rPr>
+          <w:rFonts w:ascii="Times New Roman" w:hAnsi="Times New Roman" w:cs="Times New Roman"/>
           <w:iCs/>
-          <w:color w:val="44546A" w:themeColor="text2"/>
-          <w:sz w:val="20"/>
-          <w:szCs w:val="20"/>
-        </w:rPr>
-        <w:t xml:space="preserve">, </w:t>
-      </w:r>
-      <w:r>
-        <w:rPr>
-          <w:rFonts w:ascii="Times New Roman" w:hAnsi="Times New Roman" w:cs="Times New Roman"/>
-          <w:b/>
-          <w:bCs/>
-          <w:iCs/>
-          <w:color w:val="44546A" w:themeColor="text2"/>
-          <w:sz w:val="20"/>
-          <w:szCs w:val="20"/>
-        </w:rPr>
-        <w:t>Ketul Patel</w:t>
-      </w:r>
-      <w:r>
-        <w:rPr>
-          <w:rFonts w:ascii="Times New Roman" w:hAnsi="Times New Roman" w:cs="Times New Roman"/>
-          <w:b/>
-          <w:bCs/>
-          <w:iCs/>
-          <w:color w:val="44546A" w:themeColor="text2"/>
-          <w:sz w:val="20"/>
-          <w:szCs w:val="20"/>
-        </w:rPr>
-        <w:t xml:space="preserve">, </w:t>
-      </w:r>
-      <w:r>
-        <w:rPr>
-          <w:rFonts w:ascii="Times New Roman" w:hAnsi="Times New Roman" w:cs="Times New Roman"/>
-          <w:b/>
-          <w:bCs/>
-          <w:iCs/>
-          <w:color w:val="44546A" w:themeColor="text2"/>
-          <w:sz w:val="20"/>
-          <w:szCs w:val="20"/>
-        </w:rPr>
-        <w:t>Dr. Gaurav</w:t>
-      </w:r>
-      <w:r>
-        <w:rPr>
-          <w:rFonts w:ascii="Times New Roman" w:hAnsi="Times New Roman" w:cs="Times New Roman"/>
-          <w:b/>
-          <w:bCs/>
-          <w:iCs/>
-          <w:color w:val="44546A" w:themeColor="text2"/>
-          <w:sz w:val="20"/>
-          <w:szCs w:val="20"/>
-        </w:rPr>
-        <w:t xml:space="preserve"> Kumar</w:t>
-      </w:r>
-      <w:r>
-        <w:rPr>
-          <w:rFonts w:ascii="Times New Roman" w:hAnsi="Times New Roman" w:cs="Times New Roman"/>
-          <w:b/>
-          <w:bCs/>
-          <w:iCs/>
-          <w:color w:val="44546A" w:themeColor="text2"/>
-          <w:sz w:val="20"/>
-          <w:szCs w:val="20"/>
-        </w:rPr>
-        <w:t xml:space="preserve"> Ameta</w:t>
+          <w:color w:val="000000" w:themeColor="text1"/>
+          <w:sz w:val="18"/>
+          <w:szCs w:val="18"/>
+          <w:shd w:val="clear" w:color="auto" w:fill="FFFFFF"/>
+        </w:rPr>
+        <w:t>n</w:t>
       </w:r>
     </w:p>
     <w:p>
@@ -213,21 +390,8 @@
         <w:pStyle w:val="NormalWeb"/>
         <w:shd w:val="clear" w:color="auto" w:fill="FCFCFC"/>
         <w:spacing w:before="0" w:beforeAutospacing="0" w:after="0" w:afterAutospacing="0"/>
-        <w:rPr>
-          <w:color w:val="000000" w:themeColor="text1"/>
-        </w:rPr>
-      </w:pPr>
-    </w:p>
-    <w:p>
-      <w:pPr>
-        <w:shd w:val="clear" w:color="auto" w:fill="FFFFFF"/>
-        <w:spacing w:before="100" w:beforeAutospacing="1" w:after="120" w:afterAutospacing="0" w:line="314" w:lineRule="atLeast"/>
-        <w:jc w:val="both"/>
-        <w:outlineLvl w:val="2"/>
-        <w:rPr>
-          <w:rFonts w:ascii="Times New Roman" w:hAnsi="Times New Roman" w:cs="Times New Roman"/>
-          <w:i/>
-          <w:iCs/>
+        <w:jc w:val="center"/>
+        <w:rPr>
           <w:color w:val="000000" w:themeColor="text1"/>
         </w:rPr>
       </w:pPr>
@@ -280,7 +444,7 @@
           <w:sz w:val="20"/>
           <w:szCs w:val="20"/>
         </w:rPr>
-        <w:t>Abstract: The stock market has its biggest challenge of predicting the stock prices. The stock price data represents a financial time series data which becomes more difficult to predict due to its characteristics and dynamic nature. The use of Support Vector Machines (SVM) and Artificial Neural Networks (ANN) is wide in the prediction of stock market prices and its movements. The different methods of learning implemented by the algorithms gives a unique perspective for various insights</w:t>
+        <w:t xml:space="preserve">Abstract: The different methods of learning implemented by </w:t>
       </w:r>
       <w:r>
         <w:rPr>
@@ -292,7 +456,7 @@
           <w:sz w:val="20"/>
           <w:szCs w:val="20"/>
         </w:rPr>
-        <w:t xml:space="preserve">. </w:t>
+        <w:t>different</w:t>
       </w:r>
       <w:r>
         <w:rPr>
@@ -304,7 +468,7 @@
           <w:sz w:val="20"/>
           <w:szCs w:val="20"/>
         </w:rPr>
-        <w:t xml:space="preserve">The commonly used forecasting methods </w:t>
+        <w:t xml:space="preserve"> algorithms gives a unique perspective for various insights</w:t>
       </w:r>
       <w:r>
         <w:rPr>
@@ -316,7 +480,7 @@
           <w:sz w:val="20"/>
           <w:szCs w:val="20"/>
         </w:rPr>
-        <w:t xml:space="preserve">are </w:t>
+        <w:t xml:space="preserve"> that can be gathered form a dataset</w:t>
       </w:r>
       <w:r>
         <w:rPr>
@@ -328,7 +492,7 @@
           <w:sz w:val="20"/>
           <w:szCs w:val="20"/>
         </w:rPr>
-        <w:t>ANN, RNN, LSTM, SVM, and ARIMA analysis</w:t>
+        <w:t xml:space="preserve">. </w:t>
       </w:r>
       <w:r>
         <w:rPr>
@@ -340,7 +504,7 @@
           <w:sz w:val="20"/>
           <w:szCs w:val="20"/>
         </w:rPr>
-        <w:t>. ARIMA Model method is a way to integrate technical analysis for making cognizant financial decision. It can be used to predict short as well as long term stock prices or any other values that are tightly bounded with time, such as climate change or any statistical analysis. It can be merged with other models and algorithms for more veracity to the insights produced.</w:t>
+        <w:t xml:space="preserve">The commonly used forecasting methods </w:t>
       </w:r>
       <w:r>
         <w:rPr>
@@ -352,7 +516,410 @@
           <w:sz w:val="20"/>
           <w:szCs w:val="20"/>
         </w:rPr>
-        <w:t xml:space="preserve"> The following is a review on how different parameters can help gain insights using ARIMA model for the aforementioned types of datasets.</w:t>
+        <w:t xml:space="preserve">are </w:t>
+      </w:r>
+      <w:r>
+        <w:rPr>
+          <w:rFonts w:ascii="Times New Roman" w:hAnsi="Times New Roman" w:cs="Times New Roman"/>
+          <w:b/>
+          <w:bCs/>
+          <w:i/>
+          <w:iCs/>
+          <w:sz w:val="20"/>
+          <w:szCs w:val="20"/>
+        </w:rPr>
+        <w:t>ANN, RNN, LSTM, SVM, and ARIMA analysis</w:t>
+      </w:r>
+      <w:r>
+        <w:rPr>
+          <w:rFonts w:ascii="Times New Roman" w:hAnsi="Times New Roman" w:cs="Times New Roman"/>
+          <w:b/>
+          <w:bCs/>
+          <w:i/>
+          <w:iCs/>
+          <w:sz w:val="20"/>
+          <w:szCs w:val="20"/>
+        </w:rPr>
+        <w:t xml:space="preserve">. ARIMA Model method is a way to integrate </w:t>
+      </w:r>
+      <w:r>
+        <w:rPr>
+          <w:rFonts w:ascii="Times New Roman" w:hAnsi="Times New Roman" w:cs="Times New Roman"/>
+          <w:b/>
+          <w:bCs/>
+          <w:i/>
+          <w:iCs/>
+          <w:color w:val="000000" w:themeColor="text1"/>
+          <w:sz w:val="20"/>
+          <w:szCs w:val="20"/>
+        </w:rPr>
+        <w:t>technical analysis for making cognizant financial decision. It can be used to predict short as well as long term stock prices or any other values that are tightly bounded with time, such as climate change or any statistical analysis.</w:t>
+      </w:r>
+      <w:r>
+        <w:rPr>
+          <w:rFonts w:ascii="Times New Roman" w:hAnsi="Times New Roman" w:cs="Times New Roman"/>
+          <w:b/>
+          <w:bCs/>
+          <w:i/>
+          <w:iCs/>
+          <w:color w:val="000000" w:themeColor="text1"/>
+          <w:sz w:val="20"/>
+          <w:szCs w:val="20"/>
+        </w:rPr>
+        <w:t xml:space="preserve"> </w:t>
+      </w:r>
+      <w:r>
+        <w:rPr>
+          <w:rFonts w:ascii="Times New Roman" w:hAnsi="Times New Roman" w:cs="Times New Roman"/>
+          <w:b/>
+          <w:bCs/>
+          <w:i/>
+          <w:iCs/>
+          <w:color w:val="000000" w:themeColor="text1"/>
+          <w:sz w:val="20"/>
+          <w:szCs w:val="20"/>
+        </w:rPr>
+        <w:t>The stock market</w:t>
+      </w:r>
+      <w:r>
+        <w:rPr>
+          <w:rFonts w:ascii="Times New Roman" w:hAnsi="Times New Roman" w:cs="Times New Roman"/>
+          <w:b/>
+          <w:bCs/>
+          <w:i/>
+          <w:iCs/>
+          <w:color w:val="000000" w:themeColor="text1"/>
+          <w:sz w:val="20"/>
+          <w:szCs w:val="20"/>
+        </w:rPr>
+        <w:t xml:space="preserve"> in particular</w:t>
+      </w:r>
+      <w:r>
+        <w:rPr>
+          <w:rFonts w:ascii="Times New Roman" w:hAnsi="Times New Roman" w:cs="Times New Roman"/>
+          <w:b/>
+          <w:bCs/>
+          <w:i/>
+          <w:iCs/>
+          <w:color w:val="000000" w:themeColor="text1"/>
+          <w:sz w:val="20"/>
+          <w:szCs w:val="20"/>
+        </w:rPr>
+        <w:t xml:space="preserve"> has its biggest challenge of predicting the stock prices.</w:t>
+      </w:r>
+      <w:r>
+        <w:rPr>
+          <w:rFonts w:ascii="Times New Roman" w:hAnsi="Times New Roman" w:cs="Times New Roman"/>
+          <w:b/>
+          <w:bCs/>
+          <w:i/>
+          <w:iCs/>
+          <w:color w:val="000000" w:themeColor="text1"/>
+          <w:sz w:val="20"/>
+          <w:szCs w:val="20"/>
+        </w:rPr>
+        <w:t xml:space="preserve"> </w:t>
+      </w:r>
+      <w:proofErr w:type="spellStart"/>
+      <w:r>
+        <w:rPr>
+          <w:rFonts w:ascii="Times New Roman" w:hAnsi="Times New Roman" w:cs="Times New Roman"/>
+          <w:b/>
+          <w:bCs/>
+          <w:i/>
+          <w:iCs/>
+          <w:color w:val="000000" w:themeColor="text1"/>
+          <w:sz w:val="20"/>
+          <w:szCs w:val="20"/>
+        </w:rPr>
+        <w:t>As</w:t>
+      </w:r>
+      <w:proofErr w:type="spellEnd"/>
+      <w:r>
+        <w:rPr>
+          <w:rFonts w:ascii="Times New Roman" w:hAnsi="Times New Roman" w:cs="Times New Roman"/>
+          <w:b/>
+          <w:bCs/>
+          <w:i/>
+          <w:iCs/>
+          <w:color w:val="000000" w:themeColor="text1"/>
+          <w:sz w:val="20"/>
+          <w:szCs w:val="20"/>
+        </w:rPr>
+        <w:t xml:space="preserve"> stock price data represents a financial time series data which becomes more difficult to predict due to its characteristics and dynamic nature.</w:t>
+      </w:r>
+      <w:r>
+        <w:rPr>
+          <w:rFonts w:ascii="Times New Roman" w:hAnsi="Times New Roman" w:cs="Times New Roman"/>
+          <w:b/>
+          <w:bCs/>
+          <w:i/>
+          <w:iCs/>
+          <w:color w:val="000000" w:themeColor="text1"/>
+          <w:sz w:val="20"/>
+          <w:szCs w:val="20"/>
+        </w:rPr>
+        <w:t xml:space="preserve"> </w:t>
+      </w:r>
+      <w:r>
+        <w:rPr>
+          <w:rFonts w:ascii="Times New Roman" w:hAnsi="Times New Roman" w:cs="Times New Roman"/>
+          <w:b/>
+          <w:bCs/>
+          <w:i/>
+          <w:iCs/>
+          <w:color w:val="000000" w:themeColor="text1"/>
+          <w:sz w:val="20"/>
+          <w:szCs w:val="20"/>
+        </w:rPr>
+        <w:t xml:space="preserve">It can </w:t>
+      </w:r>
+      <w:r>
+        <w:rPr>
+          <w:rFonts w:ascii="Times New Roman" w:hAnsi="Times New Roman" w:cs="Times New Roman"/>
+          <w:b/>
+          <w:bCs/>
+          <w:i/>
+          <w:iCs/>
+          <w:color w:val="000000" w:themeColor="text1"/>
+          <w:sz w:val="20"/>
+          <w:szCs w:val="20"/>
+        </w:rPr>
+        <w:t xml:space="preserve">also </w:t>
+      </w:r>
+      <w:r>
+        <w:rPr>
+          <w:rFonts w:ascii="Times New Roman" w:hAnsi="Times New Roman" w:cs="Times New Roman"/>
+          <w:b/>
+          <w:bCs/>
+          <w:i/>
+          <w:iCs/>
+          <w:color w:val="000000" w:themeColor="text1"/>
+          <w:sz w:val="20"/>
+          <w:szCs w:val="20"/>
+        </w:rPr>
+        <w:t>be merged with other models and algorithms for more veracity to the insights produced</w:t>
+      </w:r>
+      <w:r>
+        <w:rPr>
+          <w:rFonts w:ascii="Times New Roman" w:hAnsi="Times New Roman" w:cs="Times New Roman"/>
+          <w:b/>
+          <w:bCs/>
+          <w:i/>
+          <w:iCs/>
+          <w:color w:val="000000" w:themeColor="text1"/>
+          <w:sz w:val="20"/>
+          <w:szCs w:val="20"/>
+        </w:rPr>
+        <w:t>.</w:t>
+      </w:r>
+      <w:r>
+        <w:rPr>
+          <w:rFonts w:ascii="Times New Roman" w:hAnsi="Times New Roman" w:cs="Times New Roman"/>
+          <w:b/>
+          <w:bCs/>
+          <w:i/>
+          <w:iCs/>
+          <w:sz w:val="20"/>
+          <w:szCs w:val="20"/>
+        </w:rPr>
+        <w:t xml:space="preserve"> </w:t>
+      </w:r>
+      <w:r>
+        <w:rPr>
+          <w:rFonts w:ascii="Times New Roman" w:hAnsi="Times New Roman" w:cs="Times New Roman"/>
+          <w:b/>
+          <w:bCs/>
+          <w:i/>
+          <w:iCs/>
+          <w:sz w:val="20"/>
+          <w:szCs w:val="20"/>
+        </w:rPr>
+        <w:t xml:space="preserve">The </w:t>
+      </w:r>
+      <w:r>
+        <w:rPr>
+          <w:rFonts w:ascii="Times New Roman" w:hAnsi="Times New Roman" w:cs="Times New Roman"/>
+          <w:b/>
+          <w:bCs/>
+          <w:i/>
+          <w:iCs/>
+          <w:sz w:val="20"/>
+          <w:szCs w:val="20"/>
+        </w:rPr>
+        <w:t xml:space="preserve">following review </w:t>
+      </w:r>
+      <w:r>
+        <w:rPr>
+          <w:rFonts w:ascii="Times New Roman" w:hAnsi="Times New Roman" w:cs="Times New Roman"/>
+          <w:b/>
+          <w:bCs/>
+          <w:i/>
+          <w:iCs/>
+          <w:sz w:val="20"/>
+          <w:szCs w:val="20"/>
+        </w:rPr>
+        <w:t xml:space="preserve">paper consists of an array of </w:t>
+      </w:r>
+      <w:r>
+        <w:rPr>
+          <w:rFonts w:ascii="Times New Roman" w:hAnsi="Times New Roman" w:cs="Times New Roman"/>
+          <w:b/>
+          <w:bCs/>
+          <w:i/>
+          <w:iCs/>
+          <w:sz w:val="20"/>
+          <w:szCs w:val="20"/>
+        </w:rPr>
+        <w:t>algorithms</w:t>
+      </w:r>
+      <w:r>
+        <w:rPr>
+          <w:rFonts w:ascii="Times New Roman" w:hAnsi="Times New Roman" w:cs="Times New Roman"/>
+          <w:b/>
+          <w:bCs/>
+          <w:i/>
+          <w:iCs/>
+          <w:sz w:val="20"/>
+          <w:szCs w:val="20"/>
+        </w:rPr>
+        <w:t xml:space="preserve"> </w:t>
+      </w:r>
+      <w:r>
+        <w:rPr>
+          <w:rFonts w:ascii="Times New Roman" w:hAnsi="Times New Roman" w:cs="Times New Roman"/>
+          <w:b/>
+          <w:bCs/>
+          <w:i/>
+          <w:iCs/>
+          <w:sz w:val="20"/>
+          <w:szCs w:val="20"/>
+        </w:rPr>
+        <w:t>generally used in time series analysis</w:t>
+      </w:r>
+      <w:r>
+        <w:rPr>
+          <w:rFonts w:ascii="Times New Roman" w:hAnsi="Times New Roman" w:cs="Times New Roman"/>
+          <w:b/>
+          <w:bCs/>
+          <w:i/>
+          <w:iCs/>
+          <w:sz w:val="20"/>
+          <w:szCs w:val="20"/>
+        </w:rPr>
+        <w:t xml:space="preserve"> </w:t>
+      </w:r>
+      <w:r>
+        <w:rPr>
+          <w:rFonts w:ascii="Times New Roman" w:hAnsi="Times New Roman" w:cs="Times New Roman"/>
+          <w:b/>
+          <w:bCs/>
+          <w:i/>
+          <w:iCs/>
+          <w:color w:val="000000" w:themeColor="text1"/>
+          <w:sz w:val="20"/>
+          <w:szCs w:val="20"/>
+        </w:rPr>
+        <w:t>and an elaboration on</w:t>
+      </w:r>
+      <w:r>
+        <w:rPr>
+          <w:rFonts w:ascii="Times New Roman" w:hAnsi="Times New Roman" w:cs="Times New Roman"/>
+          <w:b/>
+          <w:bCs/>
+          <w:i/>
+          <w:iCs/>
+          <w:color w:val="000000" w:themeColor="text1"/>
+          <w:sz w:val="20"/>
+          <w:szCs w:val="20"/>
+        </w:rPr>
+        <w:t xml:space="preserve"> how </w:t>
+      </w:r>
+      <w:r>
+        <w:rPr>
+          <w:rFonts w:ascii="Times New Roman" w:hAnsi="Times New Roman" w:cs="Times New Roman"/>
+          <w:b/>
+          <w:bCs/>
+          <w:i/>
+          <w:iCs/>
+          <w:sz w:val="20"/>
+          <w:szCs w:val="20"/>
+        </w:rPr>
+        <w:t xml:space="preserve">different parameters can help gain </w:t>
+      </w:r>
+      <w:r>
+        <w:rPr>
+          <w:rFonts w:ascii="Times New Roman" w:hAnsi="Times New Roman" w:cs="Times New Roman"/>
+          <w:b/>
+          <w:bCs/>
+          <w:i/>
+          <w:iCs/>
+          <w:sz w:val="20"/>
+          <w:szCs w:val="20"/>
+        </w:rPr>
+        <w:t>better intuition</w:t>
+      </w:r>
+      <w:r>
+        <w:rPr>
+          <w:rFonts w:ascii="Times New Roman" w:hAnsi="Times New Roman" w:cs="Times New Roman"/>
+          <w:b/>
+          <w:bCs/>
+          <w:i/>
+          <w:iCs/>
+          <w:sz w:val="20"/>
+          <w:szCs w:val="20"/>
+        </w:rPr>
+        <w:t xml:space="preserve"> using ARIMA model for the aforementioned </w:t>
+      </w:r>
+      <w:r>
+        <w:rPr>
+          <w:rFonts w:ascii="Times New Roman" w:hAnsi="Times New Roman" w:cs="Times New Roman"/>
+          <w:b/>
+          <w:bCs/>
+          <w:i/>
+          <w:iCs/>
+          <w:color w:val="000000" w:themeColor="text1"/>
+          <w:sz w:val="20"/>
+          <w:szCs w:val="20"/>
+        </w:rPr>
+        <w:t>characteristics</w:t>
+      </w:r>
+      <w:r>
+        <w:rPr>
+          <w:rFonts w:ascii="Times New Roman" w:hAnsi="Times New Roman" w:cs="Times New Roman"/>
+          <w:b/>
+          <w:bCs/>
+          <w:i/>
+          <w:iCs/>
+          <w:color w:val="000000" w:themeColor="text1"/>
+          <w:sz w:val="20"/>
+          <w:szCs w:val="20"/>
+        </w:rPr>
+        <w:t xml:space="preserve"> of datasets</w:t>
+      </w:r>
+      <w:r>
+        <w:rPr>
+          <w:rFonts w:ascii="Times New Roman" w:hAnsi="Times New Roman" w:cs="Times New Roman"/>
+          <w:b/>
+          <w:bCs/>
+          <w:i/>
+          <w:iCs/>
+          <w:sz w:val="20"/>
+          <w:szCs w:val="20"/>
+        </w:rPr>
+        <w:t>.</w:t>
+      </w:r>
+      <w:r>
+        <w:rPr>
+          <w:rFonts w:ascii="Times New Roman" w:hAnsi="Times New Roman" w:cs="Times New Roman"/>
+          <w:b/>
+          <w:bCs/>
+          <w:i/>
+          <w:iCs/>
+          <w:sz w:val="20"/>
+          <w:szCs w:val="20"/>
+        </w:rPr>
+        <w:t xml:space="preserve"> </w:t>
       </w:r>
     </w:p>
     <w:p>
@@ -463,7 +1030,6 @@
         <w:pStyle w:val="NormalWeb"/>
         <w:shd w:val="clear" w:color="auto" w:fill="FCFCFC"/>
         <w:spacing w:before="0" w:beforeAutospacing="0" w:after="0" w:afterAutospacing="0"/>
-        <w:ind w:firstLine="180"/>
         <w:jc w:val="both"/>
         <w:rPr>
           <w:b/>
@@ -596,7 +1162,7 @@
         </w:rPr>
         <w:t>[</w:t>
       </w:r>
-      <w:hyperlink r:id="rId10" w:history="1">
+      <w:hyperlink r:id="rId12" w:history="1">
         <w:r>
           <w:rPr>
             <w:rStyle w:val="Hyperlink"/>
@@ -776,7 +1342,16 @@
           <w:sz w:val="20"/>
           <w:szCs w:val="20"/>
         </w:rPr>
-        <w:t>criteria’s and how it can be used to predict future values on the basis of small or large amount of historical data</w:t>
+        <w:t xml:space="preserve">criteria’s and how it can be used to predict future values on the </w:t>
+      </w:r>
+      <w:r>
+        <w:rPr>
+          <w:rFonts w:ascii="Times New Roman" w:hAnsi="Times New Roman" w:cs="Times New Roman"/>
+          <w:color w:val="000000" w:themeColor="text1"/>
+          <w:sz w:val="20"/>
+          <w:szCs w:val="20"/>
+        </w:rPr>
+        <w:t>basis of small or large amount of historical data</w:t>
       </w:r>
       <w:r>
         <w:rPr>
@@ -830,16 +1405,7 @@
           <w:sz w:val="20"/>
           <w:szCs w:val="20"/>
         </w:rPr>
-        <w:t xml:space="preserve"> between the usage of ARIMA </w:t>
-      </w:r>
-      <w:r>
-        <w:rPr>
-          <w:rFonts w:ascii="Times New Roman" w:hAnsi="Times New Roman" w:cs="Times New Roman"/>
-          <w:color w:val="000000" w:themeColor="text1"/>
-          <w:sz w:val="20"/>
-          <w:szCs w:val="20"/>
-        </w:rPr>
-        <w:t>model in banking stock market data to predict 200 observations and in demand analysis in food industry to provide the backing support for the robustness of the applications of ARIMA model in the field of predicting future time series values.</w:t>
+        <w:t xml:space="preserve"> between the usage of ARIMA model in banking stock market data to predict 200 observations and in demand analysis in food industry to provide the backing support for the robustness of the applications of ARIMA model in the field of predicting future time series values.</w:t>
       </w:r>
     </w:p>
     <w:p>
@@ -1029,7 +1595,7 @@
           <w:sz w:val="20"/>
           <w:szCs w:val="20"/>
         </w:rPr>
-        <w:t xml:space="preserve">Artificial Neural Networks (ANN), commonly simply called Neural Networks (NN), are computer systems that are inspired by the biological neural networks that make up the brains of animals.  An ANN is based on a collection of connected units or nodes called artificial neurons that loosely model the neurons in a biological brain. Each connection, like synapses in a biological brain, can carry a signal to other neurons. receives a signal, processes it and can signal neurons connected to it. The "signal" in a connection is a real number, and the output of each neuron is calculated by a nonlinear function of the sum of its inputs. The connections are called edges. Neurons and edges generally have a weight that adapts as learning progresses. The weighting increases or decreases the signal strength of a connection. Neurons can have a threshold so that a signal is only sent when the added signal exceeds that threshold. are added in layers. Different layers can perform different transformations on their inputs. Signals </w:t>
+        <w:t xml:space="preserve">Artificial Neural Networks (ANN), commonly simply called Neural Networks (NN), are computer systems that are inspired by the biological neural networks that make up the brains of animals.  An ANN is based on a collection of connected units or nodes called artificial neurons that loosely model the neurons in a biological brain. Each connection, like synapses in a biological brain, can carry a signal to other neurons. receives a signal, processes it and can signal neurons connected to it. The "signal" in a connection is a real number, and the output of each neuron is calculated by a nonlinear function of the sum of its inputs. The connections are called edges. Neurons and edges generally have a weight that adapts as learning progresses. The weighting increases or decreases </w:t>
       </w:r>
       <w:r>
         <w:rPr>
@@ -1039,7 +1605,7 @@
           <w:szCs w:val="20"/>
         </w:rPr>
         <w:lastRenderedPageBreak/>
-        <w:t>travel from the first layer (the input layer) to the last layer (the output layer), possibly after traversing the layers several times.</w:t>
+        <w:t>the signal strength of a connection. Neurons can have a threshold so that a signal is only sent when the added signal exceeds that threshold. are added in layers. Different layers can perform different transformations on their inputs. Signals travel from the first layer (the input layer) to the last layer (the output layer), possibly after traversing the layers several times.</w:t>
       </w:r>
     </w:p>
     <w:p>
@@ -1177,6 +1743,20 @@
         <w:jc w:val="both"/>
         <w:rPr>
           <w:rFonts w:ascii="Times New Roman" w:hAnsi="Times New Roman" w:cs="Times New Roman"/>
+          <w:color w:val="000000" w:themeColor="text1"/>
+          <w:sz w:val="20"/>
+          <w:szCs w:val="20"/>
+        </w:rPr>
+      </w:pPr>
+    </w:p>
+    <w:p>
+      <w:pPr>
+        <w:spacing w:after="0" w:afterAutospacing="0"/>
+        <w:jc w:val="both"/>
+        <w:rPr>
+          <w:rFonts w:ascii="Times New Roman" w:eastAsia="Times New Roman" w:hAnsi="Times New Roman" w:cs="Times New Roman"/>
+          <w:b/>
+          <w:bCs/>
           <w:color w:val="000000" w:themeColor="text1"/>
           <w:sz w:val="20"/>
           <w:szCs w:val="20"/>
@@ -1193,18 +1773,18 @@
         <mc:AlternateContent>
           <mc:Choice Requires="wps">
             <w:drawing>
-              <wp:anchor distT="0" distB="0" distL="114300" distR="114300" simplePos="0" relativeHeight="251671552" behindDoc="0" locked="0" layoutInCell="1" allowOverlap="1" wp14:anchorId="18D46AAA" wp14:editId="26AFFF57">
+              <wp:anchor distT="0" distB="0" distL="114300" distR="114300" simplePos="0" relativeHeight="251730944" behindDoc="0" locked="0" layoutInCell="1" allowOverlap="1" wp14:anchorId="3C5187BE" wp14:editId="40F76F98">
                 <wp:simplePos x="0" y="0"/>
                 <wp:positionH relativeFrom="column">
-                  <wp:posOffset>1372732</wp:posOffset>
+                  <wp:posOffset>1350335</wp:posOffset>
                 </wp:positionH>
                 <wp:positionV relativeFrom="paragraph">
-                  <wp:posOffset>157394</wp:posOffset>
+                  <wp:posOffset>5316</wp:posOffset>
                 </wp:positionV>
-                <wp:extent cx="389890" cy="389890"/>
+                <wp:extent cx="390473" cy="390473"/>
                 <wp:effectExtent l="0" t="0" r="10160" b="10160"/>
                 <wp:wrapNone/>
-                <wp:docPr id="9" name="Oval 9"/>
+                <wp:docPr id="8" name="Oval 8"/>
                 <wp:cNvGraphicFramePr/>
                 <a:graphic xmlns:a="http://schemas.openxmlformats.org/drawingml/2006/main">
                   <a:graphicData uri="http://schemas.microsoft.com/office/word/2010/wordprocessingShape">
@@ -1213,7 +1793,7 @@
                       <wps:spPr>
                         <a:xfrm>
                           <a:off x="0" y="0"/>
-                          <a:ext cx="389890" cy="389890"/>
+                          <a:ext cx="390473" cy="390473"/>
                         </a:xfrm>
                         <a:prstGeom prst="ellipse">
                           <a:avLst/>
@@ -1252,27 +1832,90 @@
           </mc:Choice>
           <mc:Fallback>
             <w:pict>
-              <v:oval w14:anchorId="03861D5D" id="Oval 9" o:spid="_x0000_s1026" style="position:absolute;margin-left:108.1pt;margin-top:12.4pt;width:30.7pt;height:30.7pt;z-index:251671552;visibility:visible;mso-wrap-style:square;mso-width-percent:0;mso-wrap-distance-left:9pt;mso-wrap-distance-top:0;mso-wrap-distance-right:9pt;mso-wrap-distance-bottom:0;mso-position-horizontal:absolute;mso-position-horizontal-relative:text;mso-position-vertical:absolute;mso-position-vertical-relative:text;mso-width-percent:0;mso-width-relative:margin;v-text-anchor:middle" o:gfxdata="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" fillcolor="#4472c4 [3204]" strokecolor="#1f3763 [1604]" strokeweight="1pt">
+              <v:oval w14:anchorId="23DF1A0D" id="Oval 8" o:spid="_x0000_s1026" style="position:absolute;margin-left:106.35pt;margin-top:.4pt;width:30.75pt;height:30.75pt;z-index:251730944;visibility:visible;mso-wrap-style:square;mso-width-percent:0;mso-wrap-distance-left:9pt;mso-wrap-distance-top:0;mso-wrap-distance-right:9pt;mso-wrap-distance-bottom:0;mso-position-horizontal:absolute;mso-position-horizontal-relative:text;mso-position-vertical:absolute;mso-position-vertical-relative:text;mso-width-percent:0;mso-width-relative:margin;v-text-anchor:middle" o:gfxdata="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" fillcolor="#4472c4 [3204]" strokecolor="#1f3763 [1604]" strokeweight="1pt">
                 <v:stroke joinstyle="miter"/>
               </v:oval>
             </w:pict>
           </mc:Fallback>
         </mc:AlternateContent>
       </w:r>
-    </w:p>
-    <w:p>
-      <w:pPr>
-        <w:spacing w:after="0" w:afterAutospacing="0"/>
-        <w:jc w:val="both"/>
-        <w:rPr>
-          <w:rFonts w:ascii="Times New Roman" w:eastAsia="Times New Roman" w:hAnsi="Times New Roman" w:cs="Times New Roman"/>
-          <w:b/>
-          <w:bCs/>
-          <w:color w:val="000000" w:themeColor="text1"/>
-          <w:sz w:val="20"/>
-          <w:szCs w:val="20"/>
-        </w:rPr>
-      </w:pPr>
+      <w:r>
+        <w:rPr>
+          <w:rFonts w:ascii="Times New Roman" w:hAnsi="Times New Roman" w:cs="Times New Roman"/>
+          <w:noProof/>
+          <w:color w:val="000000" w:themeColor="text1"/>
+          <w:sz w:val="20"/>
+          <w:szCs w:val="20"/>
+        </w:rPr>
+        <mc:AlternateContent>
+          <mc:Choice Requires="wps">
+            <w:drawing>
+              <wp:anchor distT="0" distB="0" distL="114300" distR="114300" simplePos="0" relativeHeight="251732992" behindDoc="0" locked="0" layoutInCell="1" allowOverlap="1" wp14:anchorId="762BE1F3" wp14:editId="481B6EF0">
+                <wp:simplePos x="0" y="0"/>
+                <wp:positionH relativeFrom="column">
+                  <wp:posOffset>1349508</wp:posOffset>
+                </wp:positionH>
+                <wp:positionV relativeFrom="paragraph">
+                  <wp:posOffset>795035</wp:posOffset>
+                </wp:positionV>
+                <wp:extent cx="390473" cy="390473"/>
+                <wp:effectExtent l="0" t="0" r="10160" b="10160"/>
+                <wp:wrapNone/>
+                <wp:docPr id="28" name="Oval 28"/>
+                <wp:cNvGraphicFramePr/>
+                <a:graphic xmlns:a="http://schemas.openxmlformats.org/drawingml/2006/main">
+                  <a:graphicData uri="http://schemas.microsoft.com/office/word/2010/wordprocessingShape">
+                    <wps:wsp>
+                      <wps:cNvSpPr/>
+                      <wps:spPr>
+                        <a:xfrm>
+                          <a:off x="0" y="0"/>
+                          <a:ext cx="390473" cy="390473"/>
+                        </a:xfrm>
+                        <a:prstGeom prst="ellipse">
+                          <a:avLst/>
+                        </a:prstGeom>
+                      </wps:spPr>
+                      <wps:style>
+                        <a:lnRef idx="2">
+                          <a:schemeClr val="accent1">
+                            <a:shade val="50000"/>
+                          </a:schemeClr>
+                        </a:lnRef>
+                        <a:fillRef idx="1">
+                          <a:schemeClr val="accent1"/>
+                        </a:fillRef>
+                        <a:effectRef idx="0">
+                          <a:schemeClr val="accent1"/>
+                        </a:effectRef>
+                        <a:fontRef idx="minor">
+                          <a:schemeClr val="lt1"/>
+                        </a:fontRef>
+                      </wps:style>
+                      <wps:bodyPr rot="0" spcFirstLastPara="0" vertOverflow="overflow" horzOverflow="overflow" vert="horz" wrap="square" lIns="91440" tIns="45720" rIns="91440" bIns="45720" numCol="1" spcCol="0" rtlCol="0" fromWordArt="0" anchor="ctr" anchorCtr="0" forceAA="0" compatLnSpc="1">
+                        <a:prstTxWarp prst="textNoShape">
+                          <a:avLst/>
+                        </a:prstTxWarp>
+                        <a:noAutofit/>
+                      </wps:bodyPr>
+                    </wps:wsp>
+                  </a:graphicData>
+                </a:graphic>
+                <wp14:sizeRelH relativeFrom="margin">
+                  <wp14:pctWidth>0</wp14:pctWidth>
+                </wp14:sizeRelH>
+              </wp:anchor>
+            </w:drawing>
+          </mc:Choice>
+          <mc:Fallback>
+            <w:pict>
+              <v:oval w14:anchorId="15275B08" id="Oval 28" o:spid="_x0000_s1026" style="position:absolute;margin-left:106.25pt;margin-top:62.6pt;width:30.75pt;height:30.75pt;z-index:251732992;visibility:visible;mso-wrap-style:square;mso-width-percent:0;mso-wrap-distance-left:9pt;mso-wrap-distance-top:0;mso-wrap-distance-right:9pt;mso-wrap-distance-bottom:0;mso-position-horizontal:absolute;mso-position-horizontal-relative:text;mso-position-vertical:absolute;mso-position-vertical-relative:text;mso-width-percent:0;mso-width-relative:margin;v-text-anchor:middle" o:gfxdata="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" fillcolor="#4472c4 [3204]" strokecolor="#1f3763 [1604]" strokeweight="1pt">
+                <v:stroke joinstyle="miter"/>
+              </v:oval>
+            </w:pict>
+          </mc:Fallback>
+        </mc:AlternateContent>
+      </w:r>
       <w:r>
         <w:rPr>
           <w:rFonts w:ascii="Times New Roman" w:hAnsi="Times New Roman" w:cs="Times New Roman"/>
@@ -2806,84 +3449,7 @@
         <mc:AlternateContent>
           <mc:Choice Requires="wps">
             <w:drawing>
-              <wp:anchor distT="0" distB="0" distL="114300" distR="114300" simplePos="0" relativeHeight="251669504" behindDoc="0" locked="0" layoutInCell="1" allowOverlap="1" wp14:anchorId="011B8960" wp14:editId="559700D5">
-                <wp:simplePos x="0" y="0"/>
-                <wp:positionH relativeFrom="column">
-                  <wp:posOffset>1362659</wp:posOffset>
-                </wp:positionH>
-                <wp:positionV relativeFrom="paragraph">
-                  <wp:posOffset>801233</wp:posOffset>
-                </wp:positionV>
-                <wp:extent cx="390473" cy="390473"/>
-                <wp:effectExtent l="0" t="0" r="10160" b="10160"/>
-                <wp:wrapNone/>
-                <wp:docPr id="8" name="Oval 8"/>
-                <wp:cNvGraphicFramePr/>
-                <a:graphic xmlns:a="http://schemas.openxmlformats.org/drawingml/2006/main">
-                  <a:graphicData uri="http://schemas.microsoft.com/office/word/2010/wordprocessingShape">
-                    <wps:wsp>
-                      <wps:cNvSpPr/>
-                      <wps:spPr>
-                        <a:xfrm>
-                          <a:off x="0" y="0"/>
-                          <a:ext cx="390473" cy="390473"/>
-                        </a:xfrm>
-                        <a:prstGeom prst="ellipse">
-                          <a:avLst/>
-                        </a:prstGeom>
-                      </wps:spPr>
-                      <wps:style>
-                        <a:lnRef idx="2">
-                          <a:schemeClr val="accent1">
-                            <a:shade val="50000"/>
-                          </a:schemeClr>
-                        </a:lnRef>
-                        <a:fillRef idx="1">
-                          <a:schemeClr val="accent1"/>
-                        </a:fillRef>
-                        <a:effectRef idx="0">
-                          <a:schemeClr val="accent1"/>
-                        </a:effectRef>
-                        <a:fontRef idx="minor">
-                          <a:schemeClr val="lt1"/>
-                        </a:fontRef>
-                      </wps:style>
-                      <wps:bodyPr rot="0" spcFirstLastPara="0" vertOverflow="overflow" horzOverflow="overflow" vert="horz" wrap="square" lIns="91440" tIns="45720" rIns="91440" bIns="45720" numCol="1" spcCol="0" rtlCol="0" fromWordArt="0" anchor="ctr" anchorCtr="0" forceAA="0" compatLnSpc="1">
-                        <a:prstTxWarp prst="textNoShape">
-                          <a:avLst/>
-                        </a:prstTxWarp>
-                        <a:noAutofit/>
-                      </wps:bodyPr>
-                    </wps:wsp>
-                  </a:graphicData>
-                </a:graphic>
-                <wp14:sizeRelH relativeFrom="margin">
-                  <wp14:pctWidth>0</wp14:pctWidth>
-                </wp14:sizeRelH>
-              </wp:anchor>
-            </w:drawing>
-          </mc:Choice>
-          <mc:Fallback>
-            <w:pict>
-              <v:oval w14:anchorId="3426279D" id="Oval 8" o:spid="_x0000_s1026" style="position:absolute;margin-left:107.3pt;margin-top:63.1pt;width:30.75pt;height:30.75pt;z-index:251669504;visibility:visible;mso-wrap-style:square;mso-width-percent:0;mso-wrap-distance-left:9pt;mso-wrap-distance-top:0;mso-wrap-distance-right:9pt;mso-wrap-distance-bottom:0;mso-position-horizontal:absolute;mso-position-horizontal-relative:text;mso-position-vertical:absolute;mso-position-vertical-relative:text;mso-width-percent:0;mso-width-relative:margin;v-text-anchor:middle" o:gfxdata="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" fillcolor="#4472c4 [3204]" strokecolor="#1f3763 [1604]" strokeweight="1pt">
-                <v:stroke joinstyle="miter"/>
-              </v:oval>
-            </w:pict>
-          </mc:Fallback>
-        </mc:AlternateContent>
-      </w:r>
-      <w:r>
-        <w:rPr>
-          <w:rFonts w:ascii="Times New Roman" w:hAnsi="Times New Roman" w:cs="Times New Roman"/>
-          <w:noProof/>
-          <w:color w:val="000000" w:themeColor="text1"/>
-          <w:sz w:val="20"/>
-          <w:szCs w:val="20"/>
-        </w:rPr>
-        <mc:AlternateContent>
-          <mc:Choice Requires="wps">
-            <w:drawing>
-              <wp:anchor distT="0" distB="0" distL="114300" distR="114300" simplePos="0" relativeHeight="251673600" behindDoc="0" locked="0" layoutInCell="1" allowOverlap="1" wp14:anchorId="59ADB4C5" wp14:editId="4E6361DC">
+              <wp:anchor distT="0" distB="0" distL="114300" distR="114300" simplePos="0" relativeHeight="251673600" behindDoc="0" locked="0" layoutInCell="1" allowOverlap="1" wp14:anchorId="59ADB4C5" wp14:editId="019D0F86">
                 <wp:simplePos x="0" y="0"/>
                 <wp:positionH relativeFrom="column">
                   <wp:posOffset>2658487</wp:posOffset>
@@ -2942,7 +3508,7 @@
           </mc:Choice>
           <mc:Fallback>
             <w:pict>
-              <v:oval w14:anchorId="207B72DC" id="Oval 10" o:spid="_x0000_s1026" style="position:absolute;margin-left:209.35pt;margin-top:95.75pt;width:30.75pt;height:30.75pt;z-index:251673600;visibility:visible;mso-wrap-style:square;mso-width-percent:0;mso-wrap-distance-left:9pt;mso-wrap-distance-top:0;mso-wrap-distance-right:9pt;mso-wrap-distance-bottom:0;mso-position-horizontal:absolute;mso-position-horizontal-relative:text;mso-position-vertical:absolute;mso-position-vertical-relative:text;mso-width-percent:0;mso-width-relative:margin;v-text-anchor:middle" o:gfxdata="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" fillcolor="#4472c4 [3204]" strokecolor="#1f3763 [1604]" strokeweight="1pt">
+              <v:oval w14:anchorId="15EF0F16" id="Oval 10" o:spid="_x0000_s1026" style="position:absolute;margin-left:209.35pt;margin-top:95.75pt;width:30.75pt;height:30.75pt;z-index:251673600;visibility:visible;mso-wrap-style:square;mso-width-percent:0;mso-wrap-distance-left:9pt;mso-wrap-distance-top:0;mso-wrap-distance-right:9pt;mso-wrap-distance-bottom:0;mso-position-horizontal:absolute;mso-position-horizontal-relative:text;mso-position-vertical:absolute;mso-position-vertical-relative:text;mso-width-percent:0;mso-width-relative:margin;v-text-anchor:middle" o:gfxdata="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" fillcolor="#4472c4 [3204]" strokecolor="#1f3763 [1604]" strokeweight="1pt">
                 <v:stroke joinstyle="miter"/>
               </v:oval>
             </w:pict>
@@ -3052,7 +3618,7 @@
                     </pic:cNvPicPr>
                   </pic:nvPicPr>
                   <pic:blipFill>
-                    <a:blip r:embed="rId11">
+                    <a:blip r:embed="rId13">
                       <a:extLst>
                         <a:ext uri="{28A0092B-C50C-407E-A947-70E740481C1C}">
                           <a14:useLocalDpi xmlns:a14="http://schemas.microsoft.com/office/drawing/2010/main" val="0"/>
@@ -3570,7 +4136,7 @@
         </w:rPr>
         <w:t>referred to as gated state or gated memory, and are part of </w:t>
       </w:r>
-      <w:hyperlink r:id="rId12" w:tooltip="Long short-term memory" w:history="1">
+      <w:hyperlink r:id="rId14" w:tooltip="Long short-term memory" w:history="1">
         <w:r>
           <w:rPr>
             <w:rStyle w:val="Hyperlink"/>
@@ -3594,7 +4160,7 @@
         </w:rPr>
         <w:t> networks (LSTMs) and </w:t>
       </w:r>
-      <w:hyperlink r:id="rId13" w:tooltip="Gated recurrent unit" w:history="1">
+      <w:hyperlink r:id="rId15" w:tooltip="Gated recurrent unit" w:history="1">
         <w:r>
           <w:rPr>
             <w:rStyle w:val="Hyperlink"/>
@@ -3703,7 +4269,17 @@
           <w:sz w:val="20"/>
           <w:szCs w:val="20"/>
         </w:rPr>
-        <w:t>Units are enforced to learn very long sequences. This is a more general version of the gated recurrent system. LSTM is more benign than other deep learning methods like RNN or traditional feed forward because LSTMs tackle the evanescent gradient issue. Unlike contemporary model for prediction which uses feed forward neural systems, LSTM uses input associations i.e. Not only does the procedure focus on closing day value for stock market data but also all the data points arrangements throughout the day. Which requires a model which incorporates cross-approval which is achieved by training of the model using the pre-partitioned information. The motivation of tuning the trends of stock, is to explicitly amend the calculation so that it can educate to feature data and calibrate itself.</w:t>
+        <w:t xml:space="preserve">Units are enforced to learn very long sequences. This is a more general version of the gated recurrent system. LSTM is more benign than other deep learning methods like RNN or traditional feed forward because LSTMs tackle the evanescent gradient issue. Unlike contemporary model for prediction which uses feed forward neural systems, LSTM uses input associations i.e. Not only does the procedure focus on closing day value for stock market data but also all the data points arrangements throughout the day. Which requires a model which incorporates cross-approval which is achieved by training of the model using the pre-partitioned information. </w:t>
+      </w:r>
+      <w:r>
+        <w:rPr>
+          <w:rFonts w:ascii="Times New Roman" w:hAnsi="Times New Roman" w:cs="Times New Roman"/>
+          <w:color w:val="000000" w:themeColor="text1"/>
+          <w:sz w:val="20"/>
+          <w:szCs w:val="20"/>
+        </w:rPr>
+        <w:lastRenderedPageBreak/>
+        <w:t>The motivation of tuning the trends of stock, is to explicitly amend the calculation so that it can educate to feature data and calibrate itself.</w:t>
       </w:r>
     </w:p>
     <w:p>
@@ -3736,7 +4312,6 @@
           <w:sz w:val="20"/>
           <w:szCs w:val="20"/>
         </w:rPr>
-        <w:lastRenderedPageBreak/>
         <w:t>The LSTM module is composed of a cell, a data door, a front door and a door with a view. The cell collects values over arbitrary time intervals, and the three inputs manipulate the development of records inside and out of the cell. Thus, the predominant benefit of the LSTM is each LSTM unit collects statistics for both, an extended or quick period of time (ergo the name) without explicitly using the activation function inside the recurrent components. This lets in LSTMs to take care of the evaporating slope issue – as the value positioned away withinside the reminiscence cell isn't always iteratively adjusted; the inclination does not disappear while it is modelled by the LSTM model.  The paper suggests that the algorithm is able to prove the with minimum loss rate of 0.0024 and if the epoch batch rates are increased then training will be more efficient.</w:t>
       </w:r>
       <w:r>
@@ -3810,6 +4385,79 @@
           <w:szCs w:val="20"/>
         </w:rPr>
       </w:pPr>
+      <w:r>
+        <w:rPr>
+          <w:rFonts w:ascii="Times New Roman" w:hAnsi="Times New Roman" w:cs="Times New Roman"/>
+          <w:noProof/>
+          <w:color w:val="000000" w:themeColor="text1"/>
+          <w:sz w:val="20"/>
+          <w:szCs w:val="20"/>
+        </w:rPr>
+        <mc:AlternateContent>
+          <mc:Choice Requires="wps">
+            <w:drawing>
+              <wp:anchor distT="0" distB="0" distL="114300" distR="114300" simplePos="0" relativeHeight="251706368" behindDoc="0" locked="0" layoutInCell="1" allowOverlap="1" wp14:anchorId="46E05BE2" wp14:editId="7A33FA16">
+                <wp:simplePos x="0" y="0"/>
+                <wp:positionH relativeFrom="column">
+                  <wp:posOffset>207010</wp:posOffset>
+                </wp:positionH>
+                <wp:positionV relativeFrom="paragraph">
+                  <wp:posOffset>176530</wp:posOffset>
+                </wp:positionV>
+                <wp:extent cx="765018" cy="470780"/>
+                <wp:effectExtent l="0" t="0" r="16510" b="24765"/>
+                <wp:wrapNone/>
+                <wp:docPr id="27" name="Rectangle: Rounded Corners 27"/>
+                <wp:cNvGraphicFramePr/>
+                <a:graphic xmlns:a="http://schemas.openxmlformats.org/drawingml/2006/main">
+                  <a:graphicData uri="http://schemas.microsoft.com/office/word/2010/wordprocessingShape">
+                    <wps:wsp>
+                      <wps:cNvSpPr/>
+                      <wps:spPr>
+                        <a:xfrm>
+                          <a:off x="0" y="0"/>
+                          <a:ext cx="765018" cy="470780"/>
+                        </a:xfrm>
+                        <a:prstGeom prst="roundRect">
+                          <a:avLst/>
+                        </a:prstGeom>
+                        <a:ln/>
+                      </wps:spPr>
+                      <wps:style>
+                        <a:lnRef idx="2">
+                          <a:schemeClr val="dk1"/>
+                        </a:lnRef>
+                        <a:fillRef idx="1">
+                          <a:schemeClr val="lt1"/>
+                        </a:fillRef>
+                        <a:effectRef idx="0">
+                          <a:schemeClr val="dk1"/>
+                        </a:effectRef>
+                        <a:fontRef idx="minor">
+                          <a:schemeClr val="dk1"/>
+                        </a:fontRef>
+                      </wps:style>
+                      <wps:bodyPr rot="0" spcFirstLastPara="0" vertOverflow="overflow" horzOverflow="overflow" vert="horz" wrap="square" lIns="91440" tIns="45720" rIns="91440" bIns="45720" numCol="1" spcCol="0" rtlCol="0" fromWordArt="0" anchor="ctr" anchorCtr="0" forceAA="0" compatLnSpc="1">
+                        <a:prstTxWarp prst="textNoShape">
+                          <a:avLst/>
+                        </a:prstTxWarp>
+                        <a:noAutofit/>
+                      </wps:bodyPr>
+                    </wps:wsp>
+                  </a:graphicData>
+                </a:graphic>
+              </wp:anchor>
+            </w:drawing>
+          </mc:Choice>
+          <mc:Fallback>
+            <w:pict>
+              <v:roundrect w14:anchorId="0B648F31" id="Rectangle: Rounded Corners 27" o:spid="_x0000_s1026" style="position:absolute;margin-left:16.3pt;margin-top:13.9pt;width:60.25pt;height:37.05pt;z-index:251706368;visibility:visible;mso-wrap-style:square;mso-wrap-distance-left:9pt;mso-wrap-distance-top:0;mso-wrap-distance-right:9pt;mso-wrap-distance-bottom:0;mso-position-horizontal:absolute;mso-position-horizontal-relative:text;mso-position-vertical:absolute;mso-position-vertical-relative:text;v-text-anchor:middle" arcsize="10923f" o:gfxdata="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" fillcolor="white [3201]" strokecolor="black [3200]" strokeweight="1pt">
+                <v:stroke joinstyle="miter"/>
+              </v:roundrect>
+            </w:pict>
+          </mc:Fallback>
+        </mc:AlternateContent>
+      </w:r>
       <w:r>
         <w:rPr>
           <w:rFonts w:ascii="Times New Roman" w:hAnsi="Times New Roman" w:cs="Times New Roman"/>
@@ -3881,7 +4529,7 @@
           </mc:Choice>
           <mc:Fallback>
             <w:pict>
-              <v:shapetype w14:anchorId="5E28CCEF" id="_x0000_t34" coordsize="21600,21600" o:spt="34" o:oned="t" adj="10800" path="m,l@0,0@0,21600,21600,21600e" filled="f">
+              <v:shapetype w14:anchorId="1E0E8597" id="_x0000_t34" coordsize="21600,21600" o:spt="34" o:oned="t" adj="10800" path="m,l@0,0@0,21600,21600,21600e" filled="f">
                 <v:stroke joinstyle="miter"/>
                 <v:formulas>
                   <v:f eqn="val #0"/>
@@ -3968,7 +4616,7 @@
           </mc:Choice>
           <mc:Fallback>
             <w:pict>
-              <v:roundrect w14:anchorId="6780CC49" id="Rectangle: Rounded Corners 37" o:spid="_x0000_s1026" style="position:absolute;margin-left:120.65pt;margin-top:138.25pt;width:62pt;height:37.05pt;z-index:251716608;visibility:visible;mso-wrap-style:square;mso-width-percent:0;mso-wrap-distance-left:9pt;mso-wrap-distance-top:0;mso-wrap-distance-right:9pt;mso-wrap-distance-bottom:0;mso-position-horizontal:absolute;mso-position-horizontal-relative:text;mso-position-vertical:absolute;mso-position-vertical-relative:text;mso-width-percent:0;mso-width-relative:margin;v-text-anchor:middle" arcsize="10923f" o:gfxdata="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" fillcolor="white [3201]" strokecolor="black [3200]" strokeweight="1pt">
+              <v:roundrect w14:anchorId="0AAE4CB3" id="Rectangle: Rounded Corners 37" o:spid="_x0000_s1026" style="position:absolute;margin-left:120.65pt;margin-top:138.25pt;width:62pt;height:37.05pt;z-index:251716608;visibility:visible;mso-wrap-style:square;mso-width-percent:0;mso-wrap-distance-left:9pt;mso-wrap-distance-top:0;mso-wrap-distance-right:9pt;mso-wrap-distance-bottom:0;mso-position-horizontal:absolute;mso-position-horizontal-relative:text;mso-position-vertical:absolute;mso-position-vertical-relative:text;mso-width-percent:0;mso-width-relative:margin;v-text-anchor:middle" arcsize="10923f" o:gfxdata="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" fillcolor="white [3201]" strokecolor="black [3200]" strokeweight="1pt">
                 <v:stroke joinstyle="miter"/>
               </v:roundrect>
             </w:pict>
@@ -4044,7 +4692,7 @@
           </mc:Choice>
           <mc:Fallback>
             <w:pict>
-              <v:roundrect w14:anchorId="1F96CEB7" id="Rectangle: Rounded Corners 36" o:spid="_x0000_s1026" style="position:absolute;margin-left:15.1pt;margin-top:139.35pt;width:62pt;height:37.05pt;z-index:251714560;visibility:visible;mso-wrap-style:square;mso-width-percent:0;mso-wrap-distance-left:9pt;mso-wrap-distance-top:0;mso-wrap-distance-right:9pt;mso-wrap-distance-bottom:0;mso-position-horizontal:absolute;mso-position-horizontal-relative:text;mso-position-vertical:absolute;mso-position-vertical-relative:text;mso-width-percent:0;mso-width-relative:margin;v-text-anchor:middle" arcsize="10923f" o:gfxdata="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" fillcolor="white [3201]" strokecolor="black [3200]" strokeweight="1pt">
+              <v:roundrect w14:anchorId="6B8F909D" id="Rectangle: Rounded Corners 36" o:spid="_x0000_s1026" style="position:absolute;margin-left:15.1pt;margin-top:139.35pt;width:62pt;height:37.05pt;z-index:251714560;visibility:visible;mso-wrap-style:square;mso-width-percent:0;mso-wrap-distance-left:9pt;mso-wrap-distance-top:0;mso-wrap-distance-right:9pt;mso-wrap-distance-bottom:0;mso-position-horizontal:absolute;mso-position-horizontal-relative:text;mso-position-vertical:absolute;mso-position-vertical-relative:text;mso-width-percent:0;mso-width-relative:margin;v-text-anchor:middle" arcsize="10923f" o:gfxdata="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" fillcolor="white [3201]" strokecolor="black [3200]" strokeweight="1pt">
                 <v:stroke joinstyle="miter"/>
               </v:roundrect>
             </w:pict>
@@ -4120,7 +4768,7 @@
           </mc:Choice>
           <mc:Fallback>
             <w:pict>
-              <v:roundrect w14:anchorId="551FAC20" id="Rectangle: Rounded Corners 35" o:spid="_x0000_s1026" style="position:absolute;margin-left:80.4pt;margin-top:72.75pt;width:60.25pt;height:39.2pt;z-index:251712512;visibility:visible;mso-wrap-style:square;mso-height-percent:0;mso-wrap-distance-left:9pt;mso-wrap-distance-top:0;mso-wrap-distance-right:9pt;mso-wrap-distance-bottom:0;mso-position-horizontal:absolute;mso-position-horizontal-relative:text;mso-position-vertical:absolute;mso-position-vertical-relative:text;mso-height-percent:0;mso-height-relative:margin;v-text-anchor:middle" arcsize="10923f" o:gfxdata="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" fillcolor="white [3201]" strokecolor="black [3200]" strokeweight="1pt">
+              <v:roundrect w14:anchorId="185E10E8" id="Rectangle: Rounded Corners 35" o:spid="_x0000_s1026" style="position:absolute;margin-left:80.4pt;margin-top:72.75pt;width:60.25pt;height:39.2pt;z-index:251712512;visibility:visible;mso-wrap-style:square;mso-height-percent:0;mso-wrap-distance-left:9pt;mso-wrap-distance-top:0;mso-wrap-distance-right:9pt;mso-wrap-distance-bottom:0;mso-position-horizontal:absolute;mso-position-horizontal-relative:text;mso-position-vertical:absolute;mso-position-vertical-relative:text;mso-height-percent:0;mso-height-relative:margin;v-text-anchor:middle" arcsize="10923f" o:gfxdata="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" fillcolor="white [3201]" strokecolor="black [3200]" strokeweight="1pt">
                 <v:stroke joinstyle="miter"/>
               </v:roundrect>
             </w:pict>
@@ -4138,7 +4786,7 @@
         <mc:AlternateContent>
           <mc:Choice Requires="wps">
             <w:drawing>
-              <wp:anchor distT="0" distB="0" distL="114300" distR="114300" simplePos="0" relativeHeight="251708416" behindDoc="0" locked="0" layoutInCell="1" allowOverlap="1" wp14:anchorId="062D730B" wp14:editId="3768CA46">
+              <wp:anchor distT="0" distB="0" distL="114300" distR="114300" simplePos="0" relativeHeight="251708416" behindDoc="0" locked="0" layoutInCell="1" allowOverlap="1" wp14:anchorId="062D730B" wp14:editId="00579C51">
                 <wp:simplePos x="0" y="0"/>
                 <wp:positionH relativeFrom="column">
                   <wp:posOffset>1581922</wp:posOffset>
@@ -4196,80 +4844,7 @@
           </mc:Choice>
           <mc:Fallback>
             <w:pict>
-              <v:roundrect w14:anchorId="0CAA8E49" id="Rectangle: Rounded Corners 33" o:spid="_x0000_s1026" style="position:absolute;margin-left:124.55pt;margin-top:13.9pt;width:63.45pt;height:37.05pt;z-index:251708416;visibility:visible;mso-wrap-style:square;mso-width-percent:0;mso-wrap-distance-left:9pt;mso-wrap-distance-top:0;mso-wrap-distance-right:9pt;mso-wrap-distance-bottom:0;mso-position-horizontal:absolute;mso-position-horizontal-relative:text;mso-position-vertical:absolute;mso-position-vertical-relative:text;mso-width-percent:0;mso-width-relative:margin;v-text-anchor:middle" arcsize="10923f" o:gfxdata="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" fillcolor="white [3201]" strokecolor="black [3200]" strokeweight="1pt">
-                <v:stroke joinstyle="miter"/>
-              </v:roundrect>
-            </w:pict>
-          </mc:Fallback>
-        </mc:AlternateContent>
-      </w:r>
-      <w:r>
-        <w:rPr>
-          <w:rFonts w:ascii="Times New Roman" w:hAnsi="Times New Roman" w:cs="Times New Roman"/>
-          <w:noProof/>
-          <w:color w:val="000000" w:themeColor="text1"/>
-          <w:sz w:val="20"/>
-          <w:szCs w:val="20"/>
-        </w:rPr>
-        <mc:AlternateContent>
-          <mc:Choice Requires="wps">
-            <w:drawing>
-              <wp:anchor distT="0" distB="0" distL="114300" distR="114300" simplePos="0" relativeHeight="251706368" behindDoc="0" locked="0" layoutInCell="1" allowOverlap="1" wp14:anchorId="46E05BE2" wp14:editId="32692F93">
-                <wp:simplePos x="0" y="0"/>
-                <wp:positionH relativeFrom="column">
-                  <wp:posOffset>207456</wp:posOffset>
-                </wp:positionH>
-                <wp:positionV relativeFrom="paragraph">
-                  <wp:posOffset>176530</wp:posOffset>
-                </wp:positionV>
-                <wp:extent cx="765018" cy="470780"/>
-                <wp:effectExtent l="0" t="0" r="16510" b="24765"/>
-                <wp:wrapNone/>
-                <wp:docPr id="27" name="Rectangle: Rounded Corners 27"/>
-                <wp:cNvGraphicFramePr/>
-                <a:graphic xmlns:a="http://schemas.openxmlformats.org/drawingml/2006/main">
-                  <a:graphicData uri="http://schemas.microsoft.com/office/word/2010/wordprocessingShape">
-                    <wps:wsp>
-                      <wps:cNvSpPr/>
-                      <wps:spPr>
-                        <a:xfrm>
-                          <a:off x="0" y="0"/>
-                          <a:ext cx="765018" cy="470780"/>
-                        </a:xfrm>
-                        <a:prstGeom prst="roundRect">
-                          <a:avLst/>
-                        </a:prstGeom>
-                        <a:ln/>
-                      </wps:spPr>
-                      <wps:style>
-                        <a:lnRef idx="2">
-                          <a:schemeClr val="dk1"/>
-                        </a:lnRef>
-                        <a:fillRef idx="1">
-                          <a:schemeClr val="lt1"/>
-                        </a:fillRef>
-                        <a:effectRef idx="0">
-                          <a:schemeClr val="dk1"/>
-                        </a:effectRef>
-                        <a:fontRef idx="minor">
-                          <a:schemeClr val="dk1"/>
-                        </a:fontRef>
-                      </wps:style>
-                      <wps:bodyPr rot="0" spcFirstLastPara="0" vertOverflow="overflow" horzOverflow="overflow" vert="horz" wrap="square" lIns="91440" tIns="45720" rIns="91440" bIns="45720" numCol="1" spcCol="0" rtlCol="0" fromWordArt="0" anchor="ctr" anchorCtr="0" forceAA="0" compatLnSpc="1">
-                        <a:prstTxWarp prst="textNoShape">
-                          <a:avLst/>
-                        </a:prstTxWarp>
-                        <a:noAutofit/>
-                      </wps:bodyPr>
-                    </wps:wsp>
-                  </a:graphicData>
-                </a:graphic>
-              </wp:anchor>
-            </w:drawing>
-          </mc:Choice>
-          <mc:Fallback>
-            <w:pict>
-              <v:roundrect w14:anchorId="05EF4115" id="Rectangle: Rounded Corners 27" o:spid="_x0000_s1026" style="position:absolute;margin-left:16.35pt;margin-top:13.9pt;width:60.25pt;height:37.05pt;z-index:251706368;visibility:visible;mso-wrap-style:square;mso-wrap-distance-left:9pt;mso-wrap-distance-top:0;mso-wrap-distance-right:9pt;mso-wrap-distance-bottom:0;mso-position-horizontal:absolute;mso-position-horizontal-relative:text;mso-position-vertical:absolute;mso-position-vertical-relative:text;v-text-anchor:middle" arcsize="10923f" o:gfxdata="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" fillcolor="white [3201]" strokecolor="black [3200]" strokeweight="1pt">
+              <v:roundrect w14:anchorId="551AADFD" id="Rectangle: Rounded Corners 33" o:spid="_x0000_s1026" style="position:absolute;margin-left:124.55pt;margin-top:13.9pt;width:63.45pt;height:37.05pt;z-index:251708416;visibility:visible;mso-wrap-style:square;mso-width-percent:0;mso-wrap-distance-left:9pt;mso-wrap-distance-top:0;mso-wrap-distance-right:9pt;mso-wrap-distance-bottom:0;mso-position-horizontal:absolute;mso-position-horizontal-relative:text;mso-position-vertical:absolute;mso-position-vertical-relative:text;mso-width-percent:0;mso-width-relative:margin;v-text-anchor:middle" arcsize="10923f" o:gfxdata="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" fillcolor="white [3201]" strokecolor="black [3200]" strokeweight="1pt">
                 <v:stroke joinstyle="miter"/>
               </v:roundrect>
             </w:pict>
@@ -4339,7 +4914,7 @@
           </mc:Choice>
           <mc:Fallback>
             <w:pict>
-              <v:shapetype w14:anchorId="40438829" id="_x0000_t32" coordsize="21600,21600" o:spt="32" o:oned="t" path="m,l21600,21600e" filled="f">
+              <v:shapetype w14:anchorId="6EE2BD11" id="_x0000_t32" coordsize="21600,21600" o:spt="32" o:oned="t" path="m,l21600,21600e" filled="f">
                 <v:path arrowok="t" fillok="f" o:connecttype="none"/>
                 <o:lock v:ext="edit" shapetype="t"/>
               </v:shapetype>
@@ -4421,7 +4996,7 @@
           </mc:Choice>
           <mc:Fallback>
             <w:pict>
-              <v:shape w14:anchorId="78ADC6DF" id="Connector: Elbow 45" o:spid="_x0000_s1026" type="#_x0000_t34" style="position:absolute;margin-left:56.2pt;margin-top:124.35pt;width:128.4pt;height:14.15pt;flip:x;z-index:251723776;visibility:visible;mso-wrap-style:square;mso-width-percent:0;mso-height-percent:0;mso-wrap-distance-left:9pt;mso-wrap-distance-top:0;mso-wrap-distance-right:9pt;mso-wrap-distance-bottom:0;mso-position-horizontal:absolute;mso-position-horizontal-relative:text;mso-position-vertical:absolute;mso-position-vertical-relative:text;mso-width-percent:0;mso-height-percent:0;mso-width-relative:margin;mso-height-relative:margin" o:gfxdata="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" adj="21581" strokecolor="#4472c4 [3204]" strokeweight=".5pt">
+              <v:shape w14:anchorId="6C7FB597" id="Connector: Elbow 45" o:spid="_x0000_s1026" type="#_x0000_t34" style="position:absolute;margin-left:56.2pt;margin-top:124.35pt;width:128.4pt;height:14.15pt;flip:x;z-index:251723776;visibility:visible;mso-wrap-style:square;mso-width-percent:0;mso-height-percent:0;mso-wrap-distance-left:9pt;mso-wrap-distance-top:0;mso-wrap-distance-right:9pt;mso-wrap-distance-bottom:0;mso-position-horizontal:absolute;mso-position-horizontal-relative:text;mso-position-vertical:absolute;mso-position-vertical-relative:text;mso-width-percent:0;mso-height-percent:0;mso-width-relative:margin;mso-height-relative:margin" o:gfxdata="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" adj="21581" strokecolor="#4472c4 [3204]" strokeweight=".5pt">
                 <v:stroke endarrow="block"/>
               </v:shape>
             </w:pict>
@@ -4832,7 +5407,7 @@
           </mc:Choice>
           <mc:Fallback>
             <w:pict>
-              <v:shape w14:anchorId="7440BDAE" id="Straight Arrow Connector 38" o:spid="_x0000_s1026" type="#_x0000_t32" style="position:absolute;margin-left:76.8pt;margin-top:31pt;width:51.7pt;height:0;z-index:251717632;visibility:visible;mso-wrap-style:square;mso-wrap-distance-left:9pt;mso-wrap-distance-top:0;mso-wrap-distance-right:9pt;mso-wrap-distance-bottom:0;mso-position-horizontal:absolute;mso-position-horizontal-relative:text;mso-position-vertical:absolute;mso-position-vertical-relative:text" o:gfxdata="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" strokecolor="#4472c4 [3204]" strokeweight=".5pt">
+              <v:shape w14:anchorId="2B65FC1E" id="Straight Arrow Connector 38" o:spid="_x0000_s1026" type="#_x0000_t32" style="position:absolute;margin-left:76.8pt;margin-top:31pt;width:51.7pt;height:0;z-index:251717632;visibility:visible;mso-wrap-style:square;mso-wrap-distance-left:9pt;mso-wrap-distance-top:0;mso-wrap-distance-right:9pt;mso-wrap-distance-bottom:0;mso-position-horizontal:absolute;mso-position-horizontal-relative:text;mso-position-vertical:absolute;mso-position-vertical-relative:text" o:gfxdata="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" strokecolor="#4472c4 [3204]" strokeweight=".5pt">
                 <v:stroke endarrow="block" joinstyle="miter"/>
               </v:shape>
             </w:pict>
@@ -4905,7 +5480,7 @@
           </mc:Choice>
           <mc:Fallback>
             <w:pict>
-              <v:roundrect w14:anchorId="75695069" id="Rectangle: Rounded Corners 34" o:spid="_x0000_s1026" style="position:absolute;margin-left:165.1pt;margin-top:74.35pt;width:60.25pt;height:37.05pt;z-index:251710464;visibility:visible;mso-wrap-style:square;mso-wrap-distance-left:9pt;mso-wrap-distance-top:0;mso-wrap-distance-right:9pt;mso-wrap-distance-bottom:0;mso-position-horizontal:absolute;mso-position-horizontal-relative:text;mso-position-vertical:absolute;mso-position-vertical-relative:text;v-text-anchor:middle" arcsize="10923f" o:gfxdata="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" fillcolor="white [3201]" strokecolor="black [3200]" strokeweight="1pt">
+              <v:roundrect w14:anchorId="55ACF837" id="Rectangle: Rounded Corners 34" o:spid="_x0000_s1026" style="position:absolute;margin-left:165.1pt;margin-top:74.35pt;width:60.25pt;height:37.05pt;z-index:251710464;visibility:visible;mso-wrap-style:square;mso-wrap-distance-left:9pt;mso-wrap-distance-top:0;mso-wrap-distance-right:9pt;mso-wrap-distance-bottom:0;mso-position-horizontal:absolute;mso-position-horizontal-relative:text;mso-position-vertical:absolute;mso-position-vertical-relative:text;v-text-anchor:middle" arcsize="10923f" o:gfxdata="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" fillcolor="white [3201]" strokecolor="black [3200]" strokeweight="1pt">
                 <v:stroke joinstyle="miter"/>
               </v:roundrect>
             </w:pict>
@@ -4936,7 +5511,7 @@
                     <pic:cNvPicPr/>
                   </pic:nvPicPr>
                   <pic:blipFill>
-                    <a:blip r:embed="rId14"/>
+                    <a:blip r:embed="rId16"/>
                     <a:stretch>
                       <a:fillRect/>
                     </a:stretch>
@@ -5201,16 +5776,16 @@
           <w:sz w:val="20"/>
           <w:szCs w:val="20"/>
         </w:rPr>
-        <w:t xml:space="preserve">In Saahil’s paper the problem of stock price forecasting as a classification problem. The feature set of a stock’s recent price volatility and momentum, along with the index’s recent volatility and momentum, are used to predict whether or not the stock’s price </w:t>
-      </w:r>
-      <w:r>
-        <w:rPr>
-          <w:rFonts w:ascii="Times New Roman" w:hAnsi="Times New Roman" w:cs="Times New Roman"/>
-          <w:color w:val="000000" w:themeColor="text1"/>
-          <w:sz w:val="20"/>
-          <w:szCs w:val="20"/>
-        </w:rPr>
-        <w:t>m days in the future will be higher (+1) or lower (−1) than the current day’s price</w:t>
+        <w:t xml:space="preserve">In Saahil’s </w:t>
+      </w:r>
+      <w:r>
+        <w:rPr>
+          <w:rFonts w:ascii="Times New Roman" w:hAnsi="Times New Roman" w:cs="Times New Roman"/>
+          <w:color w:val="000000" w:themeColor="text1"/>
+          <w:sz w:val="20"/>
+          <w:szCs w:val="20"/>
+        </w:rPr>
+        <w:t>paper the problem of stock price forecasting as a classification problem. The feature set of a stock’s recent price volatility and momentum, along with the index’s recent volatility and momentum, are used to predict whether or not the stock’s price m days in the future will be higher (+1) or lower (−1) than the current day’s price</w:t>
       </w:r>
       <w:r>
         <w:rPr>
@@ -6148,6 +6723,7 @@
           <w:sz w:val="20"/>
           <w:szCs w:val="20"/>
         </w:rPr>
+        <w:lastRenderedPageBreak/>
         <w:t xml:space="preserve">• p: </w:t>
       </w:r>
       <w:r>
@@ -6316,7 +6892,6 @@
           <w:sz w:val="20"/>
           <w:szCs w:val="20"/>
         </w:rPr>
-        <w:lastRenderedPageBreak/>
         <w:t xml:space="preserve">• q: </w:t>
       </w:r>
       <w:r>
@@ -7311,7 +7886,7 @@
         </w:rPr>
         <w:t> </w:t>
       </w:r>
-      <w:hyperlink r:id="rId15" w:tooltip="Akaike information criterion" w:history="1">
+      <w:hyperlink r:id="rId17" w:tooltip="Akaike information criterion" w:history="1">
         <w:r>
           <w:rPr>
             <w:rStyle w:val="Hyperlink"/>
@@ -7674,7 +8249,7 @@
         </w:rPr>
         <w:t xml:space="preserve">where AIC is </w:t>
       </w:r>
-      <w:hyperlink r:id="rId16" w:tooltip="Akaike information criterion" w:history="1">
+      <w:hyperlink r:id="rId18" w:tooltip="Akaike information criterion" w:history="1">
         <w:r>
           <w:rPr>
             <w:rStyle w:val="Hyperlink"/>
@@ -7932,17 +8507,8 @@
           <w:sz w:val="20"/>
           <w:szCs w:val="20"/>
         </w:rPr>
-        <w:t xml:space="preserve">The forecasting made in “Forecasting of demand using ARIMA model” paper is dependent on four criteria’s namely SBC, AIC, standard error, and maximum likelihood. This helps in predicting values for a longer time period (January </w:t>
-      </w:r>
-      <w:r>
-        <w:rPr>
-          <w:rFonts w:ascii="Times New Roman" w:hAnsi="Times New Roman" w:cs="Times New Roman"/>
-          <w:color w:val="000000" w:themeColor="text1"/>
-          <w:sz w:val="20"/>
-          <w:szCs w:val="20"/>
-        </w:rPr>
         <w:lastRenderedPageBreak/>
-        <w:t>2016 to October 2016 i.e., 10 months). The criteria’s make the algorithm more feasible for forecasting future demands and reliable guidelines. Thus, enabling businesses to make profound production and purchasing planning, eliminating the high risk of losses.</w:t>
+        <w:t>The forecasting made in “Forecasting of demand using ARIMA model” paper is dependent on four criteria’s namely SBC, AIC, standard error, and maximum likelihood. This helps in predicting values for a longer time period (January 2016 to October 2016 i.e., 10 months). The criteria’s make the algorithm more feasible for forecasting future demands and reliable guidelines. Thus, enabling businesses to make profound production and purchasing planning, eliminating the high risk of losses.</w:t>
       </w:r>
     </w:p>
     <w:p>
@@ -8138,7 +8704,6 @@
     </w:p>
     <w:p>
       <w:pPr>
-        <w:jc w:val="both"/>
         <w:rPr>
           <w:rFonts w:ascii="Times New Roman" w:hAnsi="Times New Roman" w:cs="Times New Roman"/>
           <w:sz w:val="20"/>
@@ -8206,12 +8771,43 @@
           <w:sz w:val="20"/>
           <w:szCs w:val="20"/>
         </w:rPr>
-        <w:t xml:space="preserve"> – 2016 Cited by 36 Related articles </w:t>
+        <w:t xml:space="preserve"> – 2016 Cited by 36 Related</w:t>
+      </w:r>
+      <w:r>
+        <w:rPr>
+          <w:rFonts w:ascii="Times New Roman" w:hAnsi="Times New Roman" w:cs="Times New Roman"/>
+          <w:sz w:val="20"/>
+          <w:szCs w:val="20"/>
+        </w:rPr>
+        <w:t xml:space="preserve"> </w:t>
+      </w:r>
+      <w:r>
+        <w:rPr>
+          <w:rFonts w:ascii="Times New Roman" w:hAnsi="Times New Roman" w:cs="Times New Roman"/>
+          <w:sz w:val="20"/>
+          <w:szCs w:val="20"/>
+        </w:rPr>
+        <w:t>articles</w:t>
+      </w:r>
+      <w:r>
+        <w:rPr>
+          <w:rFonts w:ascii="Times New Roman" w:hAnsi="Times New Roman" w:cs="Times New Roman"/>
+          <w:sz w:val="20"/>
+          <w:szCs w:val="20"/>
+        </w:rPr>
+        <w:t xml:space="preserve"> </w:t>
+      </w:r>
+      <w:r>
+        <w:rPr>
+          <w:rFonts w:ascii="Times New Roman" w:hAnsi="Times New Roman" w:cs="Times New Roman"/>
+          <w:sz w:val="20"/>
+          <w:szCs w:val="20"/>
+        </w:rPr>
+        <w:t>https://www.ijcsmc.com/docs/papers/August2016/V5I8201626.pdf</w:t>
       </w:r>
     </w:p>
     <w:p>
       <w:pPr>
-        <w:jc w:val="both"/>
         <w:rPr>
           <w:rFonts w:ascii="Times New Roman" w:hAnsi="Times New Roman" w:cs="Times New Roman"/>
           <w:color w:val="000000"/>
@@ -8251,11 +8847,30 @@
           <w:shd w:val="clear" w:color="auto" w:fill="FFFFFF"/>
         </w:rPr>
         <w:t>, P., &amp; Rasel, R. I. (2013). Predicting stock market price using support vector regression. 2013 International Conference on Informatics, Electronics and Vision (ICIEV). doi:10.1109/iciev.2013.6572570</w:t>
+      </w:r>
+      <w:r>
+        <w:rPr>
+          <w:rFonts w:ascii="Times New Roman" w:hAnsi="Times New Roman" w:cs="Times New Roman"/>
+          <w:color w:val="000000"/>
+          <w:sz w:val="20"/>
+          <w:szCs w:val="20"/>
+          <w:shd w:val="clear" w:color="auto" w:fill="FFFFFF"/>
+        </w:rPr>
+        <w:t xml:space="preserve"> </w:t>
+      </w:r>
+      <w:r>
+        <w:rPr>
+          <w:rFonts w:ascii="Times New Roman" w:hAnsi="Times New Roman" w:cs="Times New Roman"/>
+          <w:color w:val="000000"/>
+          <w:sz w:val="20"/>
+          <w:szCs w:val="20"/>
+          <w:shd w:val="clear" w:color="auto" w:fill="FFFFFF"/>
+        </w:rPr>
+        <w:t>https://www.researchgate.net/publication/326326237_Predicting_close_stock_prices</w:t>
       </w:r>
     </w:p>
     <w:p>
       <w:pPr>
-        <w:jc w:val="both"/>
         <w:rPr>
           <w:rFonts w:ascii="Times New Roman" w:hAnsi="Times New Roman" w:cs="Times New Roman"/>
           <w:color w:val="202124"/>
@@ -8314,7 +8929,7 @@
         </w:rPr>
         <w:t xml:space="preserve"> Adhikari, Ghanshyam Verma, Time Series Forecasting Using Hybrid ARIMA and ANN Models Based on DWT Decomposition, Procedia Computer Science, Volume 48, 2015, Pages 173-179, ISSN 1877-0509, </w:t>
       </w:r>
-      <w:hyperlink r:id="rId17" w:tgtFrame="_blank" w:history="1">
+      <w:hyperlink r:id="rId19" w:tgtFrame="_blank" w:history="1">
         <w:r>
           <w:rPr>
             <w:rStyle w:val="Hyperlink"/>
@@ -8322,6 +8937,7 @@
             <w:color w:val="3367D6"/>
             <w:sz w:val="20"/>
             <w:szCs w:val="20"/>
+            <w:u w:val="none"/>
             <w:shd w:val="clear" w:color="auto" w:fill="FFFFFF"/>
           </w:rPr>
           <w:t>https://doi.org/10.1016/j.procs.2015.04.167</w:t>
@@ -8337,10 +8953,19 @@
         </w:rPr>
         <w:t>.</w:t>
       </w:r>
+      <w:r>
+        <w:rPr>
+          <w:rFonts w:ascii="Times New Roman" w:hAnsi="Times New Roman" w:cs="Times New Roman"/>
+          <w:color w:val="202124"/>
+          <w:sz w:val="20"/>
+          <w:szCs w:val="20"/>
+          <w:shd w:val="clear" w:color="auto" w:fill="FFFFFF"/>
+        </w:rPr>
+        <w:t xml:space="preserve"> </w:t>
+      </w:r>
     </w:p>
     <w:p>
       <w:pPr>
-        <w:jc w:val="both"/>
         <w:rPr>
           <w:rFonts w:ascii="Times New Roman" w:hAnsi="Times New Roman" w:cs="Times New Roman"/>
           <w:sz w:val="20"/>
@@ -8409,7 +9034,7 @@
         </w:rPr>
         <w:t xml:space="preserve"> 5, 16 (2019). </w:t>
       </w:r>
-      <w:hyperlink r:id="rId18" w:tgtFrame="_blank" w:history="1">
+      <w:hyperlink r:id="rId20" w:tgtFrame="_blank" w:history="1">
         <w:r>
           <w:rPr>
             <w:rStyle w:val="Hyperlink"/>
@@ -8425,7 +9050,6 @@
     </w:p>
     <w:p>
       <w:pPr>
-        <w:jc w:val="both"/>
         <w:rPr>
           <w:rFonts w:ascii="Times New Roman" w:hAnsi="Times New Roman" w:cs="Times New Roman"/>
           <w:color w:val="202124"/>
@@ -8493,7 +9117,6 @@
     </w:p>
     <w:p>
       <w:pPr>
-        <w:jc w:val="both"/>
         <w:rPr>
           <w:rFonts w:ascii="Times New Roman" w:hAnsi="Times New Roman" w:cs="Times New Roman"/>
           <w:color w:val="FF0000"/>
@@ -8544,7 +9167,7 @@
         </w:rPr>
         <w:t xml:space="preserve"> (Predicting Stock Price Direction using Support Vector Machines Saahil Madge </w:t>
       </w:r>
-      <w:hyperlink r:id="rId19" w:history="1">
+      <w:hyperlink r:id="rId21" w:history="1">
         <w:r>
           <w:rPr>
             <w:rStyle w:val="Hyperlink"/>
@@ -8567,7 +9190,6 @@
     </w:p>
     <w:p>
       <w:pPr>
-        <w:jc w:val="both"/>
         <w:rPr>
           <w:rFonts w:ascii="Times New Roman" w:hAnsi="Times New Roman" w:cs="Times New Roman"/>
           <w:sz w:val="20"/>
@@ -8621,7 +9243,6 @@
     </w:p>
     <w:p>
       <w:pPr>
-        <w:jc w:val="both"/>
         <w:rPr>
           <w:rFonts w:ascii="Times New Roman" w:hAnsi="Times New Roman" w:cs="Times New Roman"/>
           <w:sz w:val="20"/>
@@ -8776,6 +9397,26 @@
     </w:p>
   </w:endnote>
 </w:endnotes>
+</file>
+
+<file path=word/footer1.xml><?xml version="1.0" encoding="utf-8"?>
+<w:ftr xmlns:wpc="http://schemas.microsoft.com/office/word/2010/wordprocessingCanvas" xmlns:cx="http://schemas.microsoft.com/office/drawing/2014/chartex" xmlns:cx1="http://schemas.microsoft.com/office/drawing/2015/9/8/chartex" xmlns:cx2="http://schemas.microsoft.com/office/drawing/2015/10/21/chartex" xmlns:cx3="http://schemas.microsoft.com/office/drawing/2016/5/9/chartex" xmlns:cx4="http://schemas.microsoft.com/office/drawing/2016/5/10/chartex" xmlns:cx5="http://schemas.microsoft.com/office/drawing/2016/5/11/chartex" xmlns:cx6="http://schemas.microsoft.com/office/drawing/2016/5/12/chartex" xmlns:cx7="http://schemas.microsoft.com/office/drawing/2016/5/13/chartex" xmlns:cx8="http://schemas.microsoft.com/office/drawing/2016/5/14/chartex" xmlns:mc="http://schemas.openxmlformats.org/markup-compatibility/2006" xmlns:aink="http://schemas.microsoft.com/office/drawing/2016/ink" xmlns:am3d="http://schemas.microsoft.com/office/drawing/2017/model3d" xmlns:o="urn:schemas-microsoft-com:office:office" xmlns:r="http://schemas.openxmlformats.org/officeDocument/2006/relationships" xmlns:m="http://schemas.openxmlformats.org/officeDocument/2006/math" xmlns:v="urn:schemas-microsoft-com:vml" xmlns:wp14="http://schemas.microsoft.com/office/word/2010/wordprocessingDrawing" xmlns:wp="http://schemas.openxmlformats.org/drawingml/2006/wordprocessingDrawing" xmlns:w10="urn:schemas-microsoft-com:office:word" xmlns:w="http://schemas.openxmlformats.org/wordprocessingml/2006/main" xmlns:w14="http://schemas.microsoft.com/office/word/2010/wordml" xmlns:w15="http://schemas.microsoft.com/office/word/2012/wordml" xmlns:w16cex="http://schemas.microsoft.com/office/word/2018/wordml/cex" xmlns:w16cid="http://schemas.microsoft.com/office/word/2016/wordml/cid" xmlns:w16="http://schemas.microsoft.com/office/word/2018/wordml" xmlns:w16sdtdh="http://schemas.microsoft.com/office/word/2020/wordml/sdtdatahash" xmlns:w16se="http://schemas.microsoft.com/office/word/2015/wordml/symex" xmlns:wpg="http://schemas.microsoft.com/office/word/2010/wordprocessingGroup" xmlns:wpi="http://schemas.microsoft.com/office/word/2010/wordprocessingInk" xmlns:wne="http://schemas.microsoft.com/office/word/2006/wordml" xmlns:wps="http://schemas.microsoft.com/office/word/2010/wordprocessingShape" mc:Ignorable="w14 w15 w16se w16cid w16 w16cex w16sdtdh wp14">
+  <w:p>
+    <w:pPr>
+      <w:pStyle w:val="Footer"/>
+    </w:pPr>
+  </w:p>
+</w:ftr>
+</file>
+
+<file path=word/footer2.xml><?xml version="1.0" encoding="utf-8"?>
+<w:ftr xmlns:wpc="http://schemas.microsoft.com/office/word/2010/wordprocessingCanvas" xmlns:cx="http://schemas.microsoft.com/office/drawing/2014/chartex" xmlns:cx1="http://schemas.microsoft.com/office/drawing/2015/9/8/chartex" xmlns:cx2="http://schemas.microsoft.com/office/drawing/2015/10/21/chartex" xmlns:cx3="http://schemas.microsoft.com/office/drawing/2016/5/9/chartex" xmlns:cx4="http://schemas.microsoft.com/office/drawing/2016/5/10/chartex" xmlns:cx5="http://schemas.microsoft.com/office/drawing/2016/5/11/chartex" xmlns:cx6="http://schemas.microsoft.com/office/drawing/2016/5/12/chartex" xmlns:cx7="http://schemas.microsoft.com/office/drawing/2016/5/13/chartex" xmlns:cx8="http://schemas.microsoft.com/office/drawing/2016/5/14/chartex" xmlns:mc="http://schemas.openxmlformats.org/markup-compatibility/2006" xmlns:aink="http://schemas.microsoft.com/office/drawing/2016/ink" xmlns:am3d="http://schemas.microsoft.com/office/drawing/2017/model3d" xmlns:o="urn:schemas-microsoft-com:office:office" xmlns:r="http://schemas.openxmlformats.org/officeDocument/2006/relationships" xmlns:m="http://schemas.openxmlformats.org/officeDocument/2006/math" xmlns:v="urn:schemas-microsoft-com:vml" xmlns:wp14="http://schemas.microsoft.com/office/word/2010/wordprocessingDrawing" xmlns:wp="http://schemas.openxmlformats.org/drawingml/2006/wordprocessingDrawing" xmlns:w10="urn:schemas-microsoft-com:office:word" xmlns:w="http://schemas.openxmlformats.org/wordprocessingml/2006/main" xmlns:w14="http://schemas.microsoft.com/office/word/2010/wordml" xmlns:w15="http://schemas.microsoft.com/office/word/2012/wordml" xmlns:w16cex="http://schemas.microsoft.com/office/word/2018/wordml/cex" xmlns:w16cid="http://schemas.microsoft.com/office/word/2016/wordml/cid" xmlns:w16="http://schemas.microsoft.com/office/word/2018/wordml" xmlns:w16sdtdh="http://schemas.microsoft.com/office/word/2020/wordml/sdtdatahash" xmlns:w16se="http://schemas.microsoft.com/office/word/2015/wordml/symex" xmlns:wpg="http://schemas.microsoft.com/office/word/2010/wordprocessingGroup" xmlns:wpi="http://schemas.microsoft.com/office/word/2010/wordprocessingInk" xmlns:wne="http://schemas.microsoft.com/office/word/2006/wordml" xmlns:wps="http://schemas.microsoft.com/office/word/2010/wordprocessingShape" mc:Ignorable="w14 w15 w16se w16cid w16 w16cex w16sdtdh wp14">
+  <w:p>
+    <w:pPr>
+      <w:pStyle w:val="Footer"/>
+    </w:pPr>
+  </w:p>
+</w:ftr>
 </file>
 
 <file path=word/footnotes.xml><?xml version="1.0" encoding="utf-8"?>

</xml_diff>